<commit_message>
Changes the Scratch activity to include a blurb on hat blocks
</commit_message>
<xml_diff>
--- a/day1/coding/Coding in Scratch Activity - Fundamental Coding Concepts.docx
+++ b/day1/coding/Coding in Scratch Activity - Fundamental Coding Concepts.docx
@@ -140,10 +140,7 @@
         <w:pStyle w:val="FirstParagraph"/>
       </w:pPr>
       <w:r>
-        <w:t>T</w:t>
-      </w:r>
-      <w:r>
-        <w:t xml:space="preserve">hese will be explained during the activity, but you can also find definitions and examples on the </w:t>
+        <w:t xml:space="preserve">These will be explained during the activity, but you can also find definitions and examples on the </w:t>
       </w:r>
       <w:hyperlink r:id="rId7">
         <w:r>
@@ -172,10 +169,7 @@
         <w:pStyle w:val="FirstParagraph"/>
       </w:pPr>
       <w:r>
-        <w:t>We will create a Scrat</w:t>
-      </w:r>
-      <w:r>
-        <w:t xml:space="preserve">ch project that combines all the concepts mentioned in the previous section. You can see the finished project </w:t>
+        <w:t xml:space="preserve">We will create a Scratch project that combines all the concepts mentioned in the previous section. You can see the finished project </w:t>
       </w:r>
       <w:hyperlink r:id="rId8">
         <w:r>
@@ -194,10 +188,7 @@
         <w:pStyle w:val="BodyText"/>
       </w:pPr>
       <w:r>
-        <w:t>Click the green flag to run the program, answer the dan</w:t>
-      </w:r>
-      <w:r>
-        <w:t>cing cat's question and see what happens.</w:t>
+        <w:t>Click the green flag to run the program, answer the dancing cat's question and see what happens.</w:t>
       </w:r>
     </w:p>
     <w:p>
@@ -205,8 +196,13 @@
         <w:pStyle w:val="BodyText"/>
       </w:pPr>
       <w:r>
-        <w:t>What happens when you try the following?:</w:t>
-      </w:r>
+        <w:t xml:space="preserve">What happens when you try the </w:t>
+      </w:r>
+      <w:proofErr w:type="gramStart"/>
+      <w:r>
+        <w:t>following?:</w:t>
+      </w:r>
+      <w:proofErr w:type="gramEnd"/>
     </w:p>
     <w:p>
       <w:pPr>
@@ -229,10 +225,7 @@
         <w:pStyle w:val="Compact"/>
       </w:pPr>
       <w:r>
-        <w:t xml:space="preserve">Put in a very large number (for example: </w:t>
-      </w:r>
-      <w:r>
-        <w:t>500)</w:t>
+        <w:t>Put in a very large number (for example: 500)</w:t>
       </w:r>
     </w:p>
     <w:p>
@@ -242,10 +235,7 @@
       <w:bookmarkStart w:id="2" w:name="algorithms-and-programs"/>
       <w:bookmarkEnd w:id="2"/>
       <w:r>
-        <w:t>A</w:t>
-      </w:r>
-      <w:r>
-        <w:t>lgorithms and Programs</w:t>
+        <w:t>Algorithms and Programs</w:t>
       </w:r>
     </w:p>
     <w:p>
@@ -298,10 +288,7 @@
         <w:t>Algorithms</w:t>
       </w:r>
       <w:r>
-        <w:t xml:space="preserve"> are often compared </w:t>
-      </w:r>
-      <w:r>
-        <w:t>to recipes, as recipes also involve detailed, step-by-step instructions.</w:t>
+        <w:t xml:space="preserve"> are often compared to recipes, as recipes also involve detailed, step-by-step instructions.</w:t>
       </w:r>
     </w:p>
     <w:p>
@@ -318,10 +305,7 @@
         <w:t>algorithms</w:t>
       </w:r>
       <w:r>
-        <w:t>, they are referring to the instructions that the computer will follow. These instructions could be created in a variety of different ways. Fo</w:t>
-      </w:r>
-      <w:r>
-        <w:t xml:space="preserve">r example: written out with paper and pen or in a flowchart diagram. A program is an algorithm that has been written in a </w:t>
+        <w:t xml:space="preserve">, they are referring to the instructions that the computer will follow. These instructions could be created in a variety of different ways. For example: written out with paper and pen or in a flowchart diagram. A program is an algorithm that has been written in a </w:t>
       </w:r>
       <w:r>
         <w:rPr>
@@ -353,10 +337,7 @@
       </w:pPr>
       <w:r>
         <w:lastRenderedPageBreak/>
-        <w:t>For example: we may write the following steps for someone to foll</w:t>
-      </w:r>
-      <w:r>
-        <w:t>ow (an algorithm), to draw a square:</w:t>
+        <w:t>For example: we may write the following steps for someone to follow (an algorithm), to draw a square:</w:t>
       </w:r>
     </w:p>
     <w:p>
@@ -388,10 +369,7 @@
         <w:pStyle w:val="Compact"/>
       </w:pPr>
       <w:r>
-        <w:t>rotate the p</w:t>
-      </w:r>
-      <w:r>
-        <w:t>iece of paper clockwise by 90 degrees</w:t>
+        <w:t>rotate the piece of paper clockwise by 90 degrees</w:t>
       </w:r>
     </w:p>
     <w:p>
@@ -423,10 +401,7 @@
         <w:pStyle w:val="FirstParagraph"/>
       </w:pPr>
       <w:r>
-        <w:t>H</w:t>
-      </w:r>
-      <w:r>
-        <w:t xml:space="preserve">owever, these instructions are not really a </w:t>
+        <w:t xml:space="preserve">However, these instructions are not really a </w:t>
       </w:r>
       <w:r>
         <w:rPr>
@@ -531,10 +506,7 @@
         <w:t>Computational Thinking</w:t>
       </w:r>
       <w:r>
-        <w:t>), but also be able to take those instructions and put them in a language that the co</w:t>
-      </w:r>
-      <w:r>
-        <w:t xml:space="preserve">mputer can understand (which is </w:t>
+        <w:t xml:space="preserve">), but also be able to take those instructions and put them in a language that the computer can understand (which is </w:t>
       </w:r>
       <w:r>
         <w:rPr>
@@ -629,10 +601,7 @@
       <w:bookmarkStart w:id="4" w:name="why-is-sequencing-important"/>
       <w:bookmarkEnd w:id="4"/>
       <w:r>
-        <w:t>Why is Sequen</w:t>
-      </w:r>
-      <w:r>
-        <w:t>cing Important?</w:t>
+        <w:t>Why is Sequencing Important?</w:t>
       </w:r>
     </w:p>
     <w:p>
@@ -658,10 +627,7 @@
         <w:t>sequencing</w:t>
       </w:r>
       <w:r>
-        <w:t>. Computers not only need precise instructions to complete tasks - these instructions need to be in the right order. For example, say we have a robot t</w:t>
-      </w:r>
-      <w:r>
-        <w:t xml:space="preserve">hat we are </w:t>
+        <w:t xml:space="preserve">. Computers not only need precise instructions to complete tasks - these instructions need to be in the right order. For example, say we have a robot that we are </w:t>
       </w:r>
       <w:r>
         <w:rPr>
@@ -786,13 +752,7 @@
         <w:pStyle w:val="FirstParagraph"/>
       </w:pPr>
       <w:r>
-        <w:t>To help the robot</w:t>
-      </w:r>
-      <w:r>
-        <w:t xml:space="preserve"> move along the jetty, we first want the robot to move up by one square and then move to the right by one square. But what would happen if we told the robot to follow these instructions the other way around? The robot would move right by one square, then m</w:t>
-      </w:r>
-      <w:r>
-        <w:t xml:space="preserve">ove up by one square. When we </w:t>
+        <w:t xml:space="preserve">To help the robot move along the jetty, we first want the robot to move up by one square and then move to the right by one square. But what would happen if we told the robot to follow these instructions the other way around? The robot would move right by one square, then move up by one square. When we </w:t>
       </w:r>
       <w:r>
         <w:rPr>
@@ -837,10 +797,7 @@
         <w:t>Scratch program</w:t>
       </w:r>
       <w:r>
-        <w:t xml:space="preserve"> will </w:t>
-      </w:r>
-      <w:r>
-        <w:t xml:space="preserve">run from top to bottom through a stack of blocks. For example, after clicking the green flag, in the stack of </w:t>
+        <w:t xml:space="preserve"> will run from top to bottom through a stack of blocks. For example, after clicking the green flag, in the stack of </w:t>
       </w:r>
       <w:r>
         <w:rPr>
@@ -973,10 +930,7 @@
         <w:pStyle w:val="FirstParagraph"/>
       </w:pPr>
       <w:r>
-        <w:t>You can al</w:t>
-      </w:r>
-      <w:r>
-        <w:t>so get the cat to do the same thing, by dragging away the "when green flag clicked" block and clicking the blocks, as shown below:</w:t>
+        <w:t>You can also get the cat to do the same thing, by dragging away the "when green flag clicked" block and clicking the blocks, as shown below:</w:t>
       </w:r>
     </w:p>
     <w:p>
@@ -1033,6 +987,155 @@
     </w:p>
     <w:p>
       <w:pPr>
+        <w:pStyle w:val="FirstParagraph"/>
+      </w:pPr>
+      <w:r>
+        <w:t xml:space="preserve">However, we do recommend that when you create a </w:t>
+      </w:r>
+      <w:r>
+        <w:rPr>
+          <w:i/>
+        </w:rPr>
+        <w:t>program</w:t>
+      </w:r>
+      <w:r>
+        <w:t xml:space="preserve"> in </w:t>
+      </w:r>
+      <w:r>
+        <w:rPr>
+          <w:i/>
+        </w:rPr>
+        <w:t>Scratch</w:t>
+      </w:r>
+      <w:r>
+        <w:t xml:space="preserve"> that you use a </w:t>
+      </w:r>
+      <w:r>
+        <w:rPr>
+          <w:i/>
+        </w:rPr>
+        <w:t>when green flag clicked</w:t>
+      </w:r>
+      <w:r>
+        <w:t xml:space="preserve"> block for the blocks that should be followed when the </w:t>
+      </w:r>
+      <w:r>
+        <w:rPr>
+          <w:i/>
+        </w:rPr>
+        <w:t>program</w:t>
+      </w:r>
+      <w:r>
+        <w:t xml:space="preserve"> starts. Sometimes, the </w:t>
+      </w:r>
+      <w:r>
+        <w:rPr>
+          <w:i/>
+        </w:rPr>
+        <w:t>when green flag clicked</w:t>
+      </w:r>
+      <w:r>
+        <w:t xml:space="preserve"> block is referred to as a </w:t>
+      </w:r>
+      <w:r>
+        <w:rPr>
+          <w:i/>
+        </w:rPr>
+        <w:t>hat block</w:t>
+      </w:r>
+      <w:r>
+        <w:t xml:space="preserve"> because it’s shaped like a hat and you may also notice that other blocks can only be snapped underneath </w:t>
+      </w:r>
+      <w:r>
+        <w:rPr>
+          <w:i/>
+        </w:rPr>
+        <w:t>the when green flag clicked</w:t>
+      </w:r>
+      <w:r>
+        <w:t xml:space="preserve"> block. Other examples of </w:t>
+      </w:r>
+      <w:r>
+        <w:rPr>
+          <w:i/>
+        </w:rPr>
+        <w:t>hat blocks</w:t>
+      </w:r>
+      <w:r>
+        <w:t xml:space="preserve"> in </w:t>
+      </w:r>
+      <w:r>
+        <w:rPr>
+          <w:i/>
+        </w:rPr>
+        <w:t>Scratch</w:t>
+      </w:r>
+      <w:r>
+        <w:t xml:space="preserve">, which are all from the </w:t>
+      </w:r>
+      <w:r>
+        <w:rPr>
+          <w:i/>
+        </w:rPr>
+        <w:t>Events</w:t>
+      </w:r>
+      <w:r>
+        <w:t xml:space="preserve"> section of the </w:t>
+      </w:r>
+      <w:r>
+        <w:rPr>
+          <w:i/>
+        </w:rPr>
+        <w:t>Blocks Palette</w:t>
+      </w:r>
+      <w:r>
+        <w:t>, are pictured below.</w:t>
+      </w:r>
+    </w:p>
+    <w:p>
+      <w:pPr>
+        <w:pStyle w:val="BodyText"/>
+      </w:pPr>
+      <w:r>
+        <w:drawing>
+          <wp:inline distT="0" distB="0" distL="0" distR="0" wp14:anchorId="2CE5BD55" wp14:editId="5CE06EAA">
+            <wp:extent cx="1308735" cy="1053573"/>
+            <wp:effectExtent l="0" t="0" r="0" b="0"/>
+            <wp:docPr id="48" name="Picture 48"/>
+            <wp:cNvGraphicFramePr>
+              <a:graphicFrameLocks xmlns:a="http://schemas.openxmlformats.org/drawingml/2006/main" noChangeAspect="1"/>
+            </wp:cNvGraphicFramePr>
+            <a:graphic xmlns:a="http://schemas.openxmlformats.org/drawingml/2006/main">
+              <a:graphicData uri="http://schemas.openxmlformats.org/drawingml/2006/picture">
+                <pic:pic xmlns:pic="http://schemas.openxmlformats.org/drawingml/2006/picture">
+                  <pic:nvPicPr>
+                    <pic:cNvPr id="1" name=""/>
+                    <pic:cNvPicPr/>
+                  </pic:nvPicPr>
+                  <pic:blipFill>
+                    <a:blip r:embed="rId13"/>
+                    <a:stretch>
+                      <a:fillRect/>
+                    </a:stretch>
+                  </pic:blipFill>
+                  <pic:spPr>
+                    <a:xfrm>
+                      <a:off x="0" y="0"/>
+                      <a:ext cx="1319320" cy="1062094"/>
+                    </a:xfrm>
+                    <a:prstGeom prst="rect">
+                      <a:avLst/>
+                    </a:prstGeom>
+                  </pic:spPr>
+                </pic:pic>
+              </a:graphicData>
+            </a:graphic>
+          </wp:inline>
+        </w:drawing>
+      </w:r>
+    </w:p>
+    <w:p>
+      <w:pPr>
         <w:pStyle w:val="Heading2"/>
       </w:pPr>
       <w:bookmarkStart w:id="6" w:name="the-dancing-cat"/>
@@ -1055,10 +1158,15 @@
         <w:t>Scratch program</w:t>
       </w:r>
       <w:r>
-        <w:t xml:space="preserve">. </w:t>
-      </w:r>
-      <w:r>
-        <w:t xml:space="preserve">During this section we will focus on how blocks in </w:t>
+        <w:t xml:space="preserve">. During this </w:t>
+      </w:r>
+      <w:proofErr w:type="gramStart"/>
+      <w:r>
+        <w:t>section</w:t>
+      </w:r>
+      <w:proofErr w:type="gramEnd"/>
+      <w:r>
+        <w:t xml:space="preserve"> we will focus on how blocks in </w:t>
       </w:r>
       <w:r>
         <w:rPr>
@@ -1120,7 +1228,7 @@
                     </pic:cNvPicPr>
                   </pic:nvPicPr>
                   <pic:blipFill>
-                    <a:blip r:embed="rId13"/>
+                    <a:blip r:embed="rId14"/>
                     <a:stretch>
                       <a:fillRect/>
                     </a:stretch>
@@ -1160,10 +1268,7 @@
         <w:pStyle w:val="BodyText"/>
       </w:pPr>
       <w:r>
-        <w:t>The Cat should move to the r</w:t>
-      </w:r>
-      <w:r>
-        <w:t>ight in one movement. This is often unexpected - people usually expect the Cat to move in separate steps or to do 2 movements across the screen.</w:t>
+        <w:t>The Cat should move to the right in one movement. This is often unexpected - people usually expect the Cat to move in separate steps or to do 2 movements across the screen.</w:t>
       </w:r>
     </w:p>
     <w:p>
@@ -1180,13 +1285,13 @@
         <w:t>move</w:t>
       </w:r>
       <w:r>
-        <w:t xml:space="preserve"> </w:t>
-      </w:r>
-      <w:r>
-        <w:t>blocks above do not mean that the Cat will take 40 separate steps but that the Cat will move 40 pixels to the right in one movement.</w:t>
+        <w:t xml:space="preserve"> blocks above do not mean that the Cat will take 40 separate steps but that the Cat will move 40 pixels to the right in one movement.</w:t>
       </w:r>
       <w:r>
         <w:br/>
+      </w:r>
+      <w:r>
+        <w:lastRenderedPageBreak/>
         <w:t xml:space="preserve">Also, while we have two separate </w:t>
       </w:r>
       <w:r>
@@ -1196,10 +1301,15 @@
         <w:t>move</w:t>
       </w:r>
       <w:r>
-        <w:t xml:space="preserve"> blocks in the code above, the Cat does not wait between these blocks. So the Cat move</w:t>
-      </w:r>
-      <w:r>
-        <w:t>s 80 steps in total, without pausing.</w:t>
+        <w:t xml:space="preserve"> blocks in the code above, the Cat does not wait between these blocks. </w:t>
+      </w:r>
+      <w:proofErr w:type="gramStart"/>
+      <w:r>
+        <w:t>So</w:t>
+      </w:r>
+      <w:proofErr w:type="gramEnd"/>
+      <w:r>
+        <w:t xml:space="preserve"> the Cat moves 80 steps in total, without pausing.</w:t>
       </w:r>
     </w:p>
     <w:p>
@@ -1251,10 +1361,7 @@
         <w:t>program</w:t>
       </w:r>
       <w:r>
-        <w:t xml:space="preserve"> so that it l</w:t>
-      </w:r>
-      <w:r>
-        <w:t xml:space="preserve">ooks like this, by adding a </w:t>
+        <w:t xml:space="preserve"> so that it looks like this, by adding a </w:t>
       </w:r>
       <w:r>
         <w:rPr>
@@ -1286,86 +1393,6 @@
                 <pic:pic xmlns:pic="http://schemas.openxmlformats.org/drawingml/2006/picture">
                   <pic:nvPicPr>
                     <pic:cNvPr id="0" name="Picture" descr="images/two_movement.png"/>
-                    <pic:cNvPicPr>
-                      <a:picLocks noChangeAspect="1" noChangeArrowheads="1"/>
-                    </pic:cNvPicPr>
-                  </pic:nvPicPr>
-                  <pic:blipFill>
-                    <a:blip r:embed="rId14"/>
-                    <a:stretch>
-                      <a:fillRect/>
-                    </a:stretch>
-                  </pic:blipFill>
-                  <pic:spPr bwMode="auto">
-                    <a:xfrm>
-                      <a:off x="0" y="0"/>
-                      <a:ext cx="1028700" cy="1019175"/>
-                    </a:xfrm>
-                    <a:prstGeom prst="rect">
-                      <a:avLst/>
-                    </a:prstGeom>
-                    <a:noFill/>
-                    <a:ln w="9525">
-                      <a:noFill/>
-                      <a:headEnd/>
-                      <a:tailEnd/>
-                    </a:ln>
-                  </pic:spPr>
-                </pic:pic>
-              </a:graphicData>
-            </a:graphic>
-          </wp:inline>
-        </w:drawing>
-      </w:r>
-    </w:p>
-    <w:p>
-      <w:pPr>
-        <w:pStyle w:val="FirstParagraph"/>
-      </w:pPr>
-      <w:r>
-        <w:lastRenderedPageBreak/>
-        <w:t>Click the green flag and see what happens.</w:t>
-      </w:r>
-    </w:p>
-    <w:p>
-      <w:pPr>
-        <w:pStyle w:val="BodyText"/>
-      </w:pPr>
-      <w:r>
-        <w:t>Now the Cat will move 40 steps to the right, pause for half a second and move another 40 steps to the right.</w:t>
-      </w:r>
-    </w:p>
-    <w:p>
-      <w:pPr>
-        <w:pStyle w:val="BodyText"/>
-      </w:pPr>
-      <w:r>
-        <w:t>We want to make the Cat dance, rather than just move to the ri</w:t>
-      </w:r>
-      <w:r>
-        <w:t>ght. To do this, change your stack of blocks to this instead:</w:t>
-      </w:r>
-    </w:p>
-    <w:p>
-      <w:pPr>
-        <w:pStyle w:val="Figure"/>
-      </w:pPr>
-      <w:r>
-        <w:rPr>
-          <w:noProof/>
-          <w:lang w:val="en-GB" w:eastAsia="en-GB"/>
-        </w:rPr>
-        <w:drawing>
-          <wp:inline distT="0" distB="0" distL="0" distR="0" wp14:anchorId="3B166333" wp14:editId="64E87956">
-            <wp:extent cx="1028700" cy="1019175"/>
-            <wp:effectExtent l="0" t="0" r="0" b="0"/>
-            <wp:docPr id="7" name="Picture"/>
-            <wp:cNvGraphicFramePr/>
-            <a:graphic xmlns:a="http://schemas.openxmlformats.org/drawingml/2006/main">
-              <a:graphicData uri="http://schemas.openxmlformats.org/drawingml/2006/picture">
-                <pic:pic xmlns:pic="http://schemas.openxmlformats.org/drawingml/2006/picture">
-                  <pic:nvPicPr>
-                    <pic:cNvPr id="0" name="Picture" descr="images/move_right_and_back.png"/>
                     <pic:cNvPicPr>
                       <a:picLocks noChangeAspect="1" noChangeArrowheads="1"/>
                     </pic:cNvPicPr>
@@ -1403,6 +1430,82 @@
         <w:pStyle w:val="FirstParagraph"/>
       </w:pPr>
       <w:r>
+        <w:t>Click the green flag and see what happens.</w:t>
+      </w:r>
+    </w:p>
+    <w:p>
+      <w:pPr>
+        <w:pStyle w:val="BodyText"/>
+      </w:pPr>
+      <w:r>
+        <w:t>Now the Cat will move 40 steps to the right, pause for half a second and move another 40 steps to the right.</w:t>
+      </w:r>
+    </w:p>
+    <w:p>
+      <w:pPr>
+        <w:pStyle w:val="BodyText"/>
+      </w:pPr>
+      <w:r>
+        <w:t>We want to make the Cat dance, rather than just move to the right. To do this, change your stack of blocks to this instead:</w:t>
+      </w:r>
+    </w:p>
+    <w:p>
+      <w:pPr>
+        <w:pStyle w:val="Figure"/>
+      </w:pPr>
+      <w:r>
+        <w:rPr>
+          <w:noProof/>
+          <w:lang w:val="en-GB" w:eastAsia="en-GB"/>
+        </w:rPr>
+        <w:drawing>
+          <wp:inline distT="0" distB="0" distL="0" distR="0" wp14:anchorId="3B166333" wp14:editId="64E87956">
+            <wp:extent cx="1028700" cy="1019175"/>
+            <wp:effectExtent l="0" t="0" r="0" b="0"/>
+            <wp:docPr id="7" name="Picture"/>
+            <wp:cNvGraphicFramePr/>
+            <a:graphic xmlns:a="http://schemas.openxmlformats.org/drawingml/2006/main">
+              <a:graphicData uri="http://schemas.openxmlformats.org/drawingml/2006/picture">
+                <pic:pic xmlns:pic="http://schemas.openxmlformats.org/drawingml/2006/picture">
+                  <pic:nvPicPr>
+                    <pic:cNvPr id="0" name="Picture" descr="images/move_right_and_back.png"/>
+                    <pic:cNvPicPr>
+                      <a:picLocks noChangeAspect="1" noChangeArrowheads="1"/>
+                    </pic:cNvPicPr>
+                  </pic:nvPicPr>
+                  <pic:blipFill>
+                    <a:blip r:embed="rId16"/>
+                    <a:stretch>
+                      <a:fillRect/>
+                    </a:stretch>
+                  </pic:blipFill>
+                  <pic:spPr bwMode="auto">
+                    <a:xfrm>
+                      <a:off x="0" y="0"/>
+                      <a:ext cx="1028700" cy="1019175"/>
+                    </a:xfrm>
+                    <a:prstGeom prst="rect">
+                      <a:avLst/>
+                    </a:prstGeom>
+                    <a:noFill/>
+                    <a:ln w="9525">
+                      <a:noFill/>
+                      <a:headEnd/>
+                      <a:tailEnd/>
+                    </a:ln>
+                  </pic:spPr>
+                </pic:pic>
+              </a:graphicData>
+            </a:graphic>
+          </wp:inline>
+        </w:drawing>
+      </w:r>
+    </w:p>
+    <w:p>
+      <w:pPr>
+        <w:pStyle w:val="FirstParagraph"/>
+      </w:pPr>
+      <w:r>
         <w:t>Click the green flag. Now the Cat will move to the right and then move back to its original position.</w:t>
       </w:r>
     </w:p>
@@ -1430,10 +1533,7 @@
         <w:t>wait</w:t>
       </w:r>
       <w:r>
-        <w:t xml:space="preserve"> blocks, we are going to play a drum each time the </w:t>
-      </w:r>
-      <w:r>
-        <w:t>Cat moves.</w:t>
+        <w:t xml:space="preserve"> blocks, we are going to play a drum each time the Cat moves.</w:t>
       </w:r>
     </w:p>
     <w:p>
@@ -1478,7 +1578,7 @@
                     </pic:cNvPicPr>
                   </pic:nvPicPr>
                   <pic:blipFill>
-                    <a:blip r:embed="rId16"/>
+                    <a:blip r:embed="rId17"/>
                     <a:stretch>
                       <a:fillRect/>
                     </a:stretch>
@@ -1510,10 +1610,7 @@
         <w:pStyle w:val="FirstParagraph"/>
       </w:pPr>
       <w:r>
-        <w:t>Click on the stack of blocks and you should hear one "meow" sound - although you might have ex</w:t>
-      </w:r>
-      <w:r>
-        <w:t xml:space="preserve">pected two. The </w:t>
+        <w:t xml:space="preserve">Click on the stack of blocks and you should hear one "meow" sound - although you might have expected two. The </w:t>
       </w:r>
       <w:r>
         <w:rPr>
@@ -1530,7 +1627,15 @@
         <w:pStyle w:val="BodyText"/>
       </w:pPr>
       <w:r>
-        <w:t>To hear two meows you could change the stack of blocks to this instead:</w:t>
+        <w:t xml:space="preserve">To hear two </w:t>
+      </w:r>
+      <w:proofErr w:type="gramStart"/>
+      <w:r>
+        <w:t>meows</w:t>
+      </w:r>
+      <w:proofErr w:type="gramEnd"/>
+      <w:r>
+        <w:t xml:space="preserve"> you could change the stack of blocks to this instead:</w:t>
       </w:r>
     </w:p>
     <w:p>
@@ -1558,7 +1663,7 @@
                     </pic:cNvPicPr>
                   </pic:nvPicPr>
                   <pic:blipFill>
-                    <a:blip r:embed="rId17"/>
+                    <a:blip r:embed="rId18"/>
                     <a:stretch>
                       <a:fillRect/>
                     </a:stretch>
@@ -1590,10 +1695,8 @@
         <w:pStyle w:val="FirstParagraph"/>
       </w:pPr>
       <w:r>
-        <w:t>Instead of making the Cat meow, however, we are going to play a drum every time the Ca</w:t>
-      </w:r>
-      <w:r>
-        <w:t>t moves. To do this, we will change our stack of blocks following the when green flag clicked block to this:</w:t>
+        <w:lastRenderedPageBreak/>
+        <w:t>Instead of making the Cat meow, however, we are going to play a drum every time the Cat moves. To do this, we will change our stack of blocks following the when green flag clicked block to this:</w:t>
       </w:r>
     </w:p>
     <w:p>
@@ -1621,7 +1724,7 @@
                     </pic:cNvPicPr>
                   </pic:nvPicPr>
                   <pic:blipFill>
-                    <a:blip r:embed="rId18"/>
+                    <a:blip r:embed="rId19"/>
                     <a:stretch>
                       <a:fillRect/>
                     </a:stretch>
@@ -1662,10 +1765,7 @@
         <w:t>wait</w:t>
       </w:r>
       <w:r>
-        <w:t xml:space="preserve"> block after the cat moves to the right, we can play a drum and the Cat will wait until that drum noise has f</w:t>
-      </w:r>
-      <w:r>
-        <w:t>inished before moving back to the left.</w:t>
+        <w:t xml:space="preserve"> block after the cat moves to the right, we can play a drum and the Cat will wait until that drum noise has finished before moving back to the left.</w:t>
       </w:r>
     </w:p>
     <w:p>
@@ -1673,7 +1773,15 @@
         <w:pStyle w:val="BodyText"/>
       </w:pPr>
       <w:r>
-        <w:t>In the next section, we will look at how we can make the Cat repeat this dance over and over again.</w:t>
+        <w:t xml:space="preserve">In the next section, we will look at how we can make the Cat repeat this dance </w:t>
+      </w:r>
+      <w:proofErr w:type="gramStart"/>
+      <w:r>
+        <w:t>over and over again</w:t>
+      </w:r>
+      <w:proofErr w:type="gramEnd"/>
+      <w:r>
+        <w:t>.</w:t>
       </w:r>
     </w:p>
     <w:p>
@@ -1683,7 +1791,6 @@
       <w:bookmarkStart w:id="8" w:name="checking-your-understanding"/>
       <w:bookmarkEnd w:id="8"/>
       <w:r>
-        <w:lastRenderedPageBreak/>
         <w:t>Checking Your Understanding</w:t>
       </w:r>
     </w:p>
@@ -1701,10 +1808,7 @@
         <w:t>Sequencing</w:t>
       </w:r>
       <w:r>
-        <w:t xml:space="preserve"> section, try and answer the questions below. I</w:t>
-      </w:r>
-      <w:r>
-        <w:t>f you need any clarification about these questions, please let us to know. The solutions to these questions are also available on the workshop website.</w:t>
+        <w:t xml:space="preserve"> section, try and answer the questions below. If you need any clarification about these questions, please let us to know. The solutions to these questions are also available on the workshop website.</w:t>
       </w:r>
     </w:p>
     <w:p>
@@ -1750,7 +1854,7 @@
                     </pic:cNvPicPr>
                   </pic:nvPicPr>
                   <pic:blipFill>
-                    <a:blip r:embed="rId19"/>
+                    <a:blip r:embed="rId20"/>
                     <a:stretch>
                       <a:fillRect/>
                     </a:stretch>
@@ -1828,7 +1932,7 @@
                     </pic:cNvPicPr>
                   </pic:nvPicPr>
                   <pic:blipFill>
-                    <a:blip r:embed="rId20"/>
+                    <a:blip r:embed="rId21"/>
                     <a:stretch>
                       <a:fillRect/>
                     </a:stretch>
@@ -1860,10 +1964,7 @@
         <w:pStyle w:val="FirstParagraph"/>
       </w:pPr>
       <w:r>
-        <w:t xml:space="preserve">What will happen when the stack of blocks is clicked? Will the Cat move to </w:t>
-      </w:r>
-      <w:r>
-        <w:t>the right, then the left, the right and the left again? Or will the Cat appear to not move at all?</w:t>
+        <w:t>What will happen when the stack of blocks is clicked? Will the Cat move to the right, then the left, the right and the left again? Or will the Cat appear to not move at all?</w:t>
       </w:r>
     </w:p>
     <w:p>
@@ -1873,6 +1974,7 @@
       <w:bookmarkStart w:id="11" w:name="sequencing-exercise-2-1"/>
       <w:bookmarkEnd w:id="11"/>
       <w:r>
+        <w:lastRenderedPageBreak/>
         <w:t>Sequencing: Exercise 2</w:t>
       </w:r>
     </w:p>
@@ -1927,7 +2029,7 @@
                     </pic:cNvPicPr>
                   </pic:nvPicPr>
                   <pic:blipFill>
-                    <a:blip r:embed="rId21"/>
+                    <a:blip r:embed="rId22"/>
                     <a:stretch>
                       <a:fillRect/>
                     </a:stretch>
@@ -1970,14 +2072,7 @@
         <w:rPr>
           <w:i/>
         </w:rPr>
-        <w:lastRenderedPageBreak/>
-        <w:t xml:space="preserve">Move to the right, wait for a couple of seconds, then move up a bit. It will wait again for a couple of seconds, then move to the left. It will wait again and finally </w:t>
-      </w:r>
-      <w:r>
-        <w:rPr>
-          <w:i/>
-        </w:rPr>
-        <w:t>move back down to where it was at the start.</w:t>
+        <w:t>Move to the right, wait for a couple of seconds, then move up a bit. It will wait again for a couple of seconds, then move to the left. It will wait again and finally move back down to where it was at the start.</w:t>
       </w:r>
     </w:p>
     <w:p>
@@ -2022,10 +2117,7 @@
         <w:t>repetition</w:t>
       </w:r>
       <w:r>
-        <w:t>. Computers are very good at repeating actions, whether you want them to repeat something two t</w:t>
-      </w:r>
-      <w:r>
-        <w:t>imes, one hundred times, or even to repeat something over and over forever.</w:t>
+        <w:t>. Computers are very good at repeating actions, whether you want them to repeat something two times, one hundred times, or even to repeat something over and over forever.</w:t>
       </w:r>
     </w:p>
     <w:p>
@@ -2051,10 +2143,7 @@
         <w:t>Code</w:t>
       </w:r>
       <w:r>
-        <w:t>. For example, when you swim 10 laps in a pool, you are repeating the lap 10 times. You would also be repeatin</w:t>
-      </w:r>
-      <w:r>
-        <w:t>g the actions that make up the stroke (for example: freestyle) over and over as you swam the lap.</w:t>
+        <w:t>. For example, when you swim 10 laps in a pool, you are repeating the lap 10 times. You would also be repeating the actions that make up the stroke (for example: freestyle) over and over as you swam the lap.</w:t>
       </w:r>
     </w:p>
     <w:p>
@@ -2062,10 +2151,31 @@
         <w:pStyle w:val="BodyText"/>
       </w:pPr>
       <w:r>
-        <w:t xml:space="preserve">Another example of repetition could involve repeating actions for a list of people. You may organise a birthday party and decide to write personalised emails </w:t>
-      </w:r>
-      <w:r>
-        <w:t>to all of the guests. To send out all these emails, you may follow these actions until you have worked your way through the guest list:</w:t>
+        <w:t xml:space="preserve">Another example of repetition could involve repeating actions for a list of people. You may </w:t>
+      </w:r>
+      <w:proofErr w:type="spellStart"/>
+      <w:r>
+        <w:t>organise</w:t>
+      </w:r>
+      <w:proofErr w:type="spellEnd"/>
+      <w:r>
+        <w:t xml:space="preserve"> a birthday party and decide to write </w:t>
+      </w:r>
+      <w:proofErr w:type="spellStart"/>
+      <w:r>
+        <w:t>personalised</w:t>
+      </w:r>
+      <w:proofErr w:type="spellEnd"/>
+      <w:r>
+        <w:t xml:space="preserve"> emails to </w:t>
+      </w:r>
+      <w:proofErr w:type="gramStart"/>
+      <w:r>
+        <w:t>all of</w:t>
+      </w:r>
+      <w:proofErr w:type="gramEnd"/>
+      <w:r>
+        <w:t xml:space="preserve"> the guests. To send out all these emails, you may follow these actions until you have worked your way through the guest list:</w:t>
       </w:r>
     </w:p>
     <w:p>
@@ -2118,10 +2228,7 @@
         <w:t>Coding</w:t>
       </w:r>
       <w:r>
-        <w:t>, we use loops to r</w:t>
-      </w:r>
-      <w:r>
-        <w:t xml:space="preserve">epeat actions. </w:t>
+        <w:t xml:space="preserve">, we use loops to repeat actions. </w:t>
       </w:r>
       <w:r>
         <w:rPr>
@@ -2176,10 +2283,7 @@
       <w:bookmarkStart w:id="14" w:name="an-example-program-that-uses-repetition"/>
       <w:bookmarkEnd w:id="14"/>
       <w:r>
-        <w:t>An Exampl</w:t>
-      </w:r>
-      <w:r>
-        <w:t>e Program that uses Repetition</w:t>
+        <w:t>An Example Program that uses Repetition</w:t>
       </w:r>
     </w:p>
     <w:p>
@@ -2214,10 +2318,11 @@
         <w:t>Scratch program</w:t>
       </w:r>
       <w:r>
-        <w:t xml:space="preserve"> - just read the blocks below and see how they relate to the 3 actions above. The ex</w:t>
-      </w:r>
-      <w:r>
-        <w:t>ample also includes blocks and concepts that we haven't explored. These blocks and concepts will be explained later in the tutorial, but I will also briefly explain what the blocks do in the paragraph below the blocks.</w:t>
+        <w:t xml:space="preserve"> - just read the blocks below and see how they relate to the 3 </w:t>
+      </w:r>
+      <w:r>
+        <w:lastRenderedPageBreak/>
+        <w:t>actions above. The example also includes blocks and concepts that we haven't explored. These blocks and concepts will be explained later in the tutorial, but I will also briefly explain what the blocks do in the paragraph below the blocks.</w:t>
       </w:r>
     </w:p>
     <w:p>
@@ -2245,7 +2350,7 @@
                     </pic:cNvPicPr>
                   </pic:nvPicPr>
                   <pic:blipFill>
-                    <a:blip r:embed="rId22"/>
+                    <a:blip r:embed="rId23"/>
                     <a:stretch>
                       <a:fillRect/>
                     </a:stretch>
@@ -2277,467 +2382,413 @@
         <w:pStyle w:val="FirstParagraph"/>
       </w:pPr>
       <w:r>
+        <w:t xml:space="preserve">In the blocks above, the big purple block is a </w:t>
+      </w:r>
+      <w:r>
+        <w:rPr>
+          <w:i/>
+        </w:rPr>
+        <w:t>custom block</w:t>
+      </w:r>
+      <w:r>
+        <w:t xml:space="preserve"> that would have blocks to create and send an email to a party guest (which aren't shown in the example above).</w:t>
+      </w:r>
+    </w:p>
+    <w:p>
+      <w:pPr>
+        <w:pStyle w:val="BodyText"/>
+      </w:pPr>
+      <w:r>
+        <w:t xml:space="preserve">The </w:t>
+      </w:r>
+      <w:r>
+        <w:rPr>
+          <w:i/>
+        </w:rPr>
+        <w:t>guest list</w:t>
+      </w:r>
+      <w:r>
+        <w:t xml:space="preserve"> is a list of party guests' emails. We could, for example, have a list of three party guests' email addresses in this list: </w:t>
+      </w:r>
+      <w:r>
+        <w:rPr>
+          <w:i/>
+        </w:rPr>
+        <w:t>bob.smith@gmail.com</w:t>
+      </w:r>
+      <w:r>
+        <w:t xml:space="preserve">, </w:t>
+      </w:r>
+      <w:r>
+        <w:rPr>
+          <w:i/>
+        </w:rPr>
+        <w:t>rita.green@gmail.com</w:t>
+      </w:r>
+      <w:r>
+        <w:t xml:space="preserve">, </w:t>
+      </w:r>
+      <w:r>
+        <w:rPr>
+          <w:i/>
+        </w:rPr>
+        <w:t>joan.blue@gmail.com</w:t>
+      </w:r>
+      <w:r>
+        <w:t xml:space="preserve">. The </w:t>
+      </w:r>
+      <w:r>
+        <w:rPr>
+          <w:i/>
+        </w:rPr>
+        <w:t>guest number</w:t>
+      </w:r>
+      <w:r>
+        <w:t xml:space="preserve"> is a variable (we will look at variables later in this activity) that changes by 1 each time the repeat loop runs its actions. The </w:t>
+      </w:r>
+      <w:r>
+        <w:rPr>
+          <w:i/>
+        </w:rPr>
+        <w:t>guest's email</w:t>
+      </w:r>
+      <w:r>
+        <w:t xml:space="preserve"> is another variable, which will be used to keep track of each of the </w:t>
+      </w:r>
+      <w:r>
+        <w:rPr>
+          <w:i/>
+        </w:rPr>
+        <w:t>guest's email</w:t>
+      </w:r>
+      <w:r>
+        <w:t xml:space="preserve"> that the invitation will be sent to.</w:t>
+      </w:r>
+    </w:p>
+    <w:p>
+      <w:pPr>
+        <w:pStyle w:val="BodyText"/>
+      </w:pPr>
+      <w:r>
+        <w:t>The way this Code in the blocks will work is:</w:t>
+      </w:r>
+    </w:p>
+    <w:p>
+      <w:pPr>
+        <w:pStyle w:val="BodyText"/>
+      </w:pPr>
+      <w:r>
+        <w:rPr>
+          <w:b/>
+        </w:rPr>
+        <w:t>Before the repeat loop:</w:t>
+      </w:r>
+    </w:p>
+    <w:p>
+      <w:pPr>
+        <w:pStyle w:val="Compact"/>
+      </w:pPr>
+      <w:r>
+        <w:t xml:space="preserve">The </w:t>
+      </w:r>
+      <w:r>
+        <w:rPr>
+          <w:i/>
+        </w:rPr>
+        <w:t>guest number</w:t>
+      </w:r>
+      <w:r>
+        <w:t xml:space="preserve"> variable will be 1</w:t>
+      </w:r>
+    </w:p>
+    <w:p>
+      <w:pPr>
+        <w:pStyle w:val="FirstParagraph"/>
+      </w:pPr>
+      <w:r>
+        <w:rPr>
+          <w:b/>
+        </w:rPr>
+        <w:t>The first time the instructions in the repeat loop are followed:</w:t>
+      </w:r>
+    </w:p>
+    <w:p>
+      <w:pPr>
+        <w:pStyle w:val="Compact"/>
+      </w:pPr>
+      <w:r>
+        <w:t xml:space="preserve">The actions in the </w:t>
+      </w:r>
+      <w:r>
+        <w:rPr>
+          <w:i/>
+        </w:rPr>
+        <w:t>repeat loop</w:t>
+      </w:r>
+      <w:r>
+        <w:t xml:space="preserve"> will run for the first time</w:t>
+      </w:r>
+    </w:p>
+    <w:p>
+      <w:pPr>
+        <w:pStyle w:val="Compact"/>
+      </w:pPr>
+      <w:r>
+        <w:t xml:space="preserve">The </w:t>
+      </w:r>
+      <w:r>
+        <w:rPr>
+          <w:i/>
+        </w:rPr>
+        <w:t>guest's email</w:t>
+      </w:r>
+      <w:r>
+        <w:t xml:space="preserve"> variable will become the first item of the </w:t>
+      </w:r>
+      <w:r>
+        <w:rPr>
+          <w:i/>
+        </w:rPr>
+        <w:t>guest list</w:t>
+      </w:r>
+      <w:r>
+        <w:t xml:space="preserve"> (</w:t>
+      </w:r>
+      <w:r>
+        <w:rPr>
+          <w:i/>
+        </w:rPr>
+        <w:t>bob.smith@gmail.com</w:t>
+      </w:r>
+      <w:r>
+        <w:t>)</w:t>
+      </w:r>
+    </w:p>
+    <w:p>
+      <w:pPr>
+        <w:pStyle w:val="Compact"/>
+      </w:pPr>
+      <w:r>
+        <w:t>An email will then be sent to bob smith's email address</w:t>
+      </w:r>
+    </w:p>
+    <w:p>
+      <w:pPr>
+        <w:pStyle w:val="Compact"/>
+      </w:pPr>
+      <w:r>
+        <w:t xml:space="preserve">The </w:t>
+      </w:r>
+      <w:r>
+        <w:rPr>
+          <w:i/>
+        </w:rPr>
+        <w:t>guest number</w:t>
+      </w:r>
+      <w:r>
+        <w:t xml:space="preserve"> will change by 1 (to 2)</w:t>
+      </w:r>
+    </w:p>
+    <w:p>
+      <w:pPr>
+        <w:pStyle w:val="FirstParagraph"/>
+      </w:pPr>
+      <w:r>
+        <w:rPr>
+          <w:b/>
+        </w:rPr>
+        <w:t>The second time the instructions in the repeat loop are followed:</w:t>
+      </w:r>
+    </w:p>
+    <w:p>
+      <w:pPr>
+        <w:pStyle w:val="Compact"/>
+      </w:pPr>
+      <w:r>
+        <w:t xml:space="preserve">We go back to the first block after the </w:t>
+      </w:r>
+      <w:r>
+        <w:rPr>
+          <w:i/>
+        </w:rPr>
+        <w:t>repeat</w:t>
+      </w:r>
+      <w:r>
+        <w:t xml:space="preserve"> block and the actions will run for the second time</w:t>
+      </w:r>
+    </w:p>
+    <w:p>
+      <w:pPr>
+        <w:pStyle w:val="Compact"/>
+      </w:pPr>
+      <w:r>
+        <w:t xml:space="preserve">The </w:t>
+      </w:r>
+      <w:r>
+        <w:rPr>
+          <w:i/>
+        </w:rPr>
+        <w:t>guest's email</w:t>
+      </w:r>
+      <w:r>
+        <w:t xml:space="preserve"> variable becomes the second item of the </w:t>
+      </w:r>
+      <w:r>
+        <w:rPr>
+          <w:i/>
+        </w:rPr>
+        <w:t>guest list</w:t>
+      </w:r>
+      <w:r>
+        <w:t xml:space="preserve"> (</w:t>
+      </w:r>
+      <w:r>
+        <w:rPr>
+          <w:i/>
+        </w:rPr>
+        <w:t>rita.green@gmail.com</w:t>
+      </w:r>
+      <w:r>
+        <w:t>)</w:t>
+      </w:r>
+    </w:p>
+    <w:p>
+      <w:pPr>
+        <w:pStyle w:val="Compact"/>
+      </w:pPr>
+      <w:r>
+        <w:t xml:space="preserve">An email will then be sent to </w:t>
+      </w:r>
+      <w:proofErr w:type="spellStart"/>
+      <w:r>
+        <w:t>rita</w:t>
+      </w:r>
+      <w:proofErr w:type="spellEnd"/>
+      <w:r>
+        <w:t xml:space="preserve"> green's email address</w:t>
+      </w:r>
+    </w:p>
+    <w:p>
+      <w:pPr>
+        <w:pStyle w:val="Compact"/>
+      </w:pPr>
+      <w:r>
+        <w:t xml:space="preserve">The </w:t>
+      </w:r>
+      <w:r>
+        <w:rPr>
+          <w:i/>
+        </w:rPr>
+        <w:t>guest number</w:t>
+      </w:r>
+      <w:r>
+        <w:t xml:space="preserve"> will change by 1 (to 3)</w:t>
+      </w:r>
+    </w:p>
+    <w:p>
+      <w:pPr>
+        <w:pStyle w:val="FirstParagraph"/>
+      </w:pPr>
+      <w:r>
+        <w:rPr>
+          <w:b/>
+        </w:rPr>
+        <w:t>The third (and final) time the instructions in the repeat loop are followed:</w:t>
+      </w:r>
+    </w:p>
+    <w:p>
+      <w:pPr>
+        <w:pStyle w:val="Compact"/>
+      </w:pPr>
+      <w:r>
+        <w:t xml:space="preserve">We go back to the first block after the </w:t>
+      </w:r>
+      <w:r>
+        <w:rPr>
+          <w:i/>
+        </w:rPr>
+        <w:t>repeat</w:t>
+      </w:r>
+      <w:r>
+        <w:t xml:space="preserve"> block and the actions will run for the third time</w:t>
+      </w:r>
+    </w:p>
+    <w:p>
+      <w:pPr>
+        <w:pStyle w:val="Compact"/>
+      </w:pPr>
+      <w:r>
+        <w:t xml:space="preserve">The </w:t>
+      </w:r>
+      <w:r>
+        <w:rPr>
+          <w:i/>
+        </w:rPr>
+        <w:t>guest's email</w:t>
+      </w:r>
+      <w:r>
+        <w:t xml:space="preserve"> variable becomes the third item of the </w:t>
+      </w:r>
+      <w:r>
+        <w:rPr>
+          <w:i/>
+        </w:rPr>
+        <w:t>guest list</w:t>
+      </w:r>
+      <w:r>
+        <w:t xml:space="preserve"> (</w:t>
+      </w:r>
+      <w:r>
+        <w:rPr>
+          <w:i/>
+        </w:rPr>
+        <w:t>joan.blue@gmail.com</w:t>
+      </w:r>
+      <w:r>
+        <w:t>)</w:t>
+      </w:r>
+    </w:p>
+    <w:p>
+      <w:pPr>
+        <w:pStyle w:val="Compact"/>
+      </w:pPr>
+      <w:r>
+        <w:t xml:space="preserve">An email will then be sent to </w:t>
+      </w:r>
+      <w:proofErr w:type="spellStart"/>
+      <w:r>
+        <w:t>joan</w:t>
+      </w:r>
+      <w:proofErr w:type="spellEnd"/>
+      <w:r>
+        <w:t xml:space="preserve"> blue's email address</w:t>
+      </w:r>
+    </w:p>
+    <w:p>
+      <w:pPr>
+        <w:pStyle w:val="Compact"/>
+      </w:pPr>
+      <w:r>
+        <w:t xml:space="preserve">The </w:t>
+      </w:r>
+      <w:r>
+        <w:rPr>
+          <w:i/>
+        </w:rPr>
+        <w:t>guest number</w:t>
+      </w:r>
+      <w:r>
+        <w:t xml:space="preserve"> will then change by 1 (to 4)</w:t>
+      </w:r>
+    </w:p>
+    <w:p>
+      <w:pPr>
+        <w:pStyle w:val="FirstParagraph"/>
+      </w:pPr>
+      <w:r>
         <w:lastRenderedPageBreak/>
-        <w:t>In the blocks above, the big purple</w:t>
-      </w:r>
-      <w:r>
-        <w:t xml:space="preserve"> block is a </w:t>
-      </w:r>
-      <w:r>
-        <w:rPr>
-          <w:i/>
-        </w:rPr>
-        <w:t>custom block</w:t>
-      </w:r>
-      <w:r>
-        <w:t xml:space="preserve"> that would have blocks to create and send an email to a party guest (which aren't shown in the example above).</w:t>
-      </w:r>
-    </w:p>
-    <w:p>
-      <w:pPr>
-        <w:pStyle w:val="BodyText"/>
-      </w:pPr>
-      <w:r>
-        <w:t xml:space="preserve">The </w:t>
-      </w:r>
-      <w:r>
-        <w:rPr>
-          <w:i/>
-        </w:rPr>
-        <w:t>guest list</w:t>
-      </w:r>
-      <w:r>
-        <w:t xml:space="preserve"> is a list of party guests' emails. We could, for example, have a list of three party guests'</w:t>
-      </w:r>
-      <w:r>
-        <w:t xml:space="preserve"> email addresses in this list: </w:t>
-      </w:r>
-      <w:r>
-        <w:rPr>
-          <w:i/>
-        </w:rPr>
-        <w:t>bob.smith@gmail.com</w:t>
-      </w:r>
-      <w:r>
-        <w:t xml:space="preserve">, </w:t>
-      </w:r>
-      <w:r>
-        <w:rPr>
-          <w:i/>
-        </w:rPr>
-        <w:t>rita.green@gmail.com</w:t>
-      </w:r>
-      <w:r>
-        <w:t xml:space="preserve">, </w:t>
-      </w:r>
-      <w:r>
-        <w:rPr>
-          <w:i/>
-        </w:rPr>
-        <w:t>joan.blue@gmail.com</w:t>
-      </w:r>
-      <w:r>
-        <w:t xml:space="preserve">. The </w:t>
-      </w:r>
-      <w:r>
-        <w:rPr>
-          <w:i/>
-        </w:rPr>
-        <w:t>guest number</w:t>
-      </w:r>
-      <w:r>
-        <w:t xml:space="preserve"> is a variable (we will look at variables later in this activity) that changes by 1 each time the repeat loop runs its actions. The </w:t>
-      </w:r>
-      <w:r>
-        <w:rPr>
-          <w:i/>
-        </w:rPr>
-        <w:t>guest's email</w:t>
-      </w:r>
-      <w:r>
-        <w:t xml:space="preserve"> is another variable, which will be used to keep track of each of the </w:t>
-      </w:r>
-      <w:r>
-        <w:rPr>
-          <w:i/>
-        </w:rPr>
-        <w:t>guest's email</w:t>
-      </w:r>
-      <w:r>
-        <w:t xml:space="preserve"> that the invitation will be sent to.</w:t>
-      </w:r>
-    </w:p>
-    <w:p>
-      <w:pPr>
-        <w:pStyle w:val="BodyText"/>
-      </w:pPr>
-      <w:r>
-        <w:t>The way this Code in the blocks will work is:</w:t>
-      </w:r>
-    </w:p>
-    <w:p>
-      <w:pPr>
-        <w:pStyle w:val="BodyText"/>
-      </w:pPr>
-      <w:r>
-        <w:rPr>
-          <w:b/>
-        </w:rPr>
-        <w:t>Before the repeat loop:</w:t>
-      </w:r>
-    </w:p>
-    <w:p>
-      <w:pPr>
-        <w:pStyle w:val="Compact"/>
-      </w:pPr>
-      <w:r>
-        <w:t xml:space="preserve">The </w:t>
-      </w:r>
-      <w:r>
-        <w:rPr>
-          <w:i/>
-        </w:rPr>
-        <w:t>guest number</w:t>
-      </w:r>
-      <w:r>
-        <w:t xml:space="preserve"> variable will be 1</w:t>
-      </w:r>
-    </w:p>
-    <w:p>
-      <w:pPr>
-        <w:pStyle w:val="FirstParagraph"/>
-      </w:pPr>
-      <w:r>
-        <w:rPr>
-          <w:b/>
-        </w:rPr>
-        <w:t>T</w:t>
-      </w:r>
-      <w:r>
-        <w:rPr>
-          <w:b/>
-        </w:rPr>
-        <w:t>he first time the instructio</w:t>
-      </w:r>
-      <w:r>
-        <w:rPr>
-          <w:b/>
-        </w:rPr>
-        <w:t>ns in the repeat loop are followed:</w:t>
-      </w:r>
-    </w:p>
-    <w:p>
-      <w:pPr>
-        <w:pStyle w:val="Compact"/>
-      </w:pPr>
-      <w:r>
-        <w:t xml:space="preserve">The actions in the </w:t>
-      </w:r>
-      <w:r>
-        <w:rPr>
-          <w:i/>
-        </w:rPr>
-        <w:t>repeat loop</w:t>
-      </w:r>
-      <w:r>
-        <w:t xml:space="preserve"> will run for the first time</w:t>
-      </w:r>
-    </w:p>
-    <w:p>
-      <w:pPr>
-        <w:pStyle w:val="Compact"/>
-      </w:pPr>
-      <w:r>
-        <w:t xml:space="preserve">The </w:t>
-      </w:r>
-      <w:r>
-        <w:rPr>
-          <w:i/>
-        </w:rPr>
-        <w:t>guest's email</w:t>
-      </w:r>
-      <w:r>
-        <w:t xml:space="preserve"> variable will become the first item of the </w:t>
-      </w:r>
-      <w:r>
-        <w:rPr>
-          <w:i/>
-        </w:rPr>
-        <w:t>guest list</w:t>
-      </w:r>
-      <w:r>
-        <w:t xml:space="preserve"> (</w:t>
-      </w:r>
-      <w:r>
-        <w:rPr>
-          <w:i/>
-        </w:rPr>
-        <w:t>bob.smith@gmail.com</w:t>
-      </w:r>
-      <w:r>
-        <w:t>)</w:t>
-      </w:r>
-    </w:p>
-    <w:p>
-      <w:pPr>
-        <w:pStyle w:val="Compact"/>
-      </w:pPr>
-      <w:r>
-        <w:t>An email will then be sent to bob smith's email address</w:t>
-      </w:r>
-    </w:p>
-    <w:p>
-      <w:pPr>
-        <w:pStyle w:val="Compact"/>
-      </w:pPr>
-      <w:r>
-        <w:t xml:space="preserve">The </w:t>
-      </w:r>
-      <w:r>
-        <w:rPr>
-          <w:i/>
-        </w:rPr>
-        <w:t>guest number</w:t>
-      </w:r>
-      <w:r>
-        <w:t xml:space="preserve"> will change by 1 (to 2)</w:t>
-      </w:r>
-    </w:p>
-    <w:p>
-      <w:pPr>
-        <w:pStyle w:val="FirstParagraph"/>
-      </w:pPr>
-      <w:r>
-        <w:rPr>
-          <w:b/>
-        </w:rPr>
-        <w:t>T</w:t>
-      </w:r>
-      <w:r>
-        <w:rPr>
-          <w:b/>
-        </w:rPr>
-        <w:t>he second time the instructions in the repeat loop are followed:</w:t>
-      </w:r>
-    </w:p>
-    <w:p>
-      <w:pPr>
-        <w:pStyle w:val="Compact"/>
-      </w:pPr>
-      <w:r>
-        <w:t xml:space="preserve">We go back to the first block after the </w:t>
-      </w:r>
-      <w:r>
-        <w:rPr>
-          <w:i/>
-        </w:rPr>
-        <w:t>repeat</w:t>
-      </w:r>
-      <w:r>
-        <w:t xml:space="preserve"> block and the actions will run for the second time</w:t>
-      </w:r>
-    </w:p>
-    <w:p>
-      <w:pPr>
-        <w:pStyle w:val="Compact"/>
-      </w:pPr>
-      <w:r>
-        <w:t xml:space="preserve">The </w:t>
-      </w:r>
-      <w:r>
-        <w:rPr>
-          <w:i/>
-        </w:rPr>
-        <w:t>guest's email</w:t>
-      </w:r>
-      <w:r>
-        <w:t xml:space="preserve"> variable becomes the second item of t</w:t>
-      </w:r>
-      <w:r>
-        <w:t xml:space="preserve">he </w:t>
-      </w:r>
-      <w:r>
-        <w:rPr>
-          <w:i/>
-        </w:rPr>
-        <w:t>guest list</w:t>
-      </w:r>
-      <w:r>
-        <w:t xml:space="preserve"> (</w:t>
-      </w:r>
-      <w:r>
-        <w:rPr>
-          <w:i/>
-        </w:rPr>
-        <w:t>rita.green@gmail.com</w:t>
-      </w:r>
-      <w:r>
-        <w:t>)</w:t>
-      </w:r>
-    </w:p>
-    <w:p>
-      <w:pPr>
-        <w:pStyle w:val="Compact"/>
-      </w:pPr>
-      <w:r>
-        <w:t>An email will then be sent to rita green's email address</w:t>
-      </w:r>
-    </w:p>
-    <w:p>
-      <w:pPr>
-        <w:pStyle w:val="Compact"/>
-      </w:pPr>
-      <w:r>
-        <w:t xml:space="preserve">The </w:t>
-      </w:r>
-      <w:r>
-        <w:rPr>
-          <w:i/>
-        </w:rPr>
-        <w:t>guest number</w:t>
-      </w:r>
-      <w:r>
-        <w:t xml:space="preserve"> will change by 1 (to 3)</w:t>
-      </w:r>
-    </w:p>
-    <w:p>
-      <w:pPr>
-        <w:pStyle w:val="FirstParagraph"/>
-      </w:pPr>
-      <w:r>
-        <w:rPr>
-          <w:b/>
-        </w:rPr>
-        <w:t>T</w:t>
-      </w:r>
-      <w:r>
-        <w:rPr>
-          <w:b/>
-        </w:rPr>
-        <w:t>he third (and final) time the instructions in the repeat loop are followed:</w:t>
-      </w:r>
-    </w:p>
-    <w:p>
-      <w:pPr>
-        <w:pStyle w:val="Compact"/>
-      </w:pPr>
-      <w:r>
-        <w:t xml:space="preserve">We go back to the first block after the </w:t>
-      </w:r>
-      <w:r>
-        <w:rPr>
-          <w:i/>
-        </w:rPr>
-        <w:t>repe</w:t>
-      </w:r>
-      <w:r>
-        <w:rPr>
-          <w:i/>
-        </w:rPr>
-        <w:t>at</w:t>
-      </w:r>
-      <w:r>
-        <w:t xml:space="preserve"> block and the actions will run for the third time</w:t>
-      </w:r>
-    </w:p>
-    <w:p>
-      <w:pPr>
-        <w:pStyle w:val="Compact"/>
-      </w:pPr>
-      <w:r>
-        <w:t xml:space="preserve">The </w:t>
-      </w:r>
-      <w:r>
-        <w:rPr>
-          <w:i/>
-        </w:rPr>
-        <w:t>guest's email</w:t>
-      </w:r>
-      <w:r>
-        <w:t xml:space="preserve"> variable becomes the third item of the </w:t>
-      </w:r>
-      <w:r>
-        <w:rPr>
-          <w:i/>
-        </w:rPr>
-        <w:t>guest list</w:t>
-      </w:r>
-      <w:r>
-        <w:t xml:space="preserve"> (</w:t>
-      </w:r>
-      <w:r>
-        <w:rPr>
-          <w:i/>
-        </w:rPr>
-        <w:t>joan.blue@gmail.com</w:t>
-      </w:r>
-      <w:r>
-        <w:t>)</w:t>
-      </w:r>
-    </w:p>
-    <w:p>
-      <w:pPr>
-        <w:pStyle w:val="Compact"/>
-      </w:pPr>
-      <w:r>
-        <w:t>An email will then be sent to joan blue's email address</w:t>
-      </w:r>
-    </w:p>
-    <w:p>
-      <w:pPr>
-        <w:pStyle w:val="Compact"/>
-      </w:pPr>
-      <w:r>
-        <w:t xml:space="preserve">The </w:t>
-      </w:r>
-      <w:r>
-        <w:rPr>
-          <w:i/>
-        </w:rPr>
-        <w:t>guest number</w:t>
-      </w:r>
-      <w:r>
-        <w:t xml:space="preserve"> will then change by 1 (to 4)</w:t>
-      </w:r>
-    </w:p>
-    <w:p>
-      <w:pPr>
-        <w:pStyle w:val="FirstParagraph"/>
-      </w:pPr>
-      <w:r>
-        <w:t>I</w:t>
-      </w:r>
-      <w:r>
-        <w:t>n total, t</w:t>
-      </w:r>
-      <w:r>
-        <w:t>he actions in the repeat block above will run three times for this example, as the number of email addresses in the guest list is three.</w:t>
-      </w:r>
-    </w:p>
-    <w:p>
-      <w:pPr>
-        <w:pStyle w:val="BodyText"/>
-      </w:pPr>
-    </w:p>
-    <w:p>
-      <w:pPr>
-        <w:pStyle w:val="BodyText"/>
-      </w:pPr>
-    </w:p>
-    <w:p>
-      <w:pPr>
-        <w:pStyle w:val="BodyText"/>
-      </w:pPr>
-    </w:p>
-    <w:p>
-      <w:pPr>
-        <w:pStyle w:val="BodyText"/>
-      </w:pPr>
-    </w:p>
-    <w:p>
-      <w:pPr>
-        <w:pStyle w:val="BodyText"/>
-      </w:pPr>
+        <w:t>In total, the actions in the repeat block above will run three times for this example, as the number of email addresses in the guest list is three.</w:t>
+      </w:r>
     </w:p>
     <w:p>
       <w:pPr>
@@ -2746,7 +2797,6 @@
       <w:bookmarkStart w:id="15" w:name="loops-in-scratch"/>
       <w:bookmarkEnd w:id="15"/>
       <w:r>
-        <w:lastRenderedPageBreak/>
         <w:t>Loops in Scratch</w:t>
       </w:r>
     </w:p>
@@ -2782,10 +2832,7 @@
         <w:t>repeat</w:t>
       </w:r>
       <w:r>
-        <w:t xml:space="preserve"> and</w:t>
-      </w:r>
-      <w:r>
-        <w:t xml:space="preserve"> </w:t>
+        <w:t xml:space="preserve"> and </w:t>
       </w:r>
       <w:r>
         <w:rPr>
@@ -2848,7 +2895,7 @@
                     </pic:cNvPicPr>
                   </pic:nvPicPr>
                   <pic:blipFill>
-                    <a:blip r:embed="rId23"/>
+                    <a:blip r:embed="rId24"/>
                     <a:stretch>
                       <a:fillRect/>
                     </a:stretch>
@@ -2880,10 +2927,7 @@
         <w:pStyle w:val="FirstParagraph"/>
       </w:pPr>
       <w:r>
-        <w:t xml:space="preserve">This will make the Cat dance forever (or until you click the red stop icon next to </w:t>
-      </w:r>
-      <w:r>
-        <w:t>the green flag).</w:t>
+        <w:t>This will make the Cat dance forever (or until you click the red stop icon next to the green flag).</w:t>
       </w:r>
     </w:p>
     <w:p>
@@ -2936,7 +2980,7 @@
                     </pic:cNvPicPr>
                   </pic:nvPicPr>
                   <pic:blipFill>
-                    <a:blip r:embed="rId24"/>
+                    <a:blip r:embed="rId25"/>
                     <a:stretch>
                       <a:fillRect/>
                     </a:stretch>
@@ -2995,10 +3039,7 @@
         <w:t>repeat</w:t>
       </w:r>
       <w:r>
-        <w:t xml:space="preserve"> </w:t>
-      </w:r>
-      <w:r>
-        <w:t xml:space="preserve">block has a slot for a number (2 in the example above), which determines how many times the actions in the loop repeat. Now the Cat repeats the movement back and forth twice and the drum sound is played 4 times. Try changing the 2 in the </w:t>
+        <w:t xml:space="preserve"> block has a slot for a number (2 in the example above), which determines how many times the actions in the loop repeat. Now the Cat repeats the movement back and forth twice and the drum sound is played 4 times. Try changing the 2 in the </w:t>
       </w:r>
       <w:r>
         <w:rPr>
@@ -3007,10 +3048,7 @@
         <w:t>repeat</w:t>
       </w:r>
       <w:r>
-        <w:t xml:space="preserve"> loop block </w:t>
-      </w:r>
-      <w:r>
-        <w:t xml:space="preserve">to different numbers and running the program. What happens when you use larger numbers (for example: 10). What happens when you use numbers like 0 and -1 in the </w:t>
+        <w:t xml:space="preserve"> loop block to different numbers and running the program. What happens when you use larger numbers (for example: 10). What happens when you use numbers like 0 and -1 in the </w:t>
       </w:r>
       <w:r>
         <w:rPr>
@@ -3067,6 +3105,7 @@
           <w:noProof/>
           <w:lang w:val="en-GB" w:eastAsia="en-GB"/>
         </w:rPr>
+        <w:lastRenderedPageBreak/>
         <w:drawing>
           <wp:inline distT="0" distB="0" distL="0" distR="0" wp14:anchorId="28FE4143" wp14:editId="3D1A74AB">
             <wp:extent cx="1876425" cy="942975"/>
@@ -3083,7 +3122,7 @@
                     </pic:cNvPicPr>
                   </pic:nvPicPr>
                   <pic:blipFill>
-                    <a:blip r:embed="rId25"/>
+                    <a:blip r:embed="rId26"/>
                     <a:stretch>
                       <a:fillRect/>
                     </a:stretch>
@@ -3115,11 +3154,7 @@
         <w:pStyle w:val="FirstParagraph"/>
       </w:pPr>
       <w:r>
-        <w:lastRenderedPageBreak/>
-        <w:t>Click the stack of blocks and count the drum beats. You sh</w:t>
-      </w:r>
-      <w:r>
-        <w:t xml:space="preserve">ould hear 8 drum beats. Why does this happen? The </w:t>
+        <w:t xml:space="preserve">Click the stack of blocks and count the drum beats. You should hear 8 drum beats. Why does this happen? The </w:t>
       </w:r>
       <w:r>
         <w:rPr>
@@ -3137,10 +3172,7 @@
         <w:t>repeat (2)</w:t>
       </w:r>
       <w:r>
-        <w:t xml:space="preserve"> loop, which in turn plays the drum noise 2 times. Therefore, the drum noise is played 8 times in total. So</w:t>
-      </w:r>
-      <w:r>
-        <w:t>, when you have two nested repeat loops, the actions inside the inner loop block (</w:t>
+        <w:t xml:space="preserve"> loop, which in turn plays the drum noise 2 times. Therefore, the drum noise is played 8 times in total. So, when you have two nested repeat loops, the actions inside the inner loop block (</w:t>
       </w:r>
       <w:r>
         <w:rPr>
@@ -3158,7 +3190,15 @@
         <w:t>repeat</w:t>
       </w:r>
       <w:r>
-        <w:t xml:space="preserve"> loop (4 in the example above) multipled by the number in the inner </w:t>
+        <w:t xml:space="preserve"> loop (4 in the example above) </w:t>
+      </w:r>
+      <w:proofErr w:type="spellStart"/>
+      <w:r>
+        <w:t>multipled</w:t>
+      </w:r>
+      <w:proofErr w:type="spellEnd"/>
+      <w:r>
+        <w:t xml:space="preserve"> by the number in the inner </w:t>
       </w:r>
       <w:r>
         <w:rPr>
@@ -3167,10 +3207,7 @@
         <w:t>repeat</w:t>
       </w:r>
       <w:r>
-        <w:t xml:space="preserve"> l</w:t>
-      </w:r>
-      <w:r>
-        <w:t>oop (2 in the example above).</w:t>
+        <w:t xml:space="preserve"> loop (2 in the example above).</w:t>
       </w:r>
     </w:p>
     <w:p>
@@ -3178,10 +3215,7 @@
         <w:pStyle w:val="BodyText"/>
       </w:pPr>
       <w:r>
-        <w:t>We are now going to add an extra step to our Dancing Cat program. Now, we are going to change the dance so that the Cat will move back and forth twice, a hi-hat noise will be played for 1 beat and the Cat will then repeat thes</w:t>
-      </w:r>
-      <w:r>
-        <w:t xml:space="preserve">e steps. To do this, we will need to use </w:t>
+        <w:t xml:space="preserve">We are now going to add an extra step to our Dancing Cat program. Now, we are going to change the dance so that the Cat will move back and forth twice, a hi-hat noise will be played for 1 beat and the Cat will then repeat these steps. To do this, we will need to use </w:t>
       </w:r>
       <w:r>
         <w:rPr>
@@ -3218,7 +3252,7 @@
                     </pic:cNvPicPr>
                   </pic:nvPicPr>
                   <pic:blipFill>
-                    <a:blip r:embed="rId26"/>
+                    <a:blip r:embed="rId27"/>
                     <a:stretch>
                       <a:fillRect/>
                     </a:stretch>
@@ -3274,10 +3308,7 @@
         </w:numPr>
       </w:pPr>
       <w:r>
-        <w:t>move back to the left and play a sna</w:t>
-      </w:r>
-      <w:r>
-        <w:t>re drum noise</w:t>
+        <w:t>move back to the left and play a snare drum noise</w:t>
       </w:r>
     </w:p>
     <w:p>
@@ -3336,10 +3367,7 @@
         <w:t>Repetition</w:t>
       </w:r>
       <w:r>
-        <w:t xml:space="preserve"> section, try and answer the questions below. If you need any clarification about t</w:t>
-      </w:r>
-      <w:r>
-        <w:t>hese questions, please let us to know. The solutions to these questions are also available on the workshop website</w:t>
+        <w:t xml:space="preserve"> section, try and answer the questions below. If you need any clarification about these questions, please let us to know. The solutions to these questions are also available on the workshop website</w:t>
       </w:r>
     </w:p>
     <w:p>
@@ -3369,6 +3397,7 @@
           <w:noProof/>
           <w:lang w:val="en-GB" w:eastAsia="en-GB"/>
         </w:rPr>
+        <w:lastRenderedPageBreak/>
         <w:drawing>
           <wp:inline distT="0" distB="0" distL="0" distR="0" wp14:anchorId="36BF5FA3" wp14:editId="66C4C8A1">
             <wp:extent cx="1809750" cy="590550"/>
@@ -3385,7 +3414,7 @@
                     </pic:cNvPicPr>
                   </pic:nvPicPr>
                   <pic:blipFill>
-                    <a:blip r:embed="rId27"/>
+                    <a:blip r:embed="rId28"/>
                     <a:stretch>
                       <a:fillRect/>
                     </a:stretch>
@@ -3427,7 +3456,6 @@
       <w:bookmarkStart w:id="19" w:name="repetition-exercise-2"/>
       <w:bookmarkEnd w:id="19"/>
       <w:r>
-        <w:lastRenderedPageBreak/>
         <w:t>Repetition: Exercise 2</w:t>
       </w:r>
     </w:p>
@@ -3436,10 +3464,7 @@
         <w:pStyle w:val="FirstParagraph"/>
       </w:pPr>
       <w:r>
-        <w:t>You ask a student to</w:t>
-      </w:r>
-      <w:r>
-        <w:t xml:space="preserve"> explain what the Cat will do when you click the stacks below.</w:t>
+        <w:t>You ask a student to explain what the Cat will do when you click the stacks below.</w:t>
       </w:r>
     </w:p>
     <w:p>
@@ -3467,7 +3492,7 @@
                     </pic:cNvPicPr>
                   </pic:nvPicPr>
                   <pic:blipFill>
-                    <a:blip r:embed="rId28"/>
+                    <a:blip r:embed="rId29"/>
                     <a:stretch>
                       <a:fillRect/>
                     </a:stretch>
@@ -3499,10 +3524,15 @@
         <w:pStyle w:val="FirstParagraph"/>
       </w:pPr>
       <w:r>
-        <w:t>The student says that the Cat will move to the right 5 times when you click on the stack of the blocks. This is an incorrect explanation of the above blocks for two reasons, why is that and w</w:t>
-      </w:r>
-      <w:r>
-        <w:t>hat will actually happen?</w:t>
+        <w:t xml:space="preserve">The student says that the Cat will move to the right 5 times when you click on the stack of the blocks. This is an incorrect explanation of the above blocks for two reasons, why is that and what will </w:t>
+      </w:r>
+      <w:proofErr w:type="gramStart"/>
+      <w:r>
+        <w:t>actually happen</w:t>
+      </w:r>
+      <w:proofErr w:type="gramEnd"/>
+      <w:r>
+        <w:t>?</w:t>
       </w:r>
     </w:p>
     <w:p>
@@ -3548,7 +3578,7 @@
                     </pic:cNvPicPr>
                   </pic:nvPicPr>
                   <pic:blipFill>
-                    <a:blip r:embed="rId29"/>
+                    <a:blip r:embed="rId30"/>
                     <a:stretch>
                       <a:fillRect/>
                     </a:stretch>
@@ -3663,7 +3693,7 @@
                     </pic:cNvPicPr>
                   </pic:nvPicPr>
                   <pic:blipFill>
-                    <a:blip r:embed="rId30"/>
+                    <a:blip r:embed="rId31"/>
                     <a:stretch>
                       <a:fillRect/>
                     </a:stretch>
@@ -3695,6 +3725,7 @@
         <w:pStyle w:val="FirstParagraph"/>
       </w:pPr>
       <w:r>
+        <w:lastRenderedPageBreak/>
         <w:t xml:space="preserve">In the example above, we have a </w:t>
       </w:r>
       <w:r>
@@ -3713,10 +3744,7 @@
         <w:t>number</w:t>
       </w:r>
       <w:r>
-        <w:t xml:space="preserve"> that changes as we move through down the </w:t>
-      </w:r>
-      <w:r>
-        <w:t>stack of blocks. What happens when you click this stack of blocks?</w:t>
+        <w:t xml:space="preserve"> that changes as we move through down the stack of blocks. What happens when you click this stack of blocks?</w:t>
       </w:r>
     </w:p>
     <w:p>
@@ -3770,7 +3798,6 @@
         </w:numPr>
       </w:pPr>
       <w:r>
-        <w:lastRenderedPageBreak/>
         <w:t xml:space="preserve">The </w:t>
       </w:r>
       <w:r>
@@ -3842,10 +3869,7 @@
         <w:t>variables</w:t>
       </w:r>
       <w:r>
-        <w:t>: 1 numbe</w:t>
-      </w:r>
-      <w:r>
-        <w:t xml:space="preserve">r </w:t>
+        <w:t xml:space="preserve">: 1 number </w:t>
       </w:r>
       <w:r>
         <w:rPr>
@@ -3898,10 +3922,7 @@
         <w:pStyle w:val="BodyText"/>
       </w:pPr>
       <w:r>
-        <w:t>There</w:t>
-      </w:r>
-      <w:r>
-        <w:t xml:space="preserve"> are different types of </w:t>
+        <w:t xml:space="preserve">There are different types of </w:t>
       </w:r>
       <w:r>
         <w:rPr>
@@ -3957,13 +3978,7 @@
         <w:rPr>
           <w:i/>
         </w:rPr>
-        <w:t>Scrat</w:t>
-      </w:r>
-      <w:r>
-        <w:rPr>
-          <w:i/>
-        </w:rPr>
-        <w:t>ch</w:t>
+        <w:t>Scratch</w:t>
       </w:r>
       <w:r>
         <w:t>:</w:t>
@@ -4077,13 +4092,7 @@
         <w:rPr>
           <w:i/>
         </w:rPr>
-        <w:t>He</w:t>
-      </w:r>
-      <w:r>
-        <w:rPr>
-          <w:i/>
-        </w:rPr>
-        <w:t>llo</w:t>
+        <w:t>Hello</w:t>
       </w:r>
       <w:r>
         <w:t xml:space="preserve"> or </w:t>
@@ -4167,7 +4176,7 @@
                     </pic:cNvPicPr>
                   </pic:nvPicPr>
                   <pic:blipFill>
-                    <a:blip r:embed="rId31"/>
+                    <a:blip r:embed="rId32"/>
                     <a:stretch>
                       <a:fillRect/>
                     </a:stretch>
@@ -4199,10 +4208,7 @@
         <w:pStyle w:val="FirstParagraph"/>
       </w:pPr>
       <w:r>
-        <w:t>Notice that in the above blocks,</w:t>
-      </w:r>
-      <w:r>
-        <w:t xml:space="preserve"> the slots where the blocks can be placed are shaped the same.</w:t>
+        <w:t>Notice that in the above blocks, the slots where the blocks can be placed are shaped the same.</w:t>
       </w:r>
     </w:p>
     <w:p>
@@ -4256,7 +4262,7 @@
                     </pic:cNvPicPr>
                   </pic:nvPicPr>
                   <pic:blipFill>
-                    <a:blip r:embed="rId32"/>
+                    <a:blip r:embed="rId33"/>
                     <a:stretch>
                       <a:fillRect/>
                     </a:stretch>
@@ -4297,10 +4303,7 @@
         <w:t>Boolean</w:t>
       </w:r>
       <w:r>
-        <w:t xml:space="preserve"> </w:t>
-      </w:r>
-      <w:r>
-        <w:t xml:space="preserve">value example, the empty slots are the same shape as each other (although they are more circular than the </w:t>
+        <w:t xml:space="preserve"> value example, the empty slots are the same shape as each other (although they are more circular than the </w:t>
       </w:r>
       <w:r>
         <w:rPr>
@@ -4314,22 +4317,7 @@
     </w:p>
     <w:p>
       <w:pPr>
-        <w:pStyle w:val="BodyText"/>
-      </w:pPr>
-    </w:p>
-    <w:p>
-      <w:pPr>
-        <w:pStyle w:val="BodyText"/>
-      </w:pPr>
-    </w:p>
-    <w:p>
-      <w:pPr>
-        <w:pStyle w:val="BodyText"/>
-      </w:pPr>
-    </w:p>
-    <w:p>
-      <w:pPr>
-        <w:pStyle w:val="BodyText"/>
+        <w:pStyle w:val="FirstParagraph"/>
       </w:pPr>
       <w:r>
         <w:lastRenderedPageBreak/>
@@ -4379,7 +4367,7 @@
                     </pic:cNvPicPr>
                   </pic:nvPicPr>
                   <pic:blipFill>
-                    <a:blip r:embed="rId33"/>
+                    <a:blip r:embed="rId34"/>
                     <a:stretch>
                       <a:fillRect/>
                     </a:stretch>
@@ -4411,10 +4399,7 @@
         <w:pStyle w:val="FirstParagraph"/>
       </w:pPr>
       <w:r>
-        <w:t>These all have the same shaped empty slot</w:t>
-      </w:r>
-      <w:r>
-        <w:t xml:space="preserve">s as well. However, for </w:t>
+        <w:t xml:space="preserve">These all have the same shaped empty slots as well. However, for </w:t>
       </w:r>
       <w:r>
         <w:rPr>
@@ -4431,10 +4416,7 @@
         <w:pStyle w:val="BodyText"/>
       </w:pPr>
       <w:r>
-        <w:t>Knowing the type of values that should be used in the different blocks can be important when trying to find out why Code is not doing what you expect to do. For example, read th</w:t>
-      </w:r>
-      <w:r>
-        <w:t xml:space="preserve">e blocks in the stack below, which involves three different </w:t>
+        <w:t xml:space="preserve">Knowing the type of values that should be used in the different blocks can be important when trying to find out why Code is not doing what you expect to do. For example, read the blocks in the stack below, which involves three different </w:t>
       </w:r>
       <w:r>
         <w:rPr>
@@ -4498,7 +4480,7 @@
                     </pic:cNvPicPr>
                   </pic:nvPicPr>
                   <pic:blipFill>
-                    <a:blip r:embed="rId34"/>
+                    <a:blip r:embed="rId35"/>
                     <a:stretch>
                       <a:fillRect/>
                     </a:stretch>
@@ -4539,10 +4521,7 @@
         <w:t>Code</w:t>
       </w:r>
       <w:r>
-        <w:t xml:space="preserve"> that a student puts together that is supposed to have the Cat introduce themselves. </w:t>
-      </w:r>
-      <w:r>
-        <w:t xml:space="preserve">You might expect that, because we are adding </w:t>
+        <w:t xml:space="preserve"> that a student puts together that is supposed to have the Cat introduce themselves. You might expect that, because we are adding </w:t>
       </w:r>
       <w:r>
         <w:rPr>
@@ -4605,10 +4584,11 @@
         <w:t>Result</w:t>
       </w:r>
       <w:r>
-        <w:t xml:space="preserve"> variable</w:t>
-      </w:r>
-      <w:r>
-        <w:t xml:space="preserve"> is actually </w:t>
+        <w:t xml:space="preserve"> variable is </w:t>
+      </w:r>
+      <w:proofErr w:type="gramStart"/>
+      <w:r>
+        <w:t xml:space="preserve">actually </w:t>
       </w:r>
       <w:r>
         <w:rPr>
@@ -4616,6 +4596,7 @@
         </w:rPr>
         <w:t>0</w:t>
       </w:r>
+      <w:proofErr w:type="gramEnd"/>
       <w:r>
         <w:t xml:space="preserve">. To make the sentence </w:t>
       </w:r>
@@ -4681,7 +4662,7 @@
                     </pic:cNvPicPr>
                   </pic:nvPicPr>
                   <pic:blipFill>
-                    <a:blip r:embed="rId35"/>
+                    <a:blip r:embed="rId36"/>
                     <a:stretch>
                       <a:fillRect/>
                     </a:stretch>
@@ -4723,10 +4704,7 @@
         <w:pStyle w:val="FirstParagraph"/>
       </w:pPr>
       <w:r>
-        <w:t>Let's imagine that our cat wants to know how many movements it</w:t>
-      </w:r>
-      <w:r>
-        <w:t xml:space="preserve"> makes when it is dancing. This would work similarly to a pedometer that keeps track of how many steps you take each day. We will create a </w:t>
+        <w:t xml:space="preserve">Let's imagine that our cat wants to know how many movements it makes when it is dancing. This would work similarly to a pedometer that keeps track of how many steps you take each day. We will create a </w:t>
       </w:r>
       <w:r>
         <w:rPr>
@@ -4761,10 +4739,7 @@
         <w:t>variable</w:t>
       </w:r>
       <w:r>
-        <w:t>,</w:t>
-      </w:r>
-      <w:r>
-        <w:t xml:space="preserve"> follow these steps:</w:t>
+        <w:t>, follow these steps:</w:t>
       </w:r>
     </w:p>
     <w:p>
@@ -4847,11 +4822,19 @@
       <w:r>
         <w:t xml:space="preserve">Tick the </w:t>
       </w:r>
-      <w:r>
-        <w:rPr>
-          <w:i/>
-        </w:rPr>
-        <w:t>For this sprite only</w:t>
+      <w:proofErr w:type="gramStart"/>
+      <w:r>
+        <w:rPr>
+          <w:i/>
+        </w:rPr>
+        <w:t>For</w:t>
+      </w:r>
+      <w:proofErr w:type="gramEnd"/>
+      <w:r>
+        <w:rPr>
+          <w:i/>
+        </w:rPr>
+        <w:t xml:space="preserve"> this sprite only</w:t>
       </w:r>
       <w:r>
         <w:t xml:space="preserve"> checkbox</w:t>
@@ -4890,10 +4873,7 @@
         <w:t>variable</w:t>
       </w:r>
       <w:r>
-        <w:t xml:space="preserve"> </w:t>
-      </w:r>
-      <w:r>
-        <w:t xml:space="preserve">every time the Cat moves, using the </w:t>
+        <w:t xml:space="preserve"> every time the Cat moves, using the </w:t>
       </w:r>
       <w:r>
         <w:rPr>
@@ -4939,7 +4919,7 @@
                     </pic:cNvPicPr>
                   </pic:nvPicPr>
                   <pic:blipFill>
-                    <a:blip r:embed="rId26"/>
+                    <a:blip r:embed="rId27"/>
                     <a:stretch>
                       <a:fillRect/>
                     </a:stretch>
@@ -4980,10 +4960,7 @@
         <w:t>change variable</w:t>
       </w:r>
       <w:r>
-        <w:t xml:space="preserve"> blocks should be added to yo</w:t>
-      </w:r>
-      <w:r>
-        <w:t xml:space="preserve">ur Dancing Cat program and each of these should be placed after one of the </w:t>
+        <w:t xml:space="preserve"> blocks should be added to your Dancing Cat program and each of these should be placed after one of the </w:t>
       </w:r>
       <w:r>
         <w:rPr>
@@ -5020,7 +4997,7 @@
                     </pic:cNvPicPr>
                   </pic:nvPicPr>
                   <pic:blipFill>
-                    <a:blip r:embed="rId36"/>
+                    <a:blip r:embed="rId37"/>
                     <a:stretch>
                       <a:fillRect/>
                     </a:stretch>
@@ -5079,10 +5056,7 @@
         <w:t>variable</w:t>
       </w:r>
       <w:r>
-        <w:t xml:space="preserve"> increases by 8 every tim</w:t>
-      </w:r>
-      <w:r>
-        <w:t>e the Cat does its dance from start to finish.</w:t>
+        <w:t xml:space="preserve"> increases by 8 every time the Cat does its dance from start to finish.</w:t>
       </w:r>
     </w:p>
     <w:p>
@@ -5115,13 +5089,7 @@
         <w:rPr>
           <w:i/>
         </w:rPr>
-        <w:t>number of</w:t>
-      </w:r>
-      <w:r>
-        <w:rPr>
-          <w:i/>
-        </w:rPr>
-        <w:t xml:space="preserve"> movements</w:t>
+        <w:t>number of movements</w:t>
       </w:r>
       <w:r>
         <w:t xml:space="preserve"> </w:t>
@@ -5152,12 +5120,14 @@
       <w:r>
         <w:t xml:space="preserve"> at the beginning of a program is called </w:t>
       </w:r>
+      <w:proofErr w:type="spellStart"/>
       <w:r>
         <w:rPr>
           <w:i/>
         </w:rPr>
         <w:t>initialisation</w:t>
       </w:r>
+      <w:proofErr w:type="spellEnd"/>
       <w:r>
         <w:t xml:space="preserve">, which is good </w:t>
       </w:r>
@@ -5168,17 +5138,16 @@
         <w:t>Coding</w:t>
       </w:r>
       <w:r>
-        <w:t xml:space="preserve"> practice. Another common exa</w:t>
-      </w:r>
-      <w:r>
-        <w:t xml:space="preserve">mple of </w:t>
-      </w:r>
+        <w:t xml:space="preserve"> practice. Another common example of </w:t>
+      </w:r>
+      <w:proofErr w:type="spellStart"/>
       <w:r>
         <w:rPr>
           <w:i/>
         </w:rPr>
         <w:t>initialisation</w:t>
       </w:r>
+      <w:proofErr w:type="spellEnd"/>
       <w:r>
         <w:t xml:space="preserve"> is that when you play a video game and it ends, when you start a new game your score will be reset to 0.</w:t>
       </w:r>
@@ -5235,7 +5204,7 @@
                     </pic:cNvPicPr>
                   </pic:nvPicPr>
                   <pic:blipFill>
-                    <a:blip r:embed="rId37"/>
+                    <a:blip r:embed="rId38"/>
                     <a:stretch>
                       <a:fillRect/>
                     </a:stretch>
@@ -5267,10 +5236,7 @@
         <w:pStyle w:val="FirstParagraph"/>
       </w:pPr>
       <w:r>
-        <w:t xml:space="preserve">Now, </w:t>
-      </w:r>
-      <w:r>
-        <w:t xml:space="preserve">run the Dancing Cat program a few times and you will notice that each time the </w:t>
+        <w:t xml:space="preserve">Now, run the Dancing Cat program a few times and you will notice that each time the </w:t>
       </w:r>
       <w:r>
         <w:rPr>
@@ -5312,10 +5278,7 @@
         <w:t>Variables</w:t>
       </w:r>
       <w:r>
-        <w:t xml:space="preserve"> can be placed in any of the blocks that have an empty slot. For example, we ca</w:t>
-      </w:r>
-      <w:r>
-        <w:t xml:space="preserve">n use a </w:t>
+        <w:t xml:space="preserve"> can be placed in any of the blocks that have an empty slot. For example, we can use a </w:t>
       </w:r>
       <w:r>
         <w:rPr>
@@ -5365,10 +5328,7 @@
         <w:t>times to dance</w:t>
       </w:r>
       <w:r>
-        <w:t xml:space="preserve"> by following thes</w:t>
-      </w:r>
-      <w:r>
-        <w:t>e steps:</w:t>
+        <w:t xml:space="preserve"> by following these steps:</w:t>
       </w:r>
     </w:p>
     <w:p>
@@ -5451,11 +5411,19 @@
       <w:r>
         <w:t xml:space="preserve">Tick the </w:t>
       </w:r>
-      <w:r>
-        <w:rPr>
-          <w:i/>
-        </w:rPr>
-        <w:t>For this sprite only</w:t>
+      <w:proofErr w:type="gramStart"/>
+      <w:r>
+        <w:rPr>
+          <w:i/>
+        </w:rPr>
+        <w:t>For</w:t>
+      </w:r>
+      <w:proofErr w:type="gramEnd"/>
+      <w:r>
+        <w:rPr>
+          <w:i/>
+        </w:rPr>
+        <w:t xml:space="preserve"> this sprite only</w:t>
       </w:r>
       <w:r>
         <w:t xml:space="preserve"> checkbox</w:t>
@@ -5493,19 +5461,34 @@
         <w:t>times to dance</w:t>
       </w:r>
       <w:r>
+        <w:t xml:space="preserve"> variable in our repeat loop, we will need to add two blocks. The first block will be a </w:t>
+      </w:r>
+      <w:r>
+        <w:rPr>
+          <w:i/>
+        </w:rPr>
+        <w:t>set variable</w:t>
+      </w:r>
+      <w:r>
+        <w:t xml:space="preserve"> block, where we will set the </w:t>
+      </w:r>
+      <w:r>
+        <w:rPr>
+          <w:i/>
+        </w:rPr>
+        <w:t>times to dance</w:t>
+      </w:r>
+      <w:r>
         <w:t xml:space="preserve"> </w:t>
       </w:r>
       <w:r>
-        <w:t xml:space="preserve">variable in our repeat loop, we will need to add two blocks. The first block will be a </w:t>
-      </w:r>
-      <w:r>
-        <w:rPr>
-          <w:i/>
-        </w:rPr>
-        <w:t>set variable</w:t>
-      </w:r>
-      <w:r>
-        <w:t xml:space="preserve"> block, where we will set the </w:t>
+        <w:rPr>
+          <w:i/>
+        </w:rPr>
+        <w:t>variable</w:t>
+      </w:r>
+      <w:r>
+        <w:t xml:space="preserve"> to the number of times we want the Cat to dance. The second block will be the </w:t>
       </w:r>
       <w:r>
         <w:rPr>
@@ -5523,28 +5506,7 @@
         <w:t>variable</w:t>
       </w:r>
       <w:r>
-        <w:t xml:space="preserve"> to the number of times we want the Cat to dance. The second block will be the </w:t>
-      </w:r>
-      <w:r>
-        <w:rPr>
-          <w:i/>
-        </w:rPr>
-        <w:t>times to dance</w:t>
-      </w:r>
-      <w:r>
-        <w:t xml:space="preserve"> </w:t>
-      </w:r>
-      <w:r>
-        <w:rPr>
-          <w:i/>
-        </w:rPr>
-        <w:t>variable</w:t>
-      </w:r>
-      <w:r>
-        <w:t xml:space="preserve">, </w:t>
-      </w:r>
-      <w:r>
-        <w:t xml:space="preserve">which can be found in the </w:t>
+        <w:t xml:space="preserve">, which can be found in the </w:t>
       </w:r>
       <w:r>
         <w:rPr>
@@ -5590,7 +5552,7 @@
                     </pic:cNvPicPr>
                   </pic:nvPicPr>
                   <pic:blipFill>
-                    <a:blip r:embed="rId38"/>
+                    <a:blip r:embed="rId39"/>
                     <a:stretch>
                       <a:fillRect/>
                     </a:stretch>
@@ -5646,13 +5608,7 @@
         <w:rPr>
           <w:i/>
         </w:rPr>
-        <w:t>set time</w:t>
-      </w:r>
-      <w:r>
-        <w:rPr>
-          <w:i/>
-        </w:rPr>
-        <w:t>s to dance</w:t>
+        <w:t>set times to dance</w:t>
       </w:r>
       <w:r>
         <w:t xml:space="preserve"> block and click the green flag, the Cat will repeat its dance that many times (unless you use 0 or a negative number).</w:t>
@@ -5690,10 +5646,7 @@
         <w:t>program</w:t>
       </w:r>
       <w:r>
-        <w:t xml:space="preserve"> so t</w:t>
-      </w:r>
-      <w:r>
-        <w:t xml:space="preserve">hat the person using the Dancing Cat </w:t>
+        <w:t xml:space="preserve"> so that the person using the Dancing Cat </w:t>
       </w:r>
       <w:r>
         <w:rPr>
@@ -5729,10 +5682,7 @@
         <w:t>Variables</w:t>
       </w:r>
       <w:r>
-        <w:t xml:space="preserve"> section, try and answer the questions below. If you need any clarification about these questions</w:t>
-      </w:r>
-      <w:r>
-        <w:t>, please let us to know. The solutions to these questions are also available on the workshop website.</w:t>
+        <w:t xml:space="preserve"> section, try and answer the questions below. If you need any clarification about these questions, please let us to know. The solutions to these questions are also available on the workshop website.</w:t>
       </w:r>
     </w:p>
     <w:p>
@@ -5778,7 +5728,7 @@
                     </pic:cNvPicPr>
                   </pic:nvPicPr>
                   <pic:blipFill>
-                    <a:blip r:embed="rId39"/>
+                    <a:blip r:embed="rId40"/>
                     <a:stretch>
                       <a:fillRect/>
                     </a:stretch>
@@ -5920,7 +5870,7 @@
                     </pic:cNvPicPr>
                   </pic:nvPicPr>
                   <pic:blipFill>
-                    <a:blip r:embed="rId40"/>
+                    <a:blip r:embed="rId41"/>
                     <a:stretch>
                       <a:fillRect/>
                     </a:stretch>
@@ -5961,10 +5911,7 @@
         <w:t>times variable</w:t>
       </w:r>
       <w:r>
-        <w:t xml:space="preserve"> after the last block in t</w:t>
-      </w:r>
-      <w:r>
-        <w:t>he stack above? How many times does the drum noise play?</w:t>
+        <w:t xml:space="preserve"> after the last block in the stack above? How many times does the drum noise play?</w:t>
       </w:r>
     </w:p>
     <w:p>
@@ -6019,7 +5966,7 @@
                     </pic:cNvPicPr>
                   </pic:nvPicPr>
                   <pic:blipFill>
-                    <a:blip r:embed="rId41"/>
+                    <a:blip r:embed="rId42"/>
                     <a:stretch>
                       <a:fillRect/>
                     </a:stretch>
@@ -6065,42 +6012,11 @@
     </w:p>
     <w:p>
       <w:pPr>
-        <w:pStyle w:val="BodyText"/>
-      </w:pPr>
-    </w:p>
-    <w:p>
-      <w:pPr>
-        <w:pStyle w:val="BodyText"/>
-      </w:pPr>
-    </w:p>
-    <w:p>
-      <w:pPr>
-        <w:pStyle w:val="BodyText"/>
-      </w:pPr>
-    </w:p>
-    <w:p>
-      <w:pPr>
-        <w:pStyle w:val="BodyText"/>
-      </w:pPr>
-    </w:p>
-    <w:p>
-      <w:pPr>
-        <w:pStyle w:val="BodyText"/>
-      </w:pPr>
-    </w:p>
-    <w:p>
-      <w:pPr>
-        <w:pStyle w:val="BodyText"/>
-      </w:pPr>
-    </w:p>
-    <w:p>
-      <w:pPr>
         <w:pStyle w:val="Heading3"/>
       </w:pPr>
       <w:bookmarkStart w:id="30" w:name="variables-exercise-4"/>
       <w:bookmarkEnd w:id="30"/>
       <w:r>
-        <w:lastRenderedPageBreak/>
         <w:t>Variables: Exercise 4</w:t>
       </w:r>
     </w:p>
@@ -6109,10 +6025,7 @@
         <w:pStyle w:val="FirstParagraph"/>
       </w:pPr>
       <w:r>
-        <w:t>You have decided to use the blocks</w:t>
-      </w:r>
-      <w:r>
-        <w:t xml:space="preserve"> from the example given in the </w:t>
+        <w:t xml:space="preserve">You have decided to use the blocks from the example given in the </w:t>
       </w:r>
       <w:r>
         <w:rPr>
@@ -6133,6 +6046,7 @@
           <w:noProof/>
           <w:lang w:val="en-GB" w:eastAsia="en-GB"/>
         </w:rPr>
+        <w:lastRenderedPageBreak/>
         <w:drawing>
           <wp:inline distT="0" distB="0" distL="0" distR="0" wp14:anchorId="663F35BB" wp14:editId="21FD30E2">
             <wp:extent cx="3390900" cy="2143125"/>
@@ -6149,7 +6063,7 @@
                     </pic:cNvPicPr>
                   </pic:nvPicPr>
                   <pic:blipFill>
-                    <a:blip r:embed="rId22"/>
+                    <a:blip r:embed="rId23"/>
                     <a:stretch>
                       <a:fillRect/>
                     </a:stretch>
@@ -6181,10 +6095,15 @@
         <w:pStyle w:val="FirstParagraph"/>
       </w:pPr>
       <w:r>
-        <w:t>Y</w:t>
-      </w:r>
-      <w:r>
-        <w:t>ou send out the invitations using this Scratch program but you only recieve RSVPs from half of the invited guests. Why could this be?</w:t>
+        <w:t xml:space="preserve">You send out the invitations using this Scratch program but you only </w:t>
+      </w:r>
+      <w:proofErr w:type="spellStart"/>
+      <w:r>
+        <w:t>recieve</w:t>
+      </w:r>
+      <w:proofErr w:type="spellEnd"/>
+      <w:r>
+        <w:t xml:space="preserve"> RSVPs from half of the invited guests. Why could this be?</w:t>
       </w:r>
     </w:p>
     <w:p>
@@ -6227,10 +6146,7 @@
         <w:t>program</w:t>
       </w:r>
       <w:r>
-        <w:t xml:space="preserve"> </w:t>
-      </w:r>
-      <w:r>
-        <w:t xml:space="preserve">(the user) interacts with the </w:t>
+        <w:t xml:space="preserve"> (the user) interacts with the </w:t>
       </w:r>
       <w:r>
         <w:rPr>
@@ -6256,13 +6172,7 @@
         <w:t>user input</w:t>
       </w:r>
       <w:r>
-        <w:t xml:space="preserve"> in this example would be the details you would enter into</w:t>
-      </w:r>
-      <w:r>
-        <w:t xml:space="preserve"> the form (such as your name and email address). Another example of user input is controlling a character in a videogame with a joystick. The videogame would have some Code that would take that input from the joystick (for example: moving the joystick to t</w:t>
-      </w:r>
-      <w:r>
-        <w:t>he right) and then perform some action (in this example: moving the character to the right).</w:t>
+        <w:t xml:space="preserve"> in this example would be the details you would enter into the form (such as your name and email address). Another example of user input is controlling a character in a videogame with a joystick. The videogame would have some Code that would take that input from the joystick (for example: moving the joystick to the right) and then perform some action (in this example: moving the character to the right).</w:t>
       </w:r>
     </w:p>
     <w:p>
@@ -6314,7 +6224,15 @@
         <w:pStyle w:val="Compact"/>
       </w:pPr>
       <w:r>
-        <w:t xml:space="preserve">Asking the user a question with the </w:t>
+        <w:t xml:space="preserve">Asking the </w:t>
+      </w:r>
+      <w:proofErr w:type="gramStart"/>
+      <w:r>
+        <w:t>user</w:t>
+      </w:r>
+      <w:proofErr w:type="gramEnd"/>
+      <w:r>
+        <w:t xml:space="preserve"> a question with the </w:t>
       </w:r>
       <w:r>
         <w:rPr>
@@ -6384,10 +6302,7 @@
         <w:pStyle w:val="Compact"/>
       </w:pPr>
       <w:r>
-        <w:t>Detecting when a user has clicked on a sprite (for example: when a user clicks on the Cat) wit</w:t>
-      </w:r>
-      <w:r>
-        <w:t xml:space="preserve">h the </w:t>
+        <w:t xml:space="preserve">Detecting when a user has clicked on a sprite (for example: when a user clicks on the Cat) with the </w:t>
       </w:r>
       <w:r>
         <w:rPr>
@@ -6404,10 +6319,7 @@
         <w:pStyle w:val="FirstParagraph"/>
       </w:pPr>
       <w:r>
-        <w:t>I</w:t>
-      </w:r>
-      <w:r>
-        <w:t>n this section of the activity we will focus on the first example: asking a question.</w:t>
+        <w:t>In this section of the activity we will focus on the first example: asking a question.</w:t>
       </w:r>
     </w:p>
     <w:p>
@@ -6417,7 +6329,6 @@
       <w:bookmarkStart w:id="33" w:name="adding-a-question-to-our-program"/>
       <w:bookmarkEnd w:id="33"/>
       <w:r>
-        <w:lastRenderedPageBreak/>
         <w:t>Adding a Question to Our Program</w:t>
       </w:r>
     </w:p>
@@ -6434,10 +6345,7 @@
         <w:pStyle w:val="BodyText"/>
       </w:pPr>
       <w:r>
-        <w:t>The Cat</w:t>
-      </w:r>
-      <w:r>
-        <w:t xml:space="preserve"> will need to ask this question before the </w:t>
+        <w:t xml:space="preserve">The Cat will need to ask this question before the </w:t>
       </w:r>
       <w:r>
         <w:rPr>
@@ -6446,7 +6354,13 @@
         <w:t>repeat</w:t>
       </w:r>
       <w:r>
-        <w:t xml:space="preserve"> block. The stack of blocks below include the </w:t>
+        <w:t xml:space="preserve"> block. The stack of blocks below </w:t>
+      </w:r>
+      <w:r>
+        <w:t>includes</w:t>
+      </w:r>
+      <w:r>
+        <w:t xml:space="preserve"> the </w:t>
       </w:r>
       <w:r>
         <w:rPr>
@@ -6467,6 +6381,7 @@
           <w:noProof/>
           <w:lang w:val="en-GB" w:eastAsia="en-GB"/>
         </w:rPr>
+        <w:lastRenderedPageBreak/>
         <w:drawing>
           <wp:inline distT="0" distB="0" distL="0" distR="0" wp14:anchorId="094921CD" wp14:editId="55A264D4">
             <wp:extent cx="2790825" cy="3228975"/>
@@ -6483,7 +6398,7 @@
                     </pic:cNvPicPr>
                   </pic:nvPicPr>
                   <pic:blipFill>
-                    <a:blip r:embed="rId42"/>
+                    <a:blip r:embed="rId43"/>
                     <a:stretch>
                       <a:fillRect/>
                     </a:stretch>
@@ -6550,10 +6465,7 @@
         <w:t>Scripts</w:t>
       </w:r>
       <w:r>
-        <w:t xml:space="preserve"> </w:t>
-      </w:r>
-      <w:r>
-        <w:t xml:space="preserve">tab and place it after the </w:t>
+        <w:t xml:space="preserve"> tab and place it after the </w:t>
       </w:r>
       <w:r>
         <w:rPr>
@@ -6587,10 +6499,7 @@
         <w:pStyle w:val="FirstParagraph"/>
       </w:pPr>
       <w:r>
-        <w:t>A</w:t>
-      </w:r>
-      <w:r>
-        <w:t xml:space="preserve">s we already have a </w:t>
+        <w:t xml:space="preserve">As we already have a </w:t>
       </w:r>
       <w:r>
         <w:rPr>
@@ -6608,10 +6517,7 @@
         <w:t>times to dance</w:t>
       </w:r>
       <w:r>
-        <w:t xml:space="preserve"> </w:t>
-      </w:r>
-      <w:r>
-        <w:t xml:space="preserve">- that is used to determine how many times the Cat will perform its dance, we will now set that </w:t>
+        <w:t xml:space="preserve"> - that is used to determine how many times the Cat will perform its dance, we will now set that </w:t>
       </w:r>
       <w:r>
         <w:rPr>
@@ -6629,10 +6535,7 @@
         <w:t>times to dance variable</w:t>
       </w:r>
       <w:r>
-        <w:t xml:space="preserve"> </w:t>
-      </w:r>
-      <w:r>
-        <w:t>to become 2.</w:t>
+        <w:t xml:space="preserve"> to become 2.</w:t>
       </w:r>
     </w:p>
     <w:p>
@@ -6685,10 +6588,7 @@
         <w:t>answer variable</w:t>
       </w:r>
       <w:r>
-        <w:t xml:space="preserve"> will be set to the value given by the user to this question. For example, r</w:t>
-      </w:r>
-      <w:r>
-        <w:t>ead the stack of blocks below:</w:t>
+        <w:t xml:space="preserve"> will be set to the value given by the user to this question. For example, read the stack of blocks below:</w:t>
       </w:r>
     </w:p>
     <w:p>
@@ -6716,7 +6616,7 @@
                     </pic:cNvPicPr>
                   </pic:nvPicPr>
                   <pic:blipFill>
-                    <a:blip r:embed="rId43"/>
+                    <a:blip r:embed="rId44"/>
                     <a:stretch>
                       <a:fillRect/>
                     </a:stretch>
@@ -6756,11 +6656,7 @@
         <w:pStyle w:val="BodyText"/>
       </w:pPr>
       <w:r>
-        <w:lastRenderedPageBreak/>
-        <w:t>Now, we will use the answer g</w:t>
-      </w:r>
-      <w:r>
-        <w:t xml:space="preserve">iven to the cat (the </w:t>
+        <w:t xml:space="preserve">Now, we will use the answer given to the cat (the </w:t>
       </w:r>
       <w:r>
         <w:rPr>
@@ -6842,7 +6738,7 @@
                     </pic:cNvPicPr>
                   </pic:nvPicPr>
                   <pic:blipFill>
-                    <a:blip r:embed="rId44"/>
+                    <a:blip r:embed="rId45"/>
                     <a:stretch>
                       <a:fillRect/>
                     </a:stretch>
@@ -6874,10 +6770,7 @@
         <w:pStyle w:val="FirstParagraph"/>
       </w:pPr>
       <w:r>
-        <w:t>Click the green</w:t>
-      </w:r>
-      <w:r>
-        <w:t xml:space="preserve"> flag button, answer the Cat's question and watch the Cat dance. Does the Cat move the number of steps you expect?</w:t>
+        <w:t>Click the green flag button, answer the Cat's question and watch the Cat dance. Does the Cat move the number of steps you expect?</w:t>
       </w:r>
     </w:p>
     <w:p>
@@ -6885,6 +6778,7 @@
         <w:pStyle w:val="BodyText"/>
       </w:pPr>
       <w:r>
+        <w:lastRenderedPageBreak/>
         <w:t xml:space="preserve">After the Cat has finished its dancing, the value of the </w:t>
       </w:r>
       <w:r>
@@ -6903,10 +6797,7 @@
         <w:t>times to dance</w:t>
       </w:r>
       <w:r>
-        <w:t xml:space="preserve"> variable multiplied b</w:t>
-      </w:r>
-      <w:r>
-        <w:t>y 4.</w:t>
+        <w:t xml:space="preserve"> variable multiplied by 4.</w:t>
       </w:r>
     </w:p>
     <w:p>
@@ -6933,10 +6824,7 @@
         <w:t>User Input</w:t>
       </w:r>
       <w:r>
-        <w:t xml:space="preserve"> section, try and answer the questions below. If you need any clarification about these questions, please let us to know. The solutions to these questions are also available on the work</w:t>
-      </w:r>
-      <w:r>
-        <w:t>shop website.</w:t>
+        <w:t xml:space="preserve"> section, try and answer the questions below. If you need any clarification about these questions, please let us to know. The solutions to these questions are also available on the workshop website.</w:t>
       </w:r>
     </w:p>
     <w:p>
@@ -6991,7 +6879,7 @@
                     </pic:cNvPicPr>
                   </pic:nvPicPr>
                   <pic:blipFill>
-                    <a:blip r:embed="rId45"/>
+                    <a:blip r:embed="rId46"/>
                     <a:stretch>
                       <a:fillRect/>
                     </a:stretch>
@@ -7087,7 +6975,7 @@
                     </pic:cNvPicPr>
                   </pic:nvPicPr>
                   <pic:blipFill>
-                    <a:blip r:embed="rId46"/>
+                    <a:blip r:embed="rId47"/>
                     <a:stretch>
                       <a:fillRect/>
                     </a:stretch>
@@ -7127,10 +7015,7 @@
         <w:pStyle w:val="Compact"/>
       </w:pPr>
       <w:r>
-        <w:t>The student clicks the green fl</w:t>
-      </w:r>
-      <w:r>
-        <w:t xml:space="preserve">ag and the </w:t>
+        <w:t xml:space="preserve">The student clicks the green flag and the </w:t>
       </w:r>
       <w:r>
         <w:rPr>
@@ -7224,17 +7109,29 @@
         <w:pStyle w:val="FirstParagraph"/>
       </w:pPr>
       <w:r>
-        <w:lastRenderedPageBreak/>
-        <w:t>T</w:t>
-      </w:r>
-      <w:r>
-        <w:t xml:space="preserve">he student wants the Cat to ask the player's name then say: New player = </w:t>
-      </w:r>
-      <w:r>
-        <w:rPr>
-          <w:i/>
-        </w:rPr>
-        <w:t>player name</w:t>
+        <w:t xml:space="preserve">The student wants the Cat to ask the player's name then </w:t>
+      </w:r>
+      <w:proofErr w:type="gramStart"/>
+      <w:r>
+        <w:t>say</w:t>
+      </w:r>
+      <w:proofErr w:type="gramEnd"/>
+      <w:r>
+        <w:t xml:space="preserve">: New player = </w:t>
+      </w:r>
+      <w:proofErr w:type="spellStart"/>
+      <w:r>
+        <w:rPr>
+          <w:i/>
+        </w:rPr>
+        <w:t>player</w:t>
+      </w:r>
+      <w:proofErr w:type="spellEnd"/>
+      <w:r>
+        <w:rPr>
+          <w:i/>
+        </w:rPr>
+        <w:t xml:space="preserve"> name</w:t>
       </w:r>
       <w:r>
         <w:t xml:space="preserve"> but the </w:t>
@@ -7246,10 +7143,7 @@
         <w:t>program</w:t>
       </w:r>
       <w:r>
-        <w:t xml:space="preserve"> does not work this way. What do you think is causing this probl</w:t>
-      </w:r>
-      <w:r>
-        <w:t>em to happen and how it can be made to work as the student expects it to?</w:t>
+        <w:t xml:space="preserve"> does not work this way. What do you think is causing this problem to happen and how it can be made to work as the student expects it to?</w:t>
       </w:r>
     </w:p>
     <w:p>
@@ -7267,7 +7161,15 @@
         <w:pStyle w:val="FirstParagraph"/>
       </w:pPr>
       <w:r>
-        <w:t xml:space="preserve">Another student is creating a game where the user has to navigate a Cat through a maze. They are currently working on the </w:t>
+        <w:t xml:space="preserve">Another student is creating a game where the user </w:t>
+      </w:r>
+      <w:proofErr w:type="gramStart"/>
+      <w:r>
+        <w:t>has to</w:t>
+      </w:r>
+      <w:proofErr w:type="gramEnd"/>
+      <w:r>
+        <w:t xml:space="preserve"> navigate a Cat through a maze. They are currently working on the </w:t>
       </w:r>
       <w:r>
         <w:rPr>
@@ -7276,10 +7178,7 @@
         <w:t>user input Code</w:t>
       </w:r>
       <w:r>
-        <w:t xml:space="preserve">, shown in the blocks </w:t>
-      </w:r>
-      <w:r>
-        <w:t>below, and are finding that when they try and move the Cat with the arrow keys, the Cat is not moving as the student expects.</w:t>
+        <w:t>, shown in the blocks below, and are finding that when they try and move the Cat with the arrow keys, the Cat is not moving as the student expects.</w:t>
       </w:r>
     </w:p>
     <w:p>
@@ -7291,6 +7190,7 @@
           <w:noProof/>
           <w:lang w:val="en-GB" w:eastAsia="en-GB"/>
         </w:rPr>
+        <w:lastRenderedPageBreak/>
         <w:drawing>
           <wp:inline distT="0" distB="0" distL="0" distR="0" wp14:anchorId="0C33ED2F" wp14:editId="3F1EE03E">
             <wp:extent cx="1762125" cy="2495550"/>
@@ -7307,7 +7207,7 @@
                     </pic:cNvPicPr>
                   </pic:nvPicPr>
                   <pic:blipFill>
-                    <a:blip r:embed="rId47"/>
+                    <a:blip r:embed="rId48"/>
                     <a:stretch>
                       <a:fillRect/>
                     </a:stretch>
@@ -7339,10 +7239,7 @@
         <w:pStyle w:val="FirstParagraph"/>
       </w:pPr>
       <w:r>
-        <w:t xml:space="preserve">What will they need to change to get the Cat to move as expected? Hint: when the user presses the right arrow key, will the Cat </w:t>
-      </w:r>
-      <w:r>
-        <w:t>move to right? Why or why not?</w:t>
+        <w:t>What will they need to change to get the Cat to move as expected? Hint: when the user presses the right arrow key, will the Cat move to right? Why or why not?</w:t>
       </w:r>
     </w:p>
     <w:p>
@@ -7411,10 +7308,7 @@
         <w:t>branching</w:t>
       </w:r>
       <w:r>
-        <w:t xml:space="preserve"> in real </w:t>
-      </w:r>
-      <w:r>
-        <w:t>life. For example, say that you are hosting a barbecue and a friend has offered to buy the bread from the supermarket. You have heard that there has been a shortage of loaves of bread in the local area and so you give them the following instructions:</w:t>
+        <w:t xml:space="preserve"> in real life. For example, say that you are hosting a barbecue and a friend has offered to buy the bread from the supermarket. You have heard that there has been a shortage of loaves of bread in the local area and so you give them the following instructions:</w:t>
       </w:r>
     </w:p>
     <w:p>
@@ -7422,10 +7316,7 @@
         <w:pStyle w:val="Compact"/>
       </w:pPr>
       <w:r>
-        <w:t>If th</w:t>
-      </w:r>
-      <w:r>
-        <w:t>ere are loaves of bread at the supermarket, buy a loaf of bread</w:t>
+        <w:t>If there are loaves of bread at the supermarket, buy a loaf of bread</w:t>
       </w:r>
     </w:p>
     <w:p>
@@ -7433,7 +7324,15 @@
         <w:pStyle w:val="Compact"/>
       </w:pPr>
       <w:r>
-        <w:t>If there's no loaves of bread at the supermarket, buy 3 packs of breadrolls instead</w:t>
+        <w:t xml:space="preserve">If there's no loaves of bread at the supermarket, buy 3 packs of </w:t>
+      </w:r>
+      <w:proofErr w:type="spellStart"/>
+      <w:r>
+        <w:t>breadrolls</w:t>
+      </w:r>
+      <w:proofErr w:type="spellEnd"/>
+      <w:r>
+        <w:t xml:space="preserve"> instead</w:t>
       </w:r>
     </w:p>
     <w:p>
@@ -7441,10 +7340,7 @@
         <w:pStyle w:val="FirstParagraph"/>
       </w:pPr>
       <w:r>
-        <w:t>T</w:t>
-      </w:r>
-      <w:r>
-        <w:t xml:space="preserve">his example is </w:t>
+        <w:t xml:space="preserve">This example is </w:t>
       </w:r>
       <w:r>
         <w:rPr>
@@ -7453,10 +7349,7 @@
         <w:t>branching</w:t>
       </w:r>
       <w:r>
-        <w:t xml:space="preserve"> because, depending on the condition (the availability of loaves of bread), differe</w:t>
-      </w:r>
-      <w:r>
-        <w:t>nt instructions are followed.</w:t>
+        <w:t xml:space="preserve"> because, depending on the condition (the availability of loaves of bread), different instructions are followed.</w:t>
       </w:r>
     </w:p>
     <w:p>
@@ -7518,11 +7411,7 @@
         <w:t>Coding concept</w:t>
       </w:r>
       <w:r>
-        <w:t xml:space="preserve">. One example </w:t>
-      </w:r>
-      <w:r>
-        <w:lastRenderedPageBreak/>
-        <w:t xml:space="preserve">of </w:t>
+        <w:t xml:space="preserve">. One example of </w:t>
       </w:r>
       <w:r>
         <w:rPr>
@@ -7537,13 +7426,7 @@
         <w:rPr>
           <w:i/>
         </w:rPr>
-        <w:t>Scra</w:t>
-      </w:r>
-      <w:r>
-        <w:rPr>
-          <w:i/>
-        </w:rPr>
-        <w:t>tch</w:t>
+        <w:t>Scratch</w:t>
       </w:r>
       <w:r>
         <w:t xml:space="preserve">, that might be part of a bigger </w:t>
@@ -7583,7 +7466,7 @@
                     </pic:cNvPicPr>
                   </pic:nvPicPr>
                   <pic:blipFill>
-                    <a:blip r:embed="rId48"/>
+                    <a:blip r:embed="rId49"/>
                     <a:stretch>
                       <a:fillRect/>
                     </a:stretch>
@@ -7615,10 +7498,8 @@
         <w:pStyle w:val="FirstParagraph"/>
       </w:pPr>
       <w:r>
-        <w:t>This stack of blocks above could run every time a character loses a life (for example: by f</w:t>
-      </w:r>
-      <w:r>
-        <w:t xml:space="preserve">alling in water) and the </w:t>
+        <w:lastRenderedPageBreak/>
+        <w:t xml:space="preserve">This stack of blocks above could run every time a character loses a life (for example: by falling in water) and the </w:t>
       </w:r>
       <w:r>
         <w:rPr>
@@ -7654,10 +7535,7 @@
         <w:pStyle w:val="FirstParagraph"/>
       </w:pPr>
       <w:r>
-        <w:t xml:space="preserve">We </w:t>
-      </w:r>
-      <w:r>
-        <w:t xml:space="preserve">will use </w:t>
+        <w:t xml:space="preserve">We will use </w:t>
       </w:r>
       <w:r>
         <w:rPr>
@@ -7702,10 +7580,7 @@
         <w:t>invalid input</w:t>
       </w:r>
       <w:r>
-        <w:t xml:space="preserve">: answering the Cat's question about </w:t>
-      </w:r>
-      <w:r>
-        <w:t>how many times to dance with a negative number.</w:t>
+        <w:t>: answering the Cat's question about how many times to dance with a negative number.</w:t>
       </w:r>
     </w:p>
     <w:p>
@@ -7730,10 +7605,7 @@
         <w:pStyle w:val="BodyText"/>
       </w:pPr>
       <w:r>
-        <w:t>If you try it and see what happens, you may notice that the Cat doesn'</w:t>
-      </w:r>
-      <w:r>
-        <w:t>t do anything. This is because the Cat can't dance a negative number or 0 times.</w:t>
+        <w:t>If you try it and see what happens, you may notice that the Cat doesn't do anything. This is because the Cat can't dance a negative number or 0 times.</w:t>
       </w:r>
     </w:p>
     <w:p>
@@ -7757,63 +7629,7 @@
       <w:pPr>
         <w:pStyle w:val="BodyText"/>
       </w:pPr>
-    </w:p>
-    <w:p>
-      <w:pPr>
-        <w:pStyle w:val="BodyText"/>
-      </w:pPr>
-    </w:p>
-    <w:p>
-      <w:pPr>
-        <w:pStyle w:val="BodyText"/>
-      </w:pPr>
-    </w:p>
-    <w:p>
-      <w:pPr>
-        <w:pStyle w:val="BodyText"/>
-      </w:pPr>
-    </w:p>
-    <w:p>
-      <w:pPr>
-        <w:pStyle w:val="BodyText"/>
-      </w:pPr>
-    </w:p>
-    <w:p>
-      <w:pPr>
-        <w:pStyle w:val="BodyText"/>
-      </w:pPr>
-    </w:p>
-    <w:p>
-      <w:pPr>
-        <w:pStyle w:val="BodyText"/>
-      </w:pPr>
-    </w:p>
-    <w:p>
-      <w:pPr>
-        <w:pStyle w:val="BodyText"/>
-      </w:pPr>
-    </w:p>
-    <w:p>
-      <w:pPr>
-        <w:pStyle w:val="BodyText"/>
-      </w:pPr>
-    </w:p>
-    <w:p>
-      <w:pPr>
-        <w:pStyle w:val="BodyText"/>
-      </w:pPr>
-    </w:p>
-    <w:p>
-      <w:pPr>
-        <w:pStyle w:val="BodyText"/>
-      </w:pPr>
-    </w:p>
-    <w:p>
-      <w:pPr>
-        <w:pStyle w:val="BodyText"/>
-      </w:pPr>
-      <w:r>
-        <w:lastRenderedPageBreak/>
+      <w:r>
         <w:t xml:space="preserve">Look at the </w:t>
       </w:r>
       <w:r>
@@ -7887,7 +7703,7 @@
                     </pic:cNvPicPr>
                   </pic:nvPicPr>
                   <pic:blipFill>
-                    <a:blip r:embed="rId49"/>
+                    <a:blip r:embed="rId50"/>
                     <a:stretch>
                       <a:fillRect/>
                     </a:stretch>
@@ -7919,6 +7735,7 @@
         <w:pStyle w:val="FirstParagraph"/>
       </w:pPr>
       <w:r>
+        <w:lastRenderedPageBreak/>
         <w:t xml:space="preserve">Change your Dancing Cat </w:t>
       </w:r>
       <w:r>
@@ -7928,10 +7745,7 @@
         <w:t>program</w:t>
       </w:r>
       <w:r>
-        <w:t xml:space="preserve"> to match the above. Once you have made these changes, answer the Cat's question with a number like 0 or -2. The Cat should say that it can</w:t>
-      </w:r>
-      <w:r>
-        <w:t>not dance that many times and refuse to dance.</w:t>
+        <w:t xml:space="preserve"> to match the above. Once you have made these changes, answer the Cat's question with a number like 0 or -2. The Cat should say that it cannot dance that many times and refuse to dance.</w:t>
       </w:r>
     </w:p>
     <w:p>
@@ -7966,10 +7780,7 @@
         <w:pStyle w:val="FirstParagraph"/>
       </w:pPr>
       <w:r>
-        <w:t>Now, let's say that the Cat wi</w:t>
-      </w:r>
-      <w:r>
-        <w:t>ll not only refuse to dance 0 or for a negative amount of times, but that it will also refuse to dance more than 100 times - because if it dances this much it will get worn out!</w:t>
+        <w:t>Now, let's say that the Cat will not only refuse to dance 0 or for a negative amount of times, but that it will also refuse to dance more than 100 times - because if it dances this much it will get worn out!</w:t>
       </w:r>
     </w:p>
     <w:p>
@@ -7977,7 +7788,15 @@
         <w:pStyle w:val="BodyText"/>
       </w:pPr>
       <w:r>
-        <w:t xml:space="preserve">To add this upper limit we are going to have to use </w:t>
+        <w:t xml:space="preserve">To add this upper </w:t>
+      </w:r>
+      <w:proofErr w:type="gramStart"/>
+      <w:r>
+        <w:t>limit</w:t>
+      </w:r>
+      <w:proofErr w:type="gramEnd"/>
+      <w:r>
+        <w:t xml:space="preserve"> we are going to have to use </w:t>
       </w:r>
       <w:r>
         <w:rPr>
@@ -7992,13 +7811,7 @@
         <w:rPr>
           <w:i/>
         </w:rPr>
-        <w:t>Nested b</w:t>
-      </w:r>
-      <w:r>
-        <w:rPr>
-          <w:i/>
-        </w:rPr>
-        <w:t>ranching</w:t>
+        <w:t>Nested branching</w:t>
       </w:r>
       <w:r>
         <w:t xml:space="preserve"> in </w:t>
@@ -8046,7 +7859,15 @@
         <w:t>if then else</w:t>
       </w:r>
       <w:r>
-        <w:t xml:space="preserve"> blocks. This is similar to the </w:t>
+        <w:t xml:space="preserve"> blocks. This is </w:t>
+      </w:r>
+      <w:proofErr w:type="gramStart"/>
+      <w:r>
+        <w:t>similar to</w:t>
+      </w:r>
+      <w:proofErr w:type="gramEnd"/>
+      <w:r>
+        <w:t xml:space="preserve"> the </w:t>
       </w:r>
       <w:r>
         <w:rPr>
@@ -8081,10 +7902,7 @@
         <w:pStyle w:val="BodyText"/>
       </w:pPr>
       <w:r>
-        <w:t>We want to change o</w:t>
-      </w:r>
-      <w:r>
-        <w:t xml:space="preserve">ur Dancing Cat </w:t>
+        <w:t xml:space="preserve">We want to change our Dancing Cat </w:t>
       </w:r>
       <w:r>
         <w:rPr>
@@ -8121,11 +7939,7 @@
         </w:numPr>
       </w:pPr>
       <w:r>
-        <w:lastRenderedPageBreak/>
-        <w:t>If the answer is 0 or a negative number, the Cat tells the user they can't dance that many times</w:t>
-      </w:r>
-      <w:r>
-        <w:t xml:space="preserve"> and the </w:t>
+        <w:t xml:space="preserve">If the answer is 0 or a negative number, the Cat tells the user they can't dance that many times and the </w:t>
       </w:r>
       <w:r>
         <w:rPr>
@@ -8179,10 +7993,7 @@
         </w:numPr>
       </w:pPr>
       <w:r>
-        <w:t>Otherwise, the answer is no</w:t>
-      </w:r>
-      <w:r>
-        <w:t xml:space="preserve">t larger than 100, the Cat then dances for the number of times the user answered with and then the </w:t>
+        <w:t xml:space="preserve">Otherwise, the answer is not larger than 100, the Cat then dances for the number of times the user answered with and then the </w:t>
       </w:r>
       <w:r>
         <w:rPr>
@@ -8199,10 +8010,7 @@
         <w:pStyle w:val="FirstParagraph"/>
       </w:pPr>
       <w:r>
-        <w:t>T</w:t>
-      </w:r>
-      <w:r>
-        <w:t xml:space="preserve">o turn this </w:t>
+        <w:t xml:space="preserve">To turn this </w:t>
       </w:r>
       <w:r>
         <w:rPr>
@@ -8241,6 +8049,7 @@
           <w:noProof/>
           <w:lang w:val="en-GB" w:eastAsia="en-GB"/>
         </w:rPr>
+        <w:lastRenderedPageBreak/>
         <w:drawing>
           <wp:inline distT="0" distB="0" distL="0" distR="0" wp14:anchorId="10615FC4" wp14:editId="02A396CF">
             <wp:extent cx="3286125" cy="5019675"/>
@@ -8257,7 +8066,7 @@
                     </pic:cNvPicPr>
                   </pic:nvPicPr>
                   <pic:blipFill>
-                    <a:blip r:embed="rId50"/>
+                    <a:blip r:embed="rId51"/>
                     <a:stretch>
                       <a:fillRect/>
                     </a:stretch>
@@ -8289,10 +8098,7 @@
         <w:pStyle w:val="FirstParagraph"/>
       </w:pPr>
       <w:r>
-        <w:t>Have a look at the bullet po</w:t>
-      </w:r>
-      <w:r>
-        <w:t xml:space="preserve">ints above that describe the </w:t>
+        <w:t xml:space="preserve">Have a look at the bullet points above that describe the </w:t>
       </w:r>
       <w:r>
         <w:rPr>
@@ -8329,7 +8135,6 @@
       <w:bookmarkStart w:id="42" w:name="check-your-understanding-2"/>
       <w:bookmarkEnd w:id="42"/>
       <w:r>
-        <w:lastRenderedPageBreak/>
         <w:t>Check Your Understanding</w:t>
       </w:r>
     </w:p>
@@ -8357,10 +8162,7 @@
       <w:bookmarkStart w:id="43" w:name="branching-exercise-1"/>
       <w:bookmarkEnd w:id="43"/>
       <w:r>
-        <w:t>Branching: Exerci</w:t>
-      </w:r>
-      <w:r>
-        <w:t>se 1</w:t>
+        <w:t>Branching: Exercise 1</w:t>
       </w:r>
     </w:p>
     <w:p>
@@ -8377,7 +8179,15 @@
         <w:t>program</w:t>
       </w:r>
       <w:r>
-        <w:t xml:space="preserve"> below that asks the user to enter a secret password, in order to get access to some secret documents.</w:t>
+        <w:t xml:space="preserve"> below that asks the user to enter a secret password, </w:t>
+      </w:r>
+      <w:proofErr w:type="gramStart"/>
+      <w:r>
+        <w:t>in order to</w:t>
+      </w:r>
+      <w:proofErr w:type="gramEnd"/>
+      <w:r>
+        <w:t xml:space="preserve"> get access to some secret documents.</w:t>
       </w:r>
     </w:p>
     <w:p>
@@ -8389,6 +8199,7 @@
           <w:noProof/>
           <w:lang w:val="en-GB" w:eastAsia="en-GB"/>
         </w:rPr>
+        <w:lastRenderedPageBreak/>
         <w:drawing>
           <wp:inline distT="0" distB="0" distL="0" distR="0" wp14:anchorId="58DD3AF2" wp14:editId="3A2B3527">
             <wp:extent cx="2743200" cy="1628775"/>
@@ -8405,7 +8216,7 @@
                     </pic:cNvPicPr>
                   </pic:nvPicPr>
                   <pic:blipFill>
-                    <a:blip r:embed="rId51"/>
+                    <a:blip r:embed="rId52"/>
                     <a:stretch>
                       <a:fillRect/>
                     </a:stretch>
@@ -8473,7 +8284,15 @@
         <w:pStyle w:val="FirstParagraph"/>
       </w:pPr>
       <w:r>
-        <w:t>A student creates a game and decides that only people aged 5 to 95 are allowed to play it. They create the following stack of blocks.</w:t>
+        <w:t xml:space="preserve">A student creates a game and decides that only people aged 5 to 95 </w:t>
+      </w:r>
+      <w:proofErr w:type="gramStart"/>
+      <w:r>
+        <w:t>are allowed to</w:t>
+      </w:r>
+      <w:proofErr w:type="gramEnd"/>
+      <w:r>
+        <w:t xml:space="preserve"> play it. They create the following stack of blocks.</w:t>
       </w:r>
     </w:p>
     <w:p>
@@ -8501,7 +8320,7 @@
                     </pic:cNvPicPr>
                   </pic:nvPicPr>
                   <pic:blipFill>
-                    <a:blip r:embed="rId52"/>
+                    <a:blip r:embed="rId53"/>
                     <a:stretch>
                       <a:fillRect/>
                     </a:stretch>
@@ -8542,10 +8361,7 @@
         <w:t>What's your age?</w:t>
       </w:r>
       <w:r>
-        <w:t>) with 10? What will happen if the player is a</w:t>
-      </w:r>
-      <w:r>
-        <w:t>ged 4? Or 96?</w:t>
+        <w:t>) with 10? What will happen if the player is aged 4? Or 96?</w:t>
       </w:r>
     </w:p>
     <w:p>
@@ -8562,14 +8378,7 @@
         <w:t>Let's start the game!</w:t>
       </w:r>
       <w:r>
-        <w:t xml:space="preserve"> appears. The student only wants this message to appear if the player is the right age (aged between 5 </w:t>
-      </w:r>
-      <w:r>
-        <w:lastRenderedPageBreak/>
-        <w:t>and 95) to play the game. To get the</w:t>
-      </w:r>
-      <w:r>
-        <w:t xml:space="preserve"> blocks to work this way, they will have to move the last </w:t>
+        <w:t xml:space="preserve"> appears. The student only wants this message to appear if the player is the right age (aged between 5 and 95) to play the game. To get the blocks to work this way, they will have to move the last </w:t>
       </w:r>
       <w:r>
         <w:rPr>
@@ -8605,10 +8414,7 @@
         <w:pStyle w:val="FirstParagraph"/>
       </w:pPr>
       <w:r>
-        <w:t>You have a list of 30 student names that has been sorted by their scores in a recent quiz, in descending order. The first studen</w:t>
-      </w:r>
-      <w:r>
-        <w:t>t name is the name of the student who scored the highest mark in the quiz. The second student name is the name of the student who scored the second highest mark in the quiz, and so on.</w:t>
+        <w:t>You have a list of 30 student names that has been sorted by their scores in a recent quiz, in descending order. The first student name is the name of the student who scored the highest mark in the quiz. The second student name is the name of the student who scored the second highest mark in the quiz, and so on.</w:t>
       </w:r>
     </w:p>
     <w:p>
@@ -8616,6 +8422,7 @@
         <w:pStyle w:val="BodyText"/>
       </w:pPr>
       <w:r>
+        <w:lastRenderedPageBreak/>
         <w:t xml:space="preserve">You would like to create a </w:t>
       </w:r>
       <w:r>
@@ -8625,10 +8432,7 @@
         <w:t>program</w:t>
       </w:r>
       <w:r>
-        <w:t xml:space="preserve"> where the Cat congratulates the stud</w:t>
-      </w:r>
-      <w:r>
-        <w:t xml:space="preserve">ents who scored the three highest marks in the quiz. The three highest-scoring students' names are: </w:t>
+        <w:t xml:space="preserve"> where the Cat congratulates the students who scored the three highest marks in the quiz. The three highest-scoring students' names are: </w:t>
       </w:r>
       <w:r>
         <w:rPr>
@@ -8678,13 +8482,7 @@
         <w:rPr>
           <w:i/>
         </w:rPr>
-        <w:t>repeat</w:t>
-      </w:r>
-      <w:r>
-        <w:rPr>
-          <w:i/>
-        </w:rPr>
-        <w:t xml:space="preserve"> until</w:t>
+        <w:t>repeat until</w:t>
       </w:r>
       <w:r>
         <w:t xml:space="preserve"> block, which you think you will be able to use to create this program. The </w:t>
@@ -8758,10 +8556,13 @@
         <w:t>repeat until</w:t>
       </w:r>
       <w:r>
-        <w:t xml:space="preserve"> block repeat until some condition becomes true. An example of repeating an action until a condition is true in your everyday life is eating a meal until you're full. When eating cereal, you may repeat the same action (for example: eating a spo</w:t>
-      </w:r>
-      <w:r>
-        <w:t>onfull of cereal) until you are full. Another example would be swimming laps in a pool until you are too tired to continue swimming.</w:t>
+        <w:t xml:space="preserve"> block repeat until some condition becomes true. An example of repeating an action until a condition is true in your everyday life is eating a meal until you're full. When eating cereal, you may repeat the same action </w:t>
+      </w:r>
+      <w:r>
+        <w:t>(for example: eating a spoonful</w:t>
+      </w:r>
+      <w:r>
+        <w:t xml:space="preserve"> of cereal) until you are full. Another example would be swimming laps in a pool until you are too tired to continue swimming.</w:t>
       </w:r>
     </w:p>
     <w:p>
@@ -8797,7 +8598,7 @@
                     </pic:cNvPicPr>
                   </pic:nvPicPr>
                   <pic:blipFill>
-                    <a:blip r:embed="rId53"/>
+                    <a:blip r:embed="rId54"/>
                     <a:stretch>
                       <a:fillRect/>
                     </a:stretch>
@@ -8829,10 +8630,7 @@
         <w:pStyle w:val="FirstParagraph"/>
       </w:pPr>
       <w:r>
-        <w:t>Can y</w:t>
-      </w:r>
-      <w:r>
-        <w:t xml:space="preserve">ou explain, step-by-step, what happens when these blocks run with a </w:t>
+        <w:t xml:space="preserve">Can you explain, step-by-step, what happens when these blocks run with a </w:t>
       </w:r>
       <w:r>
         <w:rPr>
@@ -8891,39 +8689,11 @@
     </w:p>
     <w:p>
       <w:pPr>
-        <w:pStyle w:val="BodyText"/>
-      </w:pPr>
-    </w:p>
-    <w:p>
-      <w:pPr>
-        <w:pStyle w:val="BodyText"/>
-      </w:pPr>
-    </w:p>
-    <w:p>
-      <w:pPr>
-        <w:pStyle w:val="BodyText"/>
-      </w:pPr>
-    </w:p>
-    <w:p>
-      <w:pPr>
-        <w:pStyle w:val="BodyText"/>
-      </w:pPr>
-    </w:p>
-    <w:p>
-      <w:pPr>
-        <w:pStyle w:val="BodyText"/>
-      </w:pPr>
-      <w:bookmarkStart w:id="46" w:name="_GoBack"/>
+        <w:pStyle w:val="Heading1"/>
+      </w:pPr>
+      <w:bookmarkStart w:id="46" w:name="conclusion"/>
       <w:bookmarkEnd w:id="46"/>
-    </w:p>
-    <w:p>
-      <w:pPr>
-        <w:pStyle w:val="Heading1"/>
-      </w:pPr>
-      <w:bookmarkStart w:id="47" w:name="conclusion"/>
-      <w:bookmarkEnd w:id="47"/>
-      <w:r>
-        <w:lastRenderedPageBreak/>
+      <w:r>
         <w:t>Conclusion</w:t>
       </w:r>
     </w:p>
@@ -8957,7 +8727,7 @@
         <w:pStyle w:val="Compact"/>
         <w:numPr>
           <w:ilvl w:val="0"/>
-          <w:numId w:val="25"/>
+          <w:numId w:val="34"/>
         </w:numPr>
       </w:pPr>
       <w:r>
@@ -8972,7 +8742,7 @@
         <w:pStyle w:val="Compact"/>
         <w:numPr>
           <w:ilvl w:val="0"/>
-          <w:numId w:val="25"/>
+          <w:numId w:val="34"/>
         </w:numPr>
       </w:pPr>
       <w:r>
@@ -8987,7 +8757,7 @@
         <w:pStyle w:val="Compact"/>
         <w:numPr>
           <w:ilvl w:val="0"/>
-          <w:numId w:val="25"/>
+          <w:numId w:val="34"/>
         </w:numPr>
       </w:pPr>
       <w:r>
@@ -9002,7 +8772,7 @@
         <w:pStyle w:val="Compact"/>
         <w:numPr>
           <w:ilvl w:val="0"/>
-          <w:numId w:val="25"/>
+          <w:numId w:val="34"/>
         </w:numPr>
       </w:pPr>
       <w:r>
@@ -9017,7 +8787,7 @@
         <w:pStyle w:val="Compact"/>
         <w:numPr>
           <w:ilvl w:val="0"/>
-          <w:numId w:val="25"/>
+          <w:numId w:val="34"/>
         </w:numPr>
       </w:pPr>
       <w:r>
@@ -9032,7 +8802,7 @@
         <w:pStyle w:val="Compact"/>
         <w:numPr>
           <w:ilvl w:val="0"/>
-          <w:numId w:val="25"/>
+          <w:numId w:val="34"/>
         </w:numPr>
       </w:pPr>
       <w:r>
@@ -9074,7 +8844,15 @@
         <w:t>Tetris</w:t>
       </w:r>
       <w:r>
-        <w:t xml:space="preserve">, for example) you can see that all of the concepts listed above were involved in the design of the </w:t>
+        <w:t xml:space="preserve">, for example) you can see that </w:t>
+      </w:r>
+      <w:proofErr w:type="gramStart"/>
+      <w:r>
+        <w:t>all of</w:t>
+      </w:r>
+      <w:proofErr w:type="gramEnd"/>
+      <w:r>
+        <w:t xml:space="preserve"> the concepts listed above were involved in the design of the </w:t>
       </w:r>
       <w:r>
         <w:rPr>
@@ -9101,19 +8879,18 @@
         <w:t>programs</w:t>
       </w:r>
       <w:r>
-        <w:t xml:space="preserve">, you are likely to see every one of these concepts present in most </w:t>
-      </w:r>
-      <w:r>
-        <w:rPr>
-          <w:i/>
-        </w:rPr>
-        <w:t>pro</w:t>
-      </w:r>
-      <w:r>
-        <w:rPr>
-          <w:i/>
-        </w:rPr>
-        <w:t>grams</w:t>
+        <w:t>, you are likely to see every one</w:t>
+      </w:r>
+      <w:bookmarkStart w:id="47" w:name="_GoBack"/>
+      <w:bookmarkEnd w:id="47"/>
+      <w:r>
+        <w:t xml:space="preserve"> of these concepts present in most </w:t>
+      </w:r>
+      <w:r>
+        <w:rPr>
+          <w:i/>
+        </w:rPr>
+        <w:t>programs</w:t>
       </w:r>
       <w:r>
         <w:t>.</w:t>
@@ -9124,6 +8901,7 @@
         <w:pStyle w:val="BodyText"/>
       </w:pPr>
       <w:r>
+        <w:lastRenderedPageBreak/>
         <w:t xml:space="preserve">It is important to remember and understand these concepts because they are foundational to </w:t>
       </w:r>
       <w:r>
@@ -9144,7 +8922,7 @@
       <w:r>
         <w:t xml:space="preserve">. You may also notice that these are the terms used through the national curriculum's </w:t>
       </w:r>
-      <w:hyperlink r:id="rId54">
+      <w:hyperlink r:id="rId55">
         <w:r>
           <w:rPr>
             <w:rStyle w:val="Hyperlink"/>
@@ -9161,22 +8939,16 @@
         <w:pStyle w:val="BodyText"/>
       </w:pPr>
       <w:r>
-        <w:t>If you would like to work through this activity again to pr</w:t>
-      </w:r>
-      <w:r>
-        <w:t>actice these concepts or to refresh your memory, this activity will be available indefinitely on the workshop website. We have also created a glossary webpage on the workshop website, that you can use to review some of the meaning of the terms introduced i</w:t>
-      </w:r>
-      <w:r>
-        <w:t>n this activity.</w:t>
+        <w:t>If you would like to work through this activity again to practice these concepts or to refresh your memory, this activity will be available indefinitely on the workshop website. We have also created a glossary webpage on the workshop website, that you can use to review some of the meaning of the terms introduced in this activity.</w:t>
       </w:r>
     </w:p>
     <w:sectPr>
-      <w:headerReference w:type="even" r:id="rId55"/>
-      <w:headerReference w:type="default" r:id="rId56"/>
-      <w:footerReference w:type="even" r:id="rId57"/>
-      <w:footerReference w:type="default" r:id="rId58"/>
-      <w:headerReference w:type="first" r:id="rId59"/>
-      <w:footerReference w:type="first" r:id="rId60"/>
+      <w:headerReference w:type="even" r:id="rId56"/>
+      <w:headerReference w:type="default" r:id="rId57"/>
+      <w:footerReference w:type="even" r:id="rId58"/>
+      <w:footerReference w:type="default" r:id="rId59"/>
+      <w:headerReference w:type="first" r:id="rId60"/>
+      <w:footerReference w:type="first" r:id="rId61"/>
       <w:pgSz w:w="12240" w:h="15840"/>
       <w:pgMar w:top="1440" w:right="1440" w:bottom="1440" w:left="1440" w:header="720" w:footer="720" w:gutter="0"/>
       <w:cols w:space="720"/>
@@ -9313,7 +9085,7 @@
         <w:noProof/>
         <w:sz w:val="18"/>
       </w:rPr>
-      <w:t>27</w:t>
+      <w:t>25</w:t>
     </w:r>
     <w:r>
       <w:rPr>
@@ -9340,15 +9112,7 @@
         <w:sz w:val="18"/>
         <w:szCs w:val="18"/>
       </w:rPr>
-      <w:t>UON CS4S</w:t>
-    </w:r>
-    <w:r>
-      <w:rPr>
-        <w:rFonts w:ascii="Calibri" w:hAnsi="Calibri"/>
-        <w:sz w:val="18"/>
-        <w:szCs w:val="18"/>
-      </w:rPr>
-      <w:t xml:space="preserve">: </w:t>
+      <w:t xml:space="preserve">UON CS4S: </w:t>
     </w:r>
     <w:r>
       <w:rPr>
@@ -9901,6 +9665,119 @@
     </w:lvl>
   </w:abstractNum>
   <w:abstractNum w:abstractNumId="5">
+    <w:nsid w:val="1E380A18"/>
+    <w:multiLevelType w:val="hybridMultilevel"/>
+    <w:tmpl w:val="D2467B60"/>
+    <w:lvl w:ilvl="0" w:tplc="08090001">
+      <w:start w:val="1"/>
+      <w:numFmt w:val="bullet"/>
+      <w:lvlText w:val=""/>
+      <w:lvlJc w:val="left"/>
+      <w:pPr>
+        <w:ind w:left="720" w:hanging="360"/>
+      </w:pPr>
+      <w:rPr>
+        <w:rFonts w:ascii="Symbol" w:hAnsi="Symbol" w:hint="default"/>
+      </w:rPr>
+    </w:lvl>
+    <w:lvl w:ilvl="1" w:tplc="08090003" w:tentative="1">
+      <w:start w:val="1"/>
+      <w:numFmt w:val="bullet"/>
+      <w:lvlText w:val="o"/>
+      <w:lvlJc w:val="left"/>
+      <w:pPr>
+        <w:ind w:left="1440" w:hanging="360"/>
+      </w:pPr>
+      <w:rPr>
+        <w:rFonts w:ascii="Courier New" w:hAnsi="Courier New" w:cs="Courier New" w:hint="default"/>
+      </w:rPr>
+    </w:lvl>
+    <w:lvl w:ilvl="2" w:tplc="08090005" w:tentative="1">
+      <w:start w:val="1"/>
+      <w:numFmt w:val="bullet"/>
+      <w:lvlText w:val=""/>
+      <w:lvlJc w:val="left"/>
+      <w:pPr>
+        <w:ind w:left="2160" w:hanging="360"/>
+      </w:pPr>
+      <w:rPr>
+        <w:rFonts w:ascii="Wingdings" w:hAnsi="Wingdings" w:hint="default"/>
+      </w:rPr>
+    </w:lvl>
+    <w:lvl w:ilvl="3" w:tplc="08090001" w:tentative="1">
+      <w:start w:val="1"/>
+      <w:numFmt w:val="bullet"/>
+      <w:lvlText w:val=""/>
+      <w:lvlJc w:val="left"/>
+      <w:pPr>
+        <w:ind w:left="2880" w:hanging="360"/>
+      </w:pPr>
+      <w:rPr>
+        <w:rFonts w:ascii="Symbol" w:hAnsi="Symbol" w:hint="default"/>
+      </w:rPr>
+    </w:lvl>
+    <w:lvl w:ilvl="4" w:tplc="08090003" w:tentative="1">
+      <w:start w:val="1"/>
+      <w:numFmt w:val="bullet"/>
+      <w:lvlText w:val="o"/>
+      <w:lvlJc w:val="left"/>
+      <w:pPr>
+        <w:ind w:left="3600" w:hanging="360"/>
+      </w:pPr>
+      <w:rPr>
+        <w:rFonts w:ascii="Courier New" w:hAnsi="Courier New" w:cs="Courier New" w:hint="default"/>
+      </w:rPr>
+    </w:lvl>
+    <w:lvl w:ilvl="5" w:tplc="08090005" w:tentative="1">
+      <w:start w:val="1"/>
+      <w:numFmt w:val="bullet"/>
+      <w:lvlText w:val=""/>
+      <w:lvlJc w:val="left"/>
+      <w:pPr>
+        <w:ind w:left="4320" w:hanging="360"/>
+      </w:pPr>
+      <w:rPr>
+        <w:rFonts w:ascii="Wingdings" w:hAnsi="Wingdings" w:hint="default"/>
+      </w:rPr>
+    </w:lvl>
+    <w:lvl w:ilvl="6" w:tplc="08090001" w:tentative="1">
+      <w:start w:val="1"/>
+      <w:numFmt w:val="bullet"/>
+      <w:lvlText w:val=""/>
+      <w:lvlJc w:val="left"/>
+      <w:pPr>
+        <w:ind w:left="5040" w:hanging="360"/>
+      </w:pPr>
+      <w:rPr>
+        <w:rFonts w:ascii="Symbol" w:hAnsi="Symbol" w:hint="default"/>
+      </w:rPr>
+    </w:lvl>
+    <w:lvl w:ilvl="7" w:tplc="08090003" w:tentative="1">
+      <w:start w:val="1"/>
+      <w:numFmt w:val="bullet"/>
+      <w:lvlText w:val="o"/>
+      <w:lvlJc w:val="left"/>
+      <w:pPr>
+        <w:ind w:left="5760" w:hanging="360"/>
+      </w:pPr>
+      <w:rPr>
+        <w:rFonts w:ascii="Courier New" w:hAnsi="Courier New" w:cs="Courier New" w:hint="default"/>
+      </w:rPr>
+    </w:lvl>
+    <w:lvl w:ilvl="8" w:tplc="08090005" w:tentative="1">
+      <w:start w:val="1"/>
+      <w:numFmt w:val="bullet"/>
+      <w:lvlText w:val=""/>
+      <w:lvlJc w:val="left"/>
+      <w:pPr>
+        <w:ind w:left="6480" w:hanging="360"/>
+      </w:pPr>
+      <w:rPr>
+        <w:rFonts w:ascii="Wingdings" w:hAnsi="Wingdings" w:hint="default"/>
+      </w:rPr>
+    </w:lvl>
+  </w:abstractNum>
+  <w:abstractNum w:abstractNumId="6">
     <w:nsid w:val="218D4A64"/>
     <w:multiLevelType w:val="hybridMultilevel"/>
     <w:tmpl w:val="2F588786"/>
@@ -9986,7 +9863,7 @@
       </w:pPr>
     </w:lvl>
   </w:abstractNum>
-  <w:abstractNum w:abstractNumId="6">
+  <w:abstractNum w:abstractNumId="7">
     <w:nsid w:val="2CB30CAD"/>
     <w:multiLevelType w:val="hybridMultilevel"/>
     <w:tmpl w:val="146CEC58"/>
@@ -10072,7 +9949,7 @@
       </w:pPr>
     </w:lvl>
   </w:abstractNum>
-  <w:abstractNum w:abstractNumId="7">
+  <w:abstractNum w:abstractNumId="8">
     <w:nsid w:val="305619AF"/>
     <w:multiLevelType w:val="hybridMultilevel"/>
     <w:tmpl w:val="EBC43D98"/>
@@ -10158,7 +10035,7 @@
       </w:pPr>
     </w:lvl>
   </w:abstractNum>
-  <w:abstractNum w:abstractNumId="8">
+  <w:abstractNum w:abstractNumId="9">
     <w:nsid w:val="40257C67"/>
     <w:multiLevelType w:val="multilevel"/>
     <w:tmpl w:val="0809001F"/>
@@ -10248,7 +10125,7 @@
       </w:pPr>
     </w:lvl>
   </w:abstractNum>
-  <w:abstractNum w:abstractNumId="9">
+  <w:abstractNum w:abstractNumId="10">
     <w:nsid w:val="59AD0F64"/>
     <w:multiLevelType w:val="multilevel"/>
     <w:tmpl w:val="5810DBCE"/>
@@ -10340,13 +10217,13 @@
       </w:pPr>
     </w:lvl>
   </w:abstractNum>
-  <w:abstractNum w:abstractNumId="10">
+  <w:abstractNum w:abstractNumId="11">
     <w:nsid w:val="63905446"/>
     <w:multiLevelType w:val="multilevel"/>
     <w:tmpl w:val="0809001F"/>
     <w:numStyleLink w:val="111111"/>
   </w:abstractNum>
-  <w:abstractNum w:abstractNumId="11">
+  <w:abstractNum w:abstractNumId="12">
     <w:nsid w:val="65F35C67"/>
     <w:multiLevelType w:val="hybridMultilevel"/>
     <w:tmpl w:val="456A60EE"/>
@@ -10432,7 +10309,7 @@
       </w:pPr>
     </w:lvl>
   </w:abstractNum>
-  <w:abstractNum w:abstractNumId="12">
+  <w:abstractNum w:abstractNumId="13">
     <w:nsid w:val="67405CAF"/>
     <w:multiLevelType w:val="hybridMultilevel"/>
     <w:tmpl w:val="CBF65384"/>
@@ -10519,13 +10396,13 @@
     </w:lvl>
   </w:abstractNum>
   <w:num w:numId="1">
+    <w:abstractNumId w:val="10"/>
+  </w:num>
+  <w:num w:numId="2">
     <w:abstractNumId w:val="9"/>
   </w:num>
-  <w:num w:numId="2">
-    <w:abstractNumId w:val="8"/>
-  </w:num>
   <w:num w:numId="3">
-    <w:abstractNumId w:val="10"/>
+    <w:abstractNumId w:val="11"/>
   </w:num>
   <w:num w:numId="4">
     <w:abstractNumId w:val="0"/>
@@ -10744,25 +10621,28 @@
     <w:abstractNumId w:val="4"/>
   </w:num>
   <w:num w:numId="27">
-    <w:abstractNumId w:val="12"/>
+    <w:abstractNumId w:val="13"/>
   </w:num>
   <w:num w:numId="28">
-    <w:abstractNumId w:val="5"/>
+    <w:abstractNumId w:val="6"/>
   </w:num>
   <w:num w:numId="29">
     <w:abstractNumId w:val="3"/>
   </w:num>
   <w:num w:numId="30">
-    <w:abstractNumId w:val="11"/>
+    <w:abstractNumId w:val="12"/>
   </w:num>
   <w:num w:numId="31">
     <w:abstractNumId w:val="2"/>
   </w:num>
   <w:num w:numId="32">
+    <w:abstractNumId w:val="8"/>
+  </w:num>
+  <w:num w:numId="33">
     <w:abstractNumId w:val="7"/>
   </w:num>
-  <w:num w:numId="33">
-    <w:abstractNumId w:val="6"/>
+  <w:num w:numId="34">
+    <w:abstractNumId w:val="5"/>
   </w:num>
   <w:numIdMacAtCleanup w:val="25"/>
 </w:numbering>

</xml_diff>

<commit_message>
Changes activities developed for workshop to be creative commons
</commit_message>
<xml_diff>
--- a/day1/coding/Coding in Scratch Activity - Fundamental Coding Concepts.docx
+++ b/day1/coding/Coding in Scratch Activity - Fundamental Coding Concepts.docx
@@ -21,7 +21,13 @@
         <w:pStyle w:val="Author"/>
       </w:pPr>
       <w:r>
-        <w:t>CS4S - Introduction Workshop @ the University of Newcastle</w:t>
+        <w:t xml:space="preserve">UON </w:t>
+      </w:r>
+      <w:r>
+        <w:t xml:space="preserve">CS4S </w:t>
+      </w:r>
+      <w:r>
+        <w:t>Workshop</w:t>
       </w:r>
     </w:p>
     <w:p>
@@ -336,7 +342,6 @@
         <w:pStyle w:val="BodyText"/>
       </w:pPr>
       <w:r>
-        <w:lastRenderedPageBreak/>
         <w:t>For example: we may write the following steps for someone to follow (an algorithm), to draw a square:</w:t>
       </w:r>
     </w:p>
@@ -987,155 +992,6 @@
     </w:p>
     <w:p>
       <w:pPr>
-        <w:pStyle w:val="FirstParagraph"/>
-      </w:pPr>
-      <w:r>
-        <w:t xml:space="preserve">However, we do recommend that when you create a </w:t>
-      </w:r>
-      <w:r>
-        <w:rPr>
-          <w:i/>
-        </w:rPr>
-        <w:t>program</w:t>
-      </w:r>
-      <w:r>
-        <w:t xml:space="preserve"> in </w:t>
-      </w:r>
-      <w:r>
-        <w:rPr>
-          <w:i/>
-        </w:rPr>
-        <w:t>Scratch</w:t>
-      </w:r>
-      <w:r>
-        <w:t xml:space="preserve"> that you use a </w:t>
-      </w:r>
-      <w:r>
-        <w:rPr>
-          <w:i/>
-        </w:rPr>
-        <w:t>when green flag clicked</w:t>
-      </w:r>
-      <w:r>
-        <w:t xml:space="preserve"> block for the blocks that should be followed when the </w:t>
-      </w:r>
-      <w:r>
-        <w:rPr>
-          <w:i/>
-        </w:rPr>
-        <w:t>program</w:t>
-      </w:r>
-      <w:r>
-        <w:t xml:space="preserve"> starts. Sometimes, the </w:t>
-      </w:r>
-      <w:r>
-        <w:rPr>
-          <w:i/>
-        </w:rPr>
-        <w:t>when green flag clicked</w:t>
-      </w:r>
-      <w:r>
-        <w:t xml:space="preserve"> block is referred to as a </w:t>
-      </w:r>
-      <w:r>
-        <w:rPr>
-          <w:i/>
-        </w:rPr>
-        <w:t>hat block</w:t>
-      </w:r>
-      <w:r>
-        <w:t xml:space="preserve"> because it’s shaped like a hat and you may also notice that other blocks can only be snapped underneath </w:t>
-      </w:r>
-      <w:r>
-        <w:rPr>
-          <w:i/>
-        </w:rPr>
-        <w:t>the when green flag clicked</w:t>
-      </w:r>
-      <w:r>
-        <w:t xml:space="preserve"> block. Other examples of </w:t>
-      </w:r>
-      <w:r>
-        <w:rPr>
-          <w:i/>
-        </w:rPr>
-        <w:t>hat blocks</w:t>
-      </w:r>
-      <w:r>
-        <w:t xml:space="preserve"> in </w:t>
-      </w:r>
-      <w:r>
-        <w:rPr>
-          <w:i/>
-        </w:rPr>
-        <w:t>Scratch</w:t>
-      </w:r>
-      <w:r>
-        <w:t xml:space="preserve">, which are all from the </w:t>
-      </w:r>
-      <w:r>
-        <w:rPr>
-          <w:i/>
-        </w:rPr>
-        <w:t>Events</w:t>
-      </w:r>
-      <w:r>
-        <w:t xml:space="preserve"> section of the </w:t>
-      </w:r>
-      <w:r>
-        <w:rPr>
-          <w:i/>
-        </w:rPr>
-        <w:t>Blocks Palette</w:t>
-      </w:r>
-      <w:r>
-        <w:t>, are pictured below.</w:t>
-      </w:r>
-    </w:p>
-    <w:p>
-      <w:pPr>
-        <w:pStyle w:val="BodyText"/>
-      </w:pPr>
-      <w:r>
-        <w:drawing>
-          <wp:inline distT="0" distB="0" distL="0" distR="0" wp14:anchorId="2CE5BD55" wp14:editId="5CE06EAA">
-            <wp:extent cx="1308735" cy="1053573"/>
-            <wp:effectExtent l="0" t="0" r="0" b="0"/>
-            <wp:docPr id="48" name="Picture 48"/>
-            <wp:cNvGraphicFramePr>
-              <a:graphicFrameLocks xmlns:a="http://schemas.openxmlformats.org/drawingml/2006/main" noChangeAspect="1"/>
-            </wp:cNvGraphicFramePr>
-            <a:graphic xmlns:a="http://schemas.openxmlformats.org/drawingml/2006/main">
-              <a:graphicData uri="http://schemas.openxmlformats.org/drawingml/2006/picture">
-                <pic:pic xmlns:pic="http://schemas.openxmlformats.org/drawingml/2006/picture">
-                  <pic:nvPicPr>
-                    <pic:cNvPr id="1" name=""/>
-                    <pic:cNvPicPr/>
-                  </pic:nvPicPr>
-                  <pic:blipFill>
-                    <a:blip r:embed="rId13"/>
-                    <a:stretch>
-                      <a:fillRect/>
-                    </a:stretch>
-                  </pic:blipFill>
-                  <pic:spPr>
-                    <a:xfrm>
-                      <a:off x="0" y="0"/>
-                      <a:ext cx="1319320" cy="1062094"/>
-                    </a:xfrm>
-                    <a:prstGeom prst="rect">
-                      <a:avLst/>
-                    </a:prstGeom>
-                  </pic:spPr>
-                </pic:pic>
-              </a:graphicData>
-            </a:graphic>
-          </wp:inline>
-        </w:drawing>
-      </w:r>
-    </w:p>
-    <w:p>
-      <w:pPr>
         <w:pStyle w:val="Heading2"/>
       </w:pPr>
       <w:bookmarkStart w:id="6" w:name="the-dancing-cat"/>
@@ -1228,7 +1084,7 @@
                     </pic:cNvPicPr>
                   </pic:nvPicPr>
                   <pic:blipFill>
-                    <a:blip r:embed="rId14"/>
+                    <a:blip r:embed="rId13"/>
                     <a:stretch>
                       <a:fillRect/>
                     </a:stretch>
@@ -1289,9 +1145,6 @@
       </w:r>
       <w:r>
         <w:br/>
-      </w:r>
-      <w:r>
-        <w:lastRenderedPageBreak/>
         <w:t xml:space="preserve">Also, while we have two separate </w:t>
       </w:r>
       <w:r>
@@ -1393,6 +1246,83 @@
                 <pic:pic xmlns:pic="http://schemas.openxmlformats.org/drawingml/2006/picture">
                   <pic:nvPicPr>
                     <pic:cNvPr id="0" name="Picture" descr="images/two_movement.png"/>
+                    <pic:cNvPicPr>
+                      <a:picLocks noChangeAspect="1" noChangeArrowheads="1"/>
+                    </pic:cNvPicPr>
+                  </pic:nvPicPr>
+                  <pic:blipFill>
+                    <a:blip r:embed="rId14"/>
+                    <a:stretch>
+                      <a:fillRect/>
+                    </a:stretch>
+                  </pic:blipFill>
+                  <pic:spPr bwMode="auto">
+                    <a:xfrm>
+                      <a:off x="0" y="0"/>
+                      <a:ext cx="1028700" cy="1019175"/>
+                    </a:xfrm>
+                    <a:prstGeom prst="rect">
+                      <a:avLst/>
+                    </a:prstGeom>
+                    <a:noFill/>
+                    <a:ln w="9525">
+                      <a:noFill/>
+                      <a:headEnd/>
+                      <a:tailEnd/>
+                    </a:ln>
+                  </pic:spPr>
+                </pic:pic>
+              </a:graphicData>
+            </a:graphic>
+          </wp:inline>
+        </w:drawing>
+      </w:r>
+    </w:p>
+    <w:p>
+      <w:pPr>
+        <w:pStyle w:val="FirstParagraph"/>
+      </w:pPr>
+      <w:r>
+        <w:lastRenderedPageBreak/>
+        <w:t>Click the green flag and see what happens.</w:t>
+      </w:r>
+    </w:p>
+    <w:p>
+      <w:pPr>
+        <w:pStyle w:val="BodyText"/>
+      </w:pPr>
+      <w:r>
+        <w:t>Now the Cat will move 40 steps to the right, pause for half a second and move another 40 steps to the right.</w:t>
+      </w:r>
+    </w:p>
+    <w:p>
+      <w:pPr>
+        <w:pStyle w:val="BodyText"/>
+      </w:pPr>
+      <w:r>
+        <w:t>We want to make the Cat dance, rather than just move to the right. To do this, change your stack of blocks to this instead:</w:t>
+      </w:r>
+    </w:p>
+    <w:p>
+      <w:pPr>
+        <w:pStyle w:val="Figure"/>
+      </w:pPr>
+      <w:r>
+        <w:rPr>
+          <w:noProof/>
+          <w:lang w:val="en-GB" w:eastAsia="en-GB"/>
+        </w:rPr>
+        <w:drawing>
+          <wp:inline distT="0" distB="0" distL="0" distR="0" wp14:anchorId="3B166333" wp14:editId="64E87956">
+            <wp:extent cx="1028700" cy="1019175"/>
+            <wp:effectExtent l="0" t="0" r="0" b="0"/>
+            <wp:docPr id="7" name="Picture"/>
+            <wp:cNvGraphicFramePr/>
+            <a:graphic xmlns:a="http://schemas.openxmlformats.org/drawingml/2006/main">
+              <a:graphicData uri="http://schemas.openxmlformats.org/drawingml/2006/picture">
+                <pic:pic xmlns:pic="http://schemas.openxmlformats.org/drawingml/2006/picture">
+                  <pic:nvPicPr>
+                    <pic:cNvPr id="0" name="Picture" descr="images/move_right_and_back.png"/>
                     <pic:cNvPicPr>
                       <a:picLocks noChangeAspect="1" noChangeArrowheads="1"/>
                     </pic:cNvPicPr>
@@ -1430,82 +1360,6 @@
         <w:pStyle w:val="FirstParagraph"/>
       </w:pPr>
       <w:r>
-        <w:t>Click the green flag and see what happens.</w:t>
-      </w:r>
-    </w:p>
-    <w:p>
-      <w:pPr>
-        <w:pStyle w:val="BodyText"/>
-      </w:pPr>
-      <w:r>
-        <w:t>Now the Cat will move 40 steps to the right, pause for half a second and move another 40 steps to the right.</w:t>
-      </w:r>
-    </w:p>
-    <w:p>
-      <w:pPr>
-        <w:pStyle w:val="BodyText"/>
-      </w:pPr>
-      <w:r>
-        <w:t>We want to make the Cat dance, rather than just move to the right. To do this, change your stack of blocks to this instead:</w:t>
-      </w:r>
-    </w:p>
-    <w:p>
-      <w:pPr>
-        <w:pStyle w:val="Figure"/>
-      </w:pPr>
-      <w:r>
-        <w:rPr>
-          <w:noProof/>
-          <w:lang w:val="en-GB" w:eastAsia="en-GB"/>
-        </w:rPr>
-        <w:drawing>
-          <wp:inline distT="0" distB="0" distL="0" distR="0" wp14:anchorId="3B166333" wp14:editId="64E87956">
-            <wp:extent cx="1028700" cy="1019175"/>
-            <wp:effectExtent l="0" t="0" r="0" b="0"/>
-            <wp:docPr id="7" name="Picture"/>
-            <wp:cNvGraphicFramePr/>
-            <a:graphic xmlns:a="http://schemas.openxmlformats.org/drawingml/2006/main">
-              <a:graphicData uri="http://schemas.openxmlformats.org/drawingml/2006/picture">
-                <pic:pic xmlns:pic="http://schemas.openxmlformats.org/drawingml/2006/picture">
-                  <pic:nvPicPr>
-                    <pic:cNvPr id="0" name="Picture" descr="images/move_right_and_back.png"/>
-                    <pic:cNvPicPr>
-                      <a:picLocks noChangeAspect="1" noChangeArrowheads="1"/>
-                    </pic:cNvPicPr>
-                  </pic:nvPicPr>
-                  <pic:blipFill>
-                    <a:blip r:embed="rId16"/>
-                    <a:stretch>
-                      <a:fillRect/>
-                    </a:stretch>
-                  </pic:blipFill>
-                  <pic:spPr bwMode="auto">
-                    <a:xfrm>
-                      <a:off x="0" y="0"/>
-                      <a:ext cx="1028700" cy="1019175"/>
-                    </a:xfrm>
-                    <a:prstGeom prst="rect">
-                      <a:avLst/>
-                    </a:prstGeom>
-                    <a:noFill/>
-                    <a:ln w="9525">
-                      <a:noFill/>
-                      <a:headEnd/>
-                      <a:tailEnd/>
-                    </a:ln>
-                  </pic:spPr>
-                </pic:pic>
-              </a:graphicData>
-            </a:graphic>
-          </wp:inline>
-        </w:drawing>
-      </w:r>
-    </w:p>
-    <w:p>
-      <w:pPr>
-        <w:pStyle w:val="FirstParagraph"/>
-      </w:pPr>
-      <w:r>
         <w:t>Click the green flag. Now the Cat will move to the right and then move back to its original position.</w:t>
       </w:r>
     </w:p>
@@ -1578,7 +1432,7 @@
                     </pic:cNvPicPr>
                   </pic:nvPicPr>
                   <pic:blipFill>
-                    <a:blip r:embed="rId17"/>
+                    <a:blip r:embed="rId16"/>
                     <a:stretch>
                       <a:fillRect/>
                     </a:stretch>
@@ -1663,7 +1517,7 @@
                     </pic:cNvPicPr>
                   </pic:nvPicPr>
                   <pic:blipFill>
-                    <a:blip r:embed="rId18"/>
+                    <a:blip r:embed="rId17"/>
                     <a:stretch>
                       <a:fillRect/>
                     </a:stretch>
@@ -1695,7 +1549,6 @@
         <w:pStyle w:val="FirstParagraph"/>
       </w:pPr>
       <w:r>
-        <w:lastRenderedPageBreak/>
         <w:t>Instead of making the Cat meow, however, we are going to play a drum every time the Cat moves. To do this, we will change our stack of blocks following the when green flag clicked block to this:</w:t>
       </w:r>
     </w:p>
@@ -1724,7 +1577,7 @@
                     </pic:cNvPicPr>
                   </pic:nvPicPr>
                   <pic:blipFill>
-                    <a:blip r:embed="rId19"/>
+                    <a:blip r:embed="rId18"/>
                     <a:stretch>
                       <a:fillRect/>
                     </a:stretch>
@@ -1791,6 +1644,7 @@
       <w:bookmarkStart w:id="8" w:name="checking-your-understanding"/>
       <w:bookmarkEnd w:id="8"/>
       <w:r>
+        <w:lastRenderedPageBreak/>
         <w:t>Checking Your Understanding</w:t>
       </w:r>
     </w:p>
@@ -1854,7 +1708,7 @@
                     </pic:cNvPicPr>
                   </pic:nvPicPr>
                   <pic:blipFill>
-                    <a:blip r:embed="rId20"/>
+                    <a:blip r:embed="rId19"/>
                     <a:stretch>
                       <a:fillRect/>
                     </a:stretch>
@@ -1932,7 +1786,7 @@
                     </pic:cNvPicPr>
                   </pic:nvPicPr>
                   <pic:blipFill>
-                    <a:blip r:embed="rId21"/>
+                    <a:blip r:embed="rId20"/>
                     <a:stretch>
                       <a:fillRect/>
                     </a:stretch>
@@ -1974,7 +1828,6 @@
       <w:bookmarkStart w:id="11" w:name="sequencing-exercise-2-1"/>
       <w:bookmarkEnd w:id="11"/>
       <w:r>
-        <w:lastRenderedPageBreak/>
         <w:t>Sequencing: Exercise 2</w:t>
       </w:r>
     </w:p>
@@ -2029,7 +1882,7 @@
                     </pic:cNvPicPr>
                   </pic:nvPicPr>
                   <pic:blipFill>
-                    <a:blip r:embed="rId22"/>
+                    <a:blip r:embed="rId21"/>
                     <a:stretch>
                       <a:fillRect/>
                     </a:stretch>
@@ -2072,6 +1925,7 @@
         <w:rPr>
           <w:i/>
         </w:rPr>
+        <w:lastRenderedPageBreak/>
         <w:t>Move to the right, wait for a couple of seconds, then move up a bit. It will wait again for a couple of seconds, then move to the left. It will wait again and finally move back down to where it was at the start.</w:t>
       </w:r>
     </w:p>
@@ -2151,23 +2005,7 @@
         <w:pStyle w:val="BodyText"/>
       </w:pPr>
       <w:r>
-        <w:t xml:space="preserve">Another example of repetition could involve repeating actions for a list of people. You may </w:t>
-      </w:r>
-      <w:proofErr w:type="spellStart"/>
-      <w:r>
-        <w:t>organise</w:t>
-      </w:r>
-      <w:proofErr w:type="spellEnd"/>
-      <w:r>
-        <w:t xml:space="preserve"> a birthday party and decide to write </w:t>
-      </w:r>
-      <w:proofErr w:type="spellStart"/>
-      <w:r>
-        <w:t>personalised</w:t>
-      </w:r>
-      <w:proofErr w:type="spellEnd"/>
-      <w:r>
-        <w:t xml:space="preserve"> emails to </w:t>
+        <w:t xml:space="preserve">Another example of repetition could involve repeating actions for a list of people. You may organise a birthday party and decide to write personalised emails to </w:t>
       </w:r>
       <w:proofErr w:type="gramStart"/>
       <w:r>
@@ -2318,11 +2156,7 @@
         <w:t>Scratch program</w:t>
       </w:r>
       <w:r>
-        <w:t xml:space="preserve"> - just read the blocks below and see how they relate to the 3 </w:t>
-      </w:r>
-      <w:r>
-        <w:lastRenderedPageBreak/>
-        <w:t>actions above. The example also includes blocks and concepts that we haven't explored. These blocks and concepts will be explained later in the tutorial, but I will also briefly explain what the blocks do in the paragraph below the blocks.</w:t>
+        <w:t xml:space="preserve"> - just read the blocks below and see how they relate to the 3 actions above. The example also includes blocks and concepts that we haven't explored. These blocks and concepts will be explained later in the tutorial, but I will also briefly explain what the blocks do in the paragraph below the blocks.</w:t>
       </w:r>
     </w:p>
     <w:p>
@@ -2350,7 +2184,7 @@
                     </pic:cNvPicPr>
                   </pic:nvPicPr>
                   <pic:blipFill>
-                    <a:blip r:embed="rId23"/>
+                    <a:blip r:embed="rId22"/>
                     <a:stretch>
                       <a:fillRect/>
                     </a:stretch>
@@ -2382,6 +2216,7 @@
         <w:pStyle w:val="FirstParagraph"/>
       </w:pPr>
       <w:r>
+        <w:lastRenderedPageBreak/>
         <w:t xml:space="preserve">In the blocks above, the big purple block is a </w:t>
       </w:r>
       <w:r>
@@ -2657,15 +2492,7 @@
         <w:pStyle w:val="Compact"/>
       </w:pPr>
       <w:r>
-        <w:t xml:space="preserve">An email will then be sent to </w:t>
-      </w:r>
-      <w:proofErr w:type="spellStart"/>
-      <w:r>
-        <w:t>rita</w:t>
-      </w:r>
-      <w:proofErr w:type="spellEnd"/>
-      <w:r>
-        <w:t xml:space="preserve"> green's email address</w:t>
+        <w:t>An email will then be sent to rita green's email address</w:t>
       </w:r>
     </w:p>
     <w:p>
@@ -2753,15 +2580,7 @@
         <w:pStyle w:val="Compact"/>
       </w:pPr>
       <w:r>
-        <w:t xml:space="preserve">An email will then be sent to </w:t>
-      </w:r>
-      <w:proofErr w:type="spellStart"/>
-      <w:r>
-        <w:t>joan</w:t>
-      </w:r>
-      <w:proofErr w:type="spellEnd"/>
-      <w:r>
-        <w:t xml:space="preserve"> blue's email address</w:t>
+        <w:t>An email will then be sent to joan blue's email address</w:t>
       </w:r>
     </w:p>
     <w:p>
@@ -2786,9 +2605,33 @@
         <w:pStyle w:val="FirstParagraph"/>
       </w:pPr>
       <w:r>
-        <w:lastRenderedPageBreak/>
         <w:t>In total, the actions in the repeat block above will run three times for this example, as the number of email addresses in the guest list is three.</w:t>
       </w:r>
+    </w:p>
+    <w:p>
+      <w:pPr>
+        <w:pStyle w:val="BodyText"/>
+      </w:pPr>
+    </w:p>
+    <w:p>
+      <w:pPr>
+        <w:pStyle w:val="BodyText"/>
+      </w:pPr>
+    </w:p>
+    <w:p>
+      <w:pPr>
+        <w:pStyle w:val="BodyText"/>
+      </w:pPr>
+    </w:p>
+    <w:p>
+      <w:pPr>
+        <w:pStyle w:val="BodyText"/>
+      </w:pPr>
+    </w:p>
+    <w:p>
+      <w:pPr>
+        <w:pStyle w:val="BodyText"/>
+      </w:pPr>
     </w:p>
     <w:p>
       <w:pPr>
@@ -2797,6 +2640,7 @@
       <w:bookmarkStart w:id="15" w:name="loops-in-scratch"/>
       <w:bookmarkEnd w:id="15"/>
       <w:r>
+        <w:lastRenderedPageBreak/>
         <w:t>Loops in Scratch</w:t>
       </w:r>
     </w:p>
@@ -2895,7 +2739,7 @@
                     </pic:cNvPicPr>
                   </pic:nvPicPr>
                   <pic:blipFill>
-                    <a:blip r:embed="rId24"/>
+                    <a:blip r:embed="rId23"/>
                     <a:stretch>
                       <a:fillRect/>
                     </a:stretch>
@@ -2980,7 +2824,7 @@
                     </pic:cNvPicPr>
                   </pic:nvPicPr>
                   <pic:blipFill>
-                    <a:blip r:embed="rId25"/>
+                    <a:blip r:embed="rId24"/>
                     <a:stretch>
                       <a:fillRect/>
                     </a:stretch>
@@ -3105,7 +2949,6 @@
           <w:noProof/>
           <w:lang w:val="en-GB" w:eastAsia="en-GB"/>
         </w:rPr>
-        <w:lastRenderedPageBreak/>
         <w:drawing>
           <wp:inline distT="0" distB="0" distL="0" distR="0" wp14:anchorId="28FE4143" wp14:editId="3D1A74AB">
             <wp:extent cx="1876425" cy="942975"/>
@@ -3122,7 +2965,7 @@
                     </pic:cNvPicPr>
                   </pic:nvPicPr>
                   <pic:blipFill>
-                    <a:blip r:embed="rId26"/>
+                    <a:blip r:embed="rId25"/>
                     <a:stretch>
                       <a:fillRect/>
                     </a:stretch>
@@ -3154,6 +2997,7 @@
         <w:pStyle w:val="FirstParagraph"/>
       </w:pPr>
       <w:r>
+        <w:lastRenderedPageBreak/>
         <w:t xml:space="preserve">Click the stack of blocks and count the drum beats. You should hear 8 drum beats. Why does this happen? The </w:t>
       </w:r>
       <w:r>
@@ -3190,15 +3034,7 @@
         <w:t>repeat</w:t>
       </w:r>
       <w:r>
-        <w:t xml:space="preserve"> loop (4 in the example above) </w:t>
-      </w:r>
-      <w:proofErr w:type="spellStart"/>
-      <w:r>
-        <w:t>multipled</w:t>
-      </w:r>
-      <w:proofErr w:type="spellEnd"/>
-      <w:r>
-        <w:t xml:space="preserve"> by the number in the inner </w:t>
+        <w:t xml:space="preserve"> loop (4 in the example above) multipled by the number in the inner </w:t>
       </w:r>
       <w:r>
         <w:rPr>
@@ -3252,7 +3088,7 @@
                     </pic:cNvPicPr>
                   </pic:nvPicPr>
                   <pic:blipFill>
-                    <a:blip r:embed="rId27"/>
+                    <a:blip r:embed="rId26"/>
                     <a:stretch>
                       <a:fillRect/>
                     </a:stretch>
@@ -3397,7 +3233,6 @@
           <w:noProof/>
           <w:lang w:val="en-GB" w:eastAsia="en-GB"/>
         </w:rPr>
-        <w:lastRenderedPageBreak/>
         <w:drawing>
           <wp:inline distT="0" distB="0" distL="0" distR="0" wp14:anchorId="36BF5FA3" wp14:editId="66C4C8A1">
             <wp:extent cx="1809750" cy="590550"/>
@@ -3414,7 +3249,7 @@
                     </pic:cNvPicPr>
                   </pic:nvPicPr>
                   <pic:blipFill>
-                    <a:blip r:embed="rId28"/>
+                    <a:blip r:embed="rId27"/>
                     <a:stretch>
                       <a:fillRect/>
                     </a:stretch>
@@ -3456,6 +3291,7 @@
       <w:bookmarkStart w:id="19" w:name="repetition-exercise-2"/>
       <w:bookmarkEnd w:id="19"/>
       <w:r>
+        <w:lastRenderedPageBreak/>
         <w:t>Repetition: Exercise 2</w:t>
       </w:r>
     </w:p>
@@ -3492,7 +3328,7 @@
                     </pic:cNvPicPr>
                   </pic:nvPicPr>
                   <pic:blipFill>
-                    <a:blip r:embed="rId29"/>
+                    <a:blip r:embed="rId28"/>
                     <a:stretch>
                       <a:fillRect/>
                     </a:stretch>
@@ -3578,7 +3414,7 @@
                     </pic:cNvPicPr>
                   </pic:nvPicPr>
                   <pic:blipFill>
-                    <a:blip r:embed="rId30"/>
+                    <a:blip r:embed="rId29"/>
                     <a:stretch>
                       <a:fillRect/>
                     </a:stretch>
@@ -3693,7 +3529,7 @@
                     </pic:cNvPicPr>
                   </pic:nvPicPr>
                   <pic:blipFill>
-                    <a:blip r:embed="rId31"/>
+                    <a:blip r:embed="rId30"/>
                     <a:stretch>
                       <a:fillRect/>
                     </a:stretch>
@@ -3725,7 +3561,6 @@
         <w:pStyle w:val="FirstParagraph"/>
       </w:pPr>
       <w:r>
-        <w:lastRenderedPageBreak/>
         <w:t xml:space="preserve">In the example above, we have a </w:t>
       </w:r>
       <w:r>
@@ -3798,6 +3633,7 @@
         </w:numPr>
       </w:pPr>
       <w:r>
+        <w:lastRenderedPageBreak/>
         <w:t xml:space="preserve">The </w:t>
       </w:r>
       <w:r>
@@ -4176,7 +4012,7 @@
                     </pic:cNvPicPr>
                   </pic:nvPicPr>
                   <pic:blipFill>
-                    <a:blip r:embed="rId32"/>
+                    <a:blip r:embed="rId31"/>
                     <a:stretch>
                       <a:fillRect/>
                     </a:stretch>
@@ -4262,7 +4098,7 @@
                     </pic:cNvPicPr>
                   </pic:nvPicPr>
                   <pic:blipFill>
-                    <a:blip r:embed="rId33"/>
+                    <a:blip r:embed="rId32"/>
                     <a:stretch>
                       <a:fillRect/>
                     </a:stretch>
@@ -4317,7 +4153,22 @@
     </w:p>
     <w:p>
       <w:pPr>
-        <w:pStyle w:val="FirstParagraph"/>
+        <w:pStyle w:val="BodyText"/>
+      </w:pPr>
+    </w:p>
+    <w:p>
+      <w:pPr>
+        <w:pStyle w:val="BodyText"/>
+      </w:pPr>
+    </w:p>
+    <w:p>
+      <w:pPr>
+        <w:pStyle w:val="BodyText"/>
+      </w:pPr>
+    </w:p>
+    <w:p>
+      <w:pPr>
+        <w:pStyle w:val="BodyText"/>
       </w:pPr>
       <w:r>
         <w:lastRenderedPageBreak/>
@@ -4367,7 +4218,7 @@
                     </pic:cNvPicPr>
                   </pic:nvPicPr>
                   <pic:blipFill>
-                    <a:blip r:embed="rId34"/>
+                    <a:blip r:embed="rId33"/>
                     <a:stretch>
                       <a:fillRect/>
                     </a:stretch>
@@ -4480,7 +4331,7 @@
                     </pic:cNvPicPr>
                   </pic:nvPicPr>
                   <pic:blipFill>
-                    <a:blip r:embed="rId35"/>
+                    <a:blip r:embed="rId34"/>
                     <a:stretch>
                       <a:fillRect/>
                     </a:stretch>
@@ -4662,7 +4513,7 @@
                     </pic:cNvPicPr>
                   </pic:nvPicPr>
                   <pic:blipFill>
-                    <a:blip r:embed="rId36"/>
+                    <a:blip r:embed="rId35"/>
                     <a:stretch>
                       <a:fillRect/>
                     </a:stretch>
@@ -4919,7 +4770,7 @@
                     </pic:cNvPicPr>
                   </pic:nvPicPr>
                   <pic:blipFill>
-                    <a:blip r:embed="rId27"/>
+                    <a:blip r:embed="rId26"/>
                     <a:stretch>
                       <a:fillRect/>
                     </a:stretch>
@@ -4997,7 +4848,7 @@
                     </pic:cNvPicPr>
                   </pic:nvPicPr>
                   <pic:blipFill>
-                    <a:blip r:embed="rId37"/>
+                    <a:blip r:embed="rId36"/>
                     <a:stretch>
                       <a:fillRect/>
                     </a:stretch>
@@ -5120,14 +4971,12 @@
       <w:r>
         <w:t xml:space="preserve"> at the beginning of a program is called </w:t>
       </w:r>
-      <w:proofErr w:type="spellStart"/>
       <w:r>
         <w:rPr>
           <w:i/>
         </w:rPr>
         <w:t>initialisation</w:t>
       </w:r>
-      <w:proofErr w:type="spellEnd"/>
       <w:r>
         <w:t xml:space="preserve">, which is good </w:t>
       </w:r>
@@ -5140,14 +4989,12 @@
       <w:r>
         <w:t xml:space="preserve"> practice. Another common example of </w:t>
       </w:r>
-      <w:proofErr w:type="spellStart"/>
       <w:r>
         <w:rPr>
           <w:i/>
         </w:rPr>
         <w:t>initialisation</w:t>
       </w:r>
-      <w:proofErr w:type="spellEnd"/>
       <w:r>
         <w:t xml:space="preserve"> is that when you play a video game and it ends, when you start a new game your score will be reset to 0.</w:t>
       </w:r>
@@ -5204,7 +5051,7 @@
                     </pic:cNvPicPr>
                   </pic:nvPicPr>
                   <pic:blipFill>
-                    <a:blip r:embed="rId38"/>
+                    <a:blip r:embed="rId37"/>
                     <a:stretch>
                       <a:fillRect/>
                     </a:stretch>
@@ -5552,7 +5399,7 @@
                     </pic:cNvPicPr>
                   </pic:nvPicPr>
                   <pic:blipFill>
-                    <a:blip r:embed="rId39"/>
+                    <a:blip r:embed="rId38"/>
                     <a:stretch>
                       <a:fillRect/>
                     </a:stretch>
@@ -5728,7 +5575,7 @@
                     </pic:cNvPicPr>
                   </pic:nvPicPr>
                   <pic:blipFill>
-                    <a:blip r:embed="rId40"/>
+                    <a:blip r:embed="rId39"/>
                     <a:stretch>
                       <a:fillRect/>
                     </a:stretch>
@@ -5870,7 +5717,7 @@
                     </pic:cNvPicPr>
                   </pic:nvPicPr>
                   <pic:blipFill>
-                    <a:blip r:embed="rId41"/>
+                    <a:blip r:embed="rId40"/>
                     <a:stretch>
                       <a:fillRect/>
                     </a:stretch>
@@ -5966,7 +5813,7 @@
                     </pic:cNvPicPr>
                   </pic:nvPicPr>
                   <pic:blipFill>
-                    <a:blip r:embed="rId42"/>
+                    <a:blip r:embed="rId41"/>
                     <a:stretch>
                       <a:fillRect/>
                     </a:stretch>
@@ -6012,11 +5859,42 @@
     </w:p>
     <w:p>
       <w:pPr>
+        <w:pStyle w:val="BodyText"/>
+      </w:pPr>
+    </w:p>
+    <w:p>
+      <w:pPr>
+        <w:pStyle w:val="BodyText"/>
+      </w:pPr>
+    </w:p>
+    <w:p>
+      <w:pPr>
+        <w:pStyle w:val="BodyText"/>
+      </w:pPr>
+    </w:p>
+    <w:p>
+      <w:pPr>
+        <w:pStyle w:val="BodyText"/>
+      </w:pPr>
+    </w:p>
+    <w:p>
+      <w:pPr>
+        <w:pStyle w:val="BodyText"/>
+      </w:pPr>
+    </w:p>
+    <w:p>
+      <w:pPr>
+        <w:pStyle w:val="BodyText"/>
+      </w:pPr>
+    </w:p>
+    <w:p>
+      <w:pPr>
         <w:pStyle w:val="Heading3"/>
       </w:pPr>
       <w:bookmarkStart w:id="30" w:name="variables-exercise-4"/>
       <w:bookmarkEnd w:id="30"/>
       <w:r>
+        <w:lastRenderedPageBreak/>
         <w:t>Variables: Exercise 4</w:t>
       </w:r>
     </w:p>
@@ -6046,7 +5924,6 @@
           <w:noProof/>
           <w:lang w:val="en-GB" w:eastAsia="en-GB"/>
         </w:rPr>
-        <w:lastRenderedPageBreak/>
         <w:drawing>
           <wp:inline distT="0" distB="0" distL="0" distR="0" wp14:anchorId="663F35BB" wp14:editId="21FD30E2">
             <wp:extent cx="3390900" cy="2143125"/>
@@ -6063,7 +5940,7 @@
                     </pic:cNvPicPr>
                   </pic:nvPicPr>
                   <pic:blipFill>
-                    <a:blip r:embed="rId23"/>
+                    <a:blip r:embed="rId22"/>
                     <a:stretch>
                       <a:fillRect/>
                     </a:stretch>
@@ -6095,15 +5972,7 @@
         <w:pStyle w:val="FirstParagraph"/>
       </w:pPr>
       <w:r>
-        <w:t xml:space="preserve">You send out the invitations using this Scratch program but you only </w:t>
-      </w:r>
-      <w:proofErr w:type="spellStart"/>
-      <w:r>
-        <w:t>recieve</w:t>
-      </w:r>
-      <w:proofErr w:type="spellEnd"/>
-      <w:r>
-        <w:t xml:space="preserve"> RSVPs from half of the invited guests. Why could this be?</w:t>
+        <w:t>You send out the invitations using this Scratch program but you only recieve RSVPs from half of the invited guests. Why could this be?</w:t>
       </w:r>
     </w:p>
     <w:p>
@@ -6329,6 +6198,7 @@
       <w:bookmarkStart w:id="33" w:name="adding-a-question-to-our-program"/>
       <w:bookmarkEnd w:id="33"/>
       <w:r>
+        <w:lastRenderedPageBreak/>
         <w:t>Adding a Question to Our Program</w:t>
       </w:r>
     </w:p>
@@ -6356,9 +6226,11 @@
       <w:r>
         <w:t xml:space="preserve"> block. The stack of blocks below </w:t>
       </w:r>
-      <w:r>
-        <w:t>includes</w:t>
-      </w:r>
+      <w:proofErr w:type="gramStart"/>
+      <w:r>
+        <w:t>include</w:t>
+      </w:r>
+      <w:proofErr w:type="gramEnd"/>
       <w:r>
         <w:t xml:space="preserve"> the </w:t>
       </w:r>
@@ -6381,7 +6253,6 @@
           <w:noProof/>
           <w:lang w:val="en-GB" w:eastAsia="en-GB"/>
         </w:rPr>
-        <w:lastRenderedPageBreak/>
         <w:drawing>
           <wp:inline distT="0" distB="0" distL="0" distR="0" wp14:anchorId="094921CD" wp14:editId="55A264D4">
             <wp:extent cx="2790825" cy="3228975"/>
@@ -6398,7 +6269,7 @@
                     </pic:cNvPicPr>
                   </pic:nvPicPr>
                   <pic:blipFill>
-                    <a:blip r:embed="rId43"/>
+                    <a:blip r:embed="rId42"/>
                     <a:stretch>
                       <a:fillRect/>
                     </a:stretch>
@@ -6616,7 +6487,7 @@
                     </pic:cNvPicPr>
                   </pic:nvPicPr>
                   <pic:blipFill>
-                    <a:blip r:embed="rId44"/>
+                    <a:blip r:embed="rId43"/>
                     <a:stretch>
                       <a:fillRect/>
                     </a:stretch>
@@ -6656,6 +6527,7 @@
         <w:pStyle w:val="BodyText"/>
       </w:pPr>
       <w:r>
+        <w:lastRenderedPageBreak/>
         <w:t xml:space="preserve">Now, we will use the answer given to the cat (the </w:t>
       </w:r>
       <w:r>
@@ -6738,7 +6610,7 @@
                     </pic:cNvPicPr>
                   </pic:nvPicPr>
                   <pic:blipFill>
-                    <a:blip r:embed="rId45"/>
+                    <a:blip r:embed="rId44"/>
                     <a:stretch>
                       <a:fillRect/>
                     </a:stretch>
@@ -6778,7 +6650,6 @@
         <w:pStyle w:val="BodyText"/>
       </w:pPr>
       <w:r>
-        <w:lastRenderedPageBreak/>
         <w:t xml:space="preserve">After the Cat has finished its dancing, the value of the </w:t>
       </w:r>
       <w:r>
@@ -6879,7 +6750,7 @@
                     </pic:cNvPicPr>
                   </pic:nvPicPr>
                   <pic:blipFill>
-                    <a:blip r:embed="rId46"/>
+                    <a:blip r:embed="rId45"/>
                     <a:stretch>
                       <a:fillRect/>
                     </a:stretch>
@@ -6975,7 +6846,7 @@
                     </pic:cNvPicPr>
                   </pic:nvPicPr>
                   <pic:blipFill>
-                    <a:blip r:embed="rId47"/>
+                    <a:blip r:embed="rId46"/>
                     <a:stretch>
                       <a:fillRect/>
                     </a:stretch>
@@ -7109,6 +6980,7 @@
         <w:pStyle w:val="FirstParagraph"/>
       </w:pPr>
       <w:r>
+        <w:lastRenderedPageBreak/>
         <w:t xml:space="preserve">The student wants the Cat to ask the player's name then </w:t>
       </w:r>
       <w:proofErr w:type="gramStart"/>
@@ -7119,19 +6991,11 @@
       <w:r>
         <w:t xml:space="preserve">: New player = </w:t>
       </w:r>
-      <w:proofErr w:type="spellStart"/>
-      <w:r>
-        <w:rPr>
-          <w:i/>
-        </w:rPr>
-        <w:t>player</w:t>
-      </w:r>
-      <w:proofErr w:type="spellEnd"/>
-      <w:r>
-        <w:rPr>
-          <w:i/>
-        </w:rPr>
-        <w:t xml:space="preserve"> name</w:t>
+      <w:r>
+        <w:rPr>
+          <w:i/>
+        </w:rPr>
+        <w:t>player name</w:t>
       </w:r>
       <w:r>
         <w:t xml:space="preserve"> but the </w:t>
@@ -7190,7 +7054,6 @@
           <w:noProof/>
           <w:lang w:val="en-GB" w:eastAsia="en-GB"/>
         </w:rPr>
-        <w:lastRenderedPageBreak/>
         <w:drawing>
           <wp:inline distT="0" distB="0" distL="0" distR="0" wp14:anchorId="0C33ED2F" wp14:editId="3F1EE03E">
             <wp:extent cx="1762125" cy="2495550"/>
@@ -7207,7 +7070,7 @@
                     </pic:cNvPicPr>
                   </pic:nvPicPr>
                   <pic:blipFill>
-                    <a:blip r:embed="rId48"/>
+                    <a:blip r:embed="rId47"/>
                     <a:stretch>
                       <a:fillRect/>
                     </a:stretch>
@@ -7324,15 +7187,7 @@
         <w:pStyle w:val="Compact"/>
       </w:pPr>
       <w:r>
-        <w:t xml:space="preserve">If there's no loaves of bread at the supermarket, buy 3 packs of </w:t>
-      </w:r>
-      <w:proofErr w:type="spellStart"/>
-      <w:r>
-        <w:t>breadrolls</w:t>
-      </w:r>
-      <w:proofErr w:type="spellEnd"/>
-      <w:r>
-        <w:t xml:space="preserve"> instead</w:t>
+        <w:t>If there's no loaves of bread at the supermarket, buy 3 packs of breadrolls instead</w:t>
       </w:r>
     </w:p>
     <w:p>
@@ -7411,7 +7266,11 @@
         <w:t>Coding concept</w:t>
       </w:r>
       <w:r>
-        <w:t xml:space="preserve">. One example of </w:t>
+        <w:t xml:space="preserve">. One example </w:t>
+      </w:r>
+      <w:r>
+        <w:lastRenderedPageBreak/>
+        <w:t xml:space="preserve">of </w:t>
       </w:r>
       <w:r>
         <w:rPr>
@@ -7466,7 +7325,7 @@
                     </pic:cNvPicPr>
                   </pic:nvPicPr>
                   <pic:blipFill>
-                    <a:blip r:embed="rId49"/>
+                    <a:blip r:embed="rId48"/>
                     <a:stretch>
                       <a:fillRect/>
                     </a:stretch>
@@ -7498,7 +7357,6 @@
         <w:pStyle w:val="FirstParagraph"/>
       </w:pPr>
       <w:r>
-        <w:lastRenderedPageBreak/>
         <w:t xml:space="preserve">This stack of blocks above could run every time a character loses a life (for example: by falling in water) and the </w:t>
       </w:r>
       <w:r>
@@ -7629,7 +7487,63 @@
       <w:pPr>
         <w:pStyle w:val="BodyText"/>
       </w:pPr>
-      <w:r>
+    </w:p>
+    <w:p>
+      <w:pPr>
+        <w:pStyle w:val="BodyText"/>
+      </w:pPr>
+    </w:p>
+    <w:p>
+      <w:pPr>
+        <w:pStyle w:val="BodyText"/>
+      </w:pPr>
+    </w:p>
+    <w:p>
+      <w:pPr>
+        <w:pStyle w:val="BodyText"/>
+      </w:pPr>
+    </w:p>
+    <w:p>
+      <w:pPr>
+        <w:pStyle w:val="BodyText"/>
+      </w:pPr>
+    </w:p>
+    <w:p>
+      <w:pPr>
+        <w:pStyle w:val="BodyText"/>
+      </w:pPr>
+    </w:p>
+    <w:p>
+      <w:pPr>
+        <w:pStyle w:val="BodyText"/>
+      </w:pPr>
+    </w:p>
+    <w:p>
+      <w:pPr>
+        <w:pStyle w:val="BodyText"/>
+      </w:pPr>
+    </w:p>
+    <w:p>
+      <w:pPr>
+        <w:pStyle w:val="BodyText"/>
+      </w:pPr>
+    </w:p>
+    <w:p>
+      <w:pPr>
+        <w:pStyle w:val="BodyText"/>
+      </w:pPr>
+    </w:p>
+    <w:p>
+      <w:pPr>
+        <w:pStyle w:val="BodyText"/>
+      </w:pPr>
+    </w:p>
+    <w:p>
+      <w:pPr>
+        <w:pStyle w:val="BodyText"/>
+      </w:pPr>
+      <w:r>
+        <w:lastRenderedPageBreak/>
         <w:t xml:space="preserve">Look at the </w:t>
       </w:r>
       <w:r>
@@ -7703,7 +7617,7 @@
                     </pic:cNvPicPr>
                   </pic:nvPicPr>
                   <pic:blipFill>
-                    <a:blip r:embed="rId50"/>
+                    <a:blip r:embed="rId49"/>
                     <a:stretch>
                       <a:fillRect/>
                     </a:stretch>
@@ -7735,7 +7649,6 @@
         <w:pStyle w:val="FirstParagraph"/>
       </w:pPr>
       <w:r>
-        <w:lastRenderedPageBreak/>
         <w:t xml:space="preserve">Change your Dancing Cat </w:t>
       </w:r>
       <w:r>
@@ -7939,6 +7852,7 @@
         </w:numPr>
       </w:pPr>
       <w:r>
+        <w:lastRenderedPageBreak/>
         <w:t xml:space="preserve">If the answer is 0 or a negative number, the Cat tells the user they can't dance that many times and the </w:t>
       </w:r>
       <w:r>
@@ -8049,7 +7963,6 @@
           <w:noProof/>
           <w:lang w:val="en-GB" w:eastAsia="en-GB"/>
         </w:rPr>
-        <w:lastRenderedPageBreak/>
         <w:drawing>
           <wp:inline distT="0" distB="0" distL="0" distR="0" wp14:anchorId="10615FC4" wp14:editId="02A396CF">
             <wp:extent cx="3286125" cy="5019675"/>
@@ -8066,7 +7979,7 @@
                     </pic:cNvPicPr>
                   </pic:nvPicPr>
                   <pic:blipFill>
-                    <a:blip r:embed="rId51"/>
+                    <a:blip r:embed="rId50"/>
                     <a:stretch>
                       <a:fillRect/>
                     </a:stretch>
@@ -8135,6 +8048,7 @@
       <w:bookmarkStart w:id="42" w:name="check-your-understanding-2"/>
       <w:bookmarkEnd w:id="42"/>
       <w:r>
+        <w:lastRenderedPageBreak/>
         <w:t>Check Your Understanding</w:t>
       </w:r>
     </w:p>
@@ -8199,7 +8113,6 @@
           <w:noProof/>
           <w:lang w:val="en-GB" w:eastAsia="en-GB"/>
         </w:rPr>
-        <w:lastRenderedPageBreak/>
         <w:drawing>
           <wp:inline distT="0" distB="0" distL="0" distR="0" wp14:anchorId="58DD3AF2" wp14:editId="3A2B3527">
             <wp:extent cx="2743200" cy="1628775"/>
@@ -8216,7 +8129,7 @@
                     </pic:cNvPicPr>
                   </pic:nvPicPr>
                   <pic:blipFill>
-                    <a:blip r:embed="rId52"/>
+                    <a:blip r:embed="rId51"/>
                     <a:stretch>
                       <a:fillRect/>
                     </a:stretch>
@@ -8320,7 +8233,7 @@
                     </pic:cNvPicPr>
                   </pic:nvPicPr>
                   <pic:blipFill>
-                    <a:blip r:embed="rId53"/>
+                    <a:blip r:embed="rId52"/>
                     <a:stretch>
                       <a:fillRect/>
                     </a:stretch>
@@ -8378,7 +8291,11 @@
         <w:t>Let's start the game!</w:t>
       </w:r>
       <w:r>
-        <w:t xml:space="preserve"> appears. The student only wants this message to appear if the player is the right age (aged between 5 and 95) to play the game. To get the blocks to work this way, they will have to move the last </w:t>
+        <w:t xml:space="preserve"> appears. The student only wants this message to appear if the player is the right age (aged between 5 </w:t>
+      </w:r>
+      <w:r>
+        <w:lastRenderedPageBreak/>
+        <w:t xml:space="preserve">and 95) to play the game. To get the blocks to work this way, they will have to move the last </w:t>
       </w:r>
       <w:r>
         <w:rPr>
@@ -8422,7 +8339,6 @@
         <w:pStyle w:val="BodyText"/>
       </w:pPr>
       <w:r>
-        <w:lastRenderedPageBreak/>
         <w:t xml:space="preserve">You would like to create a </w:t>
       </w:r>
       <w:r>
@@ -8556,13 +8472,7 @@
         <w:t>repeat until</w:t>
       </w:r>
       <w:r>
-        <w:t xml:space="preserve"> block repeat until some condition becomes true. An example of repeating an action until a condition is true in your everyday life is eating a meal until you're full. When eating cereal, you may repeat the same action </w:t>
-      </w:r>
-      <w:r>
-        <w:t>(for example: eating a spoonful</w:t>
-      </w:r>
-      <w:r>
-        <w:t xml:space="preserve"> of cereal) until you are full. Another example would be swimming laps in a pool until you are too tired to continue swimming.</w:t>
+        <w:t xml:space="preserve"> block repeat until some condition becomes true. An example of repeating an action until a condition is true in your everyday life is eating a meal until you're full. When eating cereal, you may repeat the same action (for example: eating a spoonfull of cereal) until you are full. Another example would be swimming laps in a pool until you are too tired to continue swimming.</w:t>
       </w:r>
     </w:p>
     <w:p>
@@ -8598,7 +8508,7 @@
                     </pic:cNvPicPr>
                   </pic:nvPicPr>
                   <pic:blipFill>
-                    <a:blip r:embed="rId54"/>
+                    <a:blip r:embed="rId53"/>
                     <a:stretch>
                       <a:fillRect/>
                     </a:stretch>
@@ -8689,11 +8599,37 @@
     </w:p>
     <w:p>
       <w:pPr>
+        <w:pStyle w:val="BodyText"/>
+      </w:pPr>
+    </w:p>
+    <w:p>
+      <w:pPr>
+        <w:pStyle w:val="BodyText"/>
+      </w:pPr>
+    </w:p>
+    <w:p>
+      <w:pPr>
+        <w:pStyle w:val="BodyText"/>
+      </w:pPr>
+    </w:p>
+    <w:p>
+      <w:pPr>
+        <w:pStyle w:val="BodyText"/>
+      </w:pPr>
+    </w:p>
+    <w:p>
+      <w:pPr>
+        <w:pStyle w:val="BodyText"/>
+      </w:pPr>
+    </w:p>
+    <w:p>
+      <w:pPr>
         <w:pStyle w:val="Heading1"/>
       </w:pPr>
       <w:bookmarkStart w:id="46" w:name="conclusion"/>
       <w:bookmarkEnd w:id="46"/>
       <w:r>
+        <w:lastRenderedPageBreak/>
         <w:t>Conclusion</w:t>
       </w:r>
     </w:p>
@@ -8766,6 +8702,8 @@
         </w:rPr>
         <w:t>Repetition</w:t>
       </w:r>
+      <w:bookmarkStart w:id="47" w:name="_GoBack"/>
+      <w:bookmarkEnd w:id="47"/>
     </w:p>
     <w:p>
       <w:pPr>
@@ -8879,12 +8817,7 @@
         <w:t>programs</w:t>
       </w:r>
       <w:r>
-        <w:t>, you are likely to see every one</w:t>
-      </w:r>
-      <w:bookmarkStart w:id="47" w:name="_GoBack"/>
-      <w:bookmarkEnd w:id="47"/>
-      <w:r>
-        <w:t xml:space="preserve"> of these concepts present in most </w:t>
+        <w:t xml:space="preserve">, you are likely to see every one of these concepts present in most </w:t>
       </w:r>
       <w:r>
         <w:rPr>
@@ -8901,7 +8834,6 @@
         <w:pStyle w:val="BodyText"/>
       </w:pPr>
       <w:r>
-        <w:lastRenderedPageBreak/>
         <w:t xml:space="preserve">It is important to remember and understand these concepts because they are foundational to </w:t>
       </w:r>
       <w:r>
@@ -8922,7 +8854,7 @@
       <w:r>
         <w:t xml:space="preserve">. You may also notice that these are the terms used through the national curriculum's </w:t>
       </w:r>
-      <w:hyperlink r:id="rId55">
+      <w:hyperlink r:id="rId54">
         <w:r>
           <w:rPr>
             <w:rStyle w:val="Hyperlink"/>
@@ -8943,15 +8875,17 @@
       </w:r>
     </w:p>
     <w:sectPr>
-      <w:headerReference w:type="even" r:id="rId56"/>
-      <w:headerReference w:type="default" r:id="rId57"/>
-      <w:footerReference w:type="even" r:id="rId58"/>
-      <w:footerReference w:type="default" r:id="rId59"/>
-      <w:headerReference w:type="first" r:id="rId60"/>
-      <w:footerReference w:type="first" r:id="rId61"/>
+      <w:headerReference w:type="even" r:id="rId55"/>
+      <w:headerReference w:type="default" r:id="rId56"/>
+      <w:footerReference w:type="even" r:id="rId57"/>
+      <w:footerReference w:type="default" r:id="rId58"/>
+      <w:headerReference w:type="first" r:id="rId59"/>
+      <w:footerReference w:type="first" r:id="rId60"/>
       <w:pgSz w:w="12240" w:h="15840"/>
       <w:pgMar w:top="1440" w:right="1440" w:bottom="1440" w:left="1440" w:header="720" w:footer="720" w:gutter="0"/>
       <w:cols w:space="720"/>
+      <w:titlePg/>
+      <w:docGrid w:linePitch="326"/>
     </w:sectPr>
   </w:body>
 </w:document>
@@ -9085,7 +9019,7 @@
         <w:noProof/>
         <w:sz w:val="18"/>
       </w:rPr>
-      <w:t>25</w:t>
+      <w:t>26</w:t>
     </w:r>
     <w:r>
       <w:rPr>
@@ -9131,6 +9065,254 @@
   <w:p>
     <w:pPr>
       <w:pStyle w:val="Footer"/>
+      <w:ind w:right="360"/>
+      <w:rPr>
+        <w:rFonts w:ascii="Calibri" w:hAnsi="Calibri"/>
+        <w:sz w:val="18"/>
+        <w:szCs w:val="18"/>
+      </w:rPr>
+    </w:pPr>
+  </w:p>
+  <w:p>
+    <w:pPr>
+      <w:pStyle w:val="Footer"/>
+      <w:ind w:right="360"/>
+      <w:rPr>
+        <w:rFonts w:ascii="Calibri" w:hAnsi="Calibri"/>
+        <w:sz w:val="18"/>
+        <w:szCs w:val="18"/>
+      </w:rPr>
+    </w:pPr>
+    <w:r>
+      <w:rPr>
+        <w:rFonts w:ascii="Times New Roman" w:eastAsia="Times New Roman" w:hAnsi="Times New Roman" w:cs="Times New Roman"/>
+        <w:noProof/>
+        <w:lang w:val="en-GB" w:eastAsia="en-GB"/>
+      </w:rPr>
+      <w:drawing>
+        <wp:anchor distT="0" distB="0" distL="114300" distR="114300" simplePos="0" relativeHeight="251659264" behindDoc="0" locked="0" layoutInCell="1" allowOverlap="1" wp14:anchorId="56C6A76C" wp14:editId="1E11C622">
+          <wp:simplePos x="0" y="0"/>
+          <wp:positionH relativeFrom="column">
+            <wp:posOffset>1304925</wp:posOffset>
+          </wp:positionH>
+          <wp:positionV relativeFrom="paragraph">
+            <wp:posOffset>-87630</wp:posOffset>
+          </wp:positionV>
+          <wp:extent cx="610235" cy="212090"/>
+          <wp:effectExtent l="0" t="0" r="0" b="0"/>
+          <wp:wrapTight wrapText="bothSides">
+            <wp:wrapPolygon edited="0">
+              <wp:start x="0" y="0"/>
+              <wp:lineTo x="0" y="18108"/>
+              <wp:lineTo x="20678" y="18108"/>
+              <wp:lineTo x="20678" y="0"/>
+              <wp:lineTo x="0" y="0"/>
+            </wp:wrapPolygon>
+          </wp:wrapTight>
+          <wp:docPr id="73" name="Picture 73" descr="reative Commons License"/>
+          <wp:cNvGraphicFramePr>
+            <a:graphicFrameLocks xmlns:a="http://schemas.openxmlformats.org/drawingml/2006/main" noChangeAspect="1"/>
+          </wp:cNvGraphicFramePr>
+          <a:graphic xmlns:a="http://schemas.openxmlformats.org/drawingml/2006/main">
+            <a:graphicData uri="http://schemas.openxmlformats.org/drawingml/2006/picture">
+              <pic:pic xmlns:pic="http://schemas.openxmlformats.org/drawingml/2006/picture">
+                <pic:nvPicPr>
+                  <pic:cNvPr id="0" name="Picture 1" descr="reative Commons License"/>
+                  <pic:cNvPicPr>
+                    <a:picLocks noChangeAspect="1" noChangeArrowheads="1"/>
+                  </pic:cNvPicPr>
+                </pic:nvPicPr>
+                <pic:blipFill>
+                  <a:blip r:embed="rId1">
+                    <a:extLst>
+                      <a:ext uri="{28A0092B-C50C-407E-A947-70E740481C1C}">
+                        <a14:useLocalDpi xmlns:a14="http://schemas.microsoft.com/office/drawing/2010/main" val="0"/>
+                      </a:ext>
+                    </a:extLst>
+                  </a:blip>
+                  <a:srcRect/>
+                  <a:stretch>
+                    <a:fillRect/>
+                  </a:stretch>
+                </pic:blipFill>
+                <pic:spPr bwMode="auto">
+                  <a:xfrm>
+                    <a:off x="0" y="0"/>
+                    <a:ext cx="610235" cy="212090"/>
+                  </a:xfrm>
+                  <a:prstGeom prst="rect">
+                    <a:avLst/>
+                  </a:prstGeom>
+                  <a:noFill/>
+                  <a:ln>
+                    <a:noFill/>
+                  </a:ln>
+                </pic:spPr>
+              </pic:pic>
+            </a:graphicData>
+          </a:graphic>
+          <wp14:sizeRelH relativeFrom="page">
+            <wp14:pctWidth>0</wp14:pctWidth>
+          </wp14:sizeRelH>
+          <wp14:sizeRelV relativeFrom="page">
+            <wp14:pctHeight>0</wp14:pctHeight>
+          </wp14:sizeRelV>
+        </wp:anchor>
+      </w:drawing>
+    </w:r>
+    <w:r>
+      <w:rPr>
+        <w:rFonts w:ascii="Calibri" w:hAnsi="Calibri"/>
+        <w:sz w:val="18"/>
+        <w:szCs w:val="18"/>
+      </w:rPr>
+      <w:t>© 2017</w:t>
+    </w:r>
+    <w:r>
+      <w:rPr>
+        <w:rFonts w:ascii="Calibri" w:hAnsi="Calibri"/>
+        <w:sz w:val="18"/>
+        <w:szCs w:val="18"/>
+      </w:rPr>
+      <w:t xml:space="preserve"> by Daniel Hickmott</w:t>
+    </w:r>
+    <w:r>
+      <w:rPr>
+        <w:rFonts w:ascii="Calibri" w:hAnsi="Calibri"/>
+        <w:sz w:val="18"/>
+        <w:szCs w:val="18"/>
+      </w:rPr>
+      <w:t xml:space="preserve"> </w:t>
+    </w:r>
+  </w:p>
+  <w:p>
+    <w:pPr>
+      <w:pStyle w:val="Footer"/>
+      <w:ind w:right="360"/>
+      <w:rPr>
+        <w:rFonts w:ascii="Calibri" w:hAnsi="Calibri"/>
+        <w:sz w:val="18"/>
+        <w:szCs w:val="18"/>
+      </w:rPr>
+    </w:pPr>
+    <w:r>
+      <w:rPr>
+        <w:rFonts w:ascii="Calibri" w:hAnsi="Calibri"/>
+        <w:sz w:val="18"/>
+        <w:szCs w:val="18"/>
+      </w:rPr>
+      <w:t xml:space="preserve">Except as otherwise noted, this </w:t>
+    </w:r>
+    <w:r>
+      <w:rPr>
+        <w:rFonts w:ascii="Calibri" w:hAnsi="Calibri"/>
+        <w:i/>
+        <w:sz w:val="18"/>
+        <w:szCs w:val="18"/>
+      </w:rPr>
+      <w:t>Scratch</w:t>
+    </w:r>
+    <w:r>
+      <w:rPr>
+        <w:rFonts w:ascii="Calibri" w:hAnsi="Calibri"/>
+        <w:i/>
+        <w:sz w:val="18"/>
+        <w:szCs w:val="18"/>
+      </w:rPr>
+      <w:t xml:space="preserve"> – Fundamental Coding Concepts Activity</w:t>
+    </w:r>
+    <w:r>
+      <w:rPr>
+        <w:rFonts w:ascii="Calibri" w:hAnsi="Calibri"/>
+        <w:sz w:val="18"/>
+        <w:szCs w:val="18"/>
+      </w:rPr>
+      <w:t xml:space="preserve"> is licenced under the </w:t>
+    </w:r>
+    <w:hyperlink r:id="rId2" w:history="1">
+      <w:r>
+        <w:rPr>
+          <w:rStyle w:val="Hyperlink"/>
+          <w:rFonts w:ascii="Calibri" w:hAnsi="Calibri"/>
+          <w:sz w:val="18"/>
+          <w:szCs w:val="18"/>
+        </w:rPr>
+        <w:t>Attribution-NonCommercial-ShareAlike 4.0 International Licence</w:t>
+      </w:r>
+    </w:hyperlink>
+    <w:r>
+      <w:rPr>
+        <w:rFonts w:ascii="Calibri" w:hAnsi="Calibri"/>
+        <w:sz w:val="18"/>
+        <w:szCs w:val="18"/>
+      </w:rPr>
+      <w:t xml:space="preserve">. </w:t>
+    </w:r>
+  </w:p>
+  <w:p>
+    <w:pPr>
+      <w:pStyle w:val="Footer"/>
+      <w:framePr w:wrap="none" w:vAnchor="text" w:hAnchor="page" w:x="11062" w:y="22"/>
+      <w:rPr>
+        <w:rStyle w:val="PageNumber"/>
+        <w:rFonts w:ascii="Calibri" w:hAnsi="Calibri"/>
+        <w:sz w:val="11"/>
+        <w:szCs w:val="18"/>
+      </w:rPr>
+    </w:pPr>
+    <w:r>
+      <w:rPr>
+        <w:rStyle w:val="PageNumber"/>
+        <w:rFonts w:ascii="Calibri" w:hAnsi="Calibri"/>
+        <w:sz w:val="18"/>
+      </w:rPr>
+      <w:t xml:space="preserve">Page </w:t>
+    </w:r>
+    <w:r>
+      <w:rPr>
+        <w:rStyle w:val="PageNumber"/>
+        <w:rFonts w:ascii="Calibri" w:hAnsi="Calibri"/>
+        <w:sz w:val="18"/>
+      </w:rPr>
+      <w:fldChar w:fldCharType="begin"/>
+    </w:r>
+    <w:r>
+      <w:rPr>
+        <w:rStyle w:val="PageNumber"/>
+        <w:rFonts w:ascii="Calibri" w:hAnsi="Calibri"/>
+        <w:sz w:val="18"/>
+      </w:rPr>
+      <w:instrText xml:space="preserve">PAGE  </w:instrText>
+    </w:r>
+    <w:r>
+      <w:rPr>
+        <w:rStyle w:val="PageNumber"/>
+        <w:rFonts w:ascii="Calibri" w:hAnsi="Calibri"/>
+        <w:sz w:val="18"/>
+      </w:rPr>
+      <w:fldChar w:fldCharType="separate"/>
+    </w:r>
+    <w:r>
+      <w:rPr>
+        <w:rStyle w:val="PageNumber"/>
+        <w:rFonts w:ascii="Calibri" w:hAnsi="Calibri"/>
+        <w:noProof/>
+        <w:sz w:val="18"/>
+      </w:rPr>
+      <w:t>1</w:t>
+    </w:r>
+    <w:r>
+      <w:rPr>
+        <w:rStyle w:val="PageNumber"/>
+        <w:rFonts w:ascii="Calibri" w:hAnsi="Calibri"/>
+        <w:sz w:val="18"/>
+      </w:rPr>
+      <w:fldChar w:fldCharType="end"/>
+    </w:r>
+  </w:p>
+  <w:p>
+    <w:pPr>
+      <w:pStyle w:val="Footer"/>
     </w:pPr>
   </w:p>
 </w:ftr>
@@ -9665,119 +9847,6 @@
     </w:lvl>
   </w:abstractNum>
   <w:abstractNum w:abstractNumId="5">
-    <w:nsid w:val="1E380A18"/>
-    <w:multiLevelType w:val="hybridMultilevel"/>
-    <w:tmpl w:val="D2467B60"/>
-    <w:lvl w:ilvl="0" w:tplc="08090001">
-      <w:start w:val="1"/>
-      <w:numFmt w:val="bullet"/>
-      <w:lvlText w:val=""/>
-      <w:lvlJc w:val="left"/>
-      <w:pPr>
-        <w:ind w:left="720" w:hanging="360"/>
-      </w:pPr>
-      <w:rPr>
-        <w:rFonts w:ascii="Symbol" w:hAnsi="Symbol" w:hint="default"/>
-      </w:rPr>
-    </w:lvl>
-    <w:lvl w:ilvl="1" w:tplc="08090003" w:tentative="1">
-      <w:start w:val="1"/>
-      <w:numFmt w:val="bullet"/>
-      <w:lvlText w:val="o"/>
-      <w:lvlJc w:val="left"/>
-      <w:pPr>
-        <w:ind w:left="1440" w:hanging="360"/>
-      </w:pPr>
-      <w:rPr>
-        <w:rFonts w:ascii="Courier New" w:hAnsi="Courier New" w:cs="Courier New" w:hint="default"/>
-      </w:rPr>
-    </w:lvl>
-    <w:lvl w:ilvl="2" w:tplc="08090005" w:tentative="1">
-      <w:start w:val="1"/>
-      <w:numFmt w:val="bullet"/>
-      <w:lvlText w:val=""/>
-      <w:lvlJc w:val="left"/>
-      <w:pPr>
-        <w:ind w:left="2160" w:hanging="360"/>
-      </w:pPr>
-      <w:rPr>
-        <w:rFonts w:ascii="Wingdings" w:hAnsi="Wingdings" w:hint="default"/>
-      </w:rPr>
-    </w:lvl>
-    <w:lvl w:ilvl="3" w:tplc="08090001" w:tentative="1">
-      <w:start w:val="1"/>
-      <w:numFmt w:val="bullet"/>
-      <w:lvlText w:val=""/>
-      <w:lvlJc w:val="left"/>
-      <w:pPr>
-        <w:ind w:left="2880" w:hanging="360"/>
-      </w:pPr>
-      <w:rPr>
-        <w:rFonts w:ascii="Symbol" w:hAnsi="Symbol" w:hint="default"/>
-      </w:rPr>
-    </w:lvl>
-    <w:lvl w:ilvl="4" w:tplc="08090003" w:tentative="1">
-      <w:start w:val="1"/>
-      <w:numFmt w:val="bullet"/>
-      <w:lvlText w:val="o"/>
-      <w:lvlJc w:val="left"/>
-      <w:pPr>
-        <w:ind w:left="3600" w:hanging="360"/>
-      </w:pPr>
-      <w:rPr>
-        <w:rFonts w:ascii="Courier New" w:hAnsi="Courier New" w:cs="Courier New" w:hint="default"/>
-      </w:rPr>
-    </w:lvl>
-    <w:lvl w:ilvl="5" w:tplc="08090005" w:tentative="1">
-      <w:start w:val="1"/>
-      <w:numFmt w:val="bullet"/>
-      <w:lvlText w:val=""/>
-      <w:lvlJc w:val="left"/>
-      <w:pPr>
-        <w:ind w:left="4320" w:hanging="360"/>
-      </w:pPr>
-      <w:rPr>
-        <w:rFonts w:ascii="Wingdings" w:hAnsi="Wingdings" w:hint="default"/>
-      </w:rPr>
-    </w:lvl>
-    <w:lvl w:ilvl="6" w:tplc="08090001" w:tentative="1">
-      <w:start w:val="1"/>
-      <w:numFmt w:val="bullet"/>
-      <w:lvlText w:val=""/>
-      <w:lvlJc w:val="left"/>
-      <w:pPr>
-        <w:ind w:left="5040" w:hanging="360"/>
-      </w:pPr>
-      <w:rPr>
-        <w:rFonts w:ascii="Symbol" w:hAnsi="Symbol" w:hint="default"/>
-      </w:rPr>
-    </w:lvl>
-    <w:lvl w:ilvl="7" w:tplc="08090003" w:tentative="1">
-      <w:start w:val="1"/>
-      <w:numFmt w:val="bullet"/>
-      <w:lvlText w:val="o"/>
-      <w:lvlJc w:val="left"/>
-      <w:pPr>
-        <w:ind w:left="5760" w:hanging="360"/>
-      </w:pPr>
-      <w:rPr>
-        <w:rFonts w:ascii="Courier New" w:hAnsi="Courier New" w:cs="Courier New" w:hint="default"/>
-      </w:rPr>
-    </w:lvl>
-    <w:lvl w:ilvl="8" w:tplc="08090005" w:tentative="1">
-      <w:start w:val="1"/>
-      <w:numFmt w:val="bullet"/>
-      <w:lvlText w:val=""/>
-      <w:lvlJc w:val="left"/>
-      <w:pPr>
-        <w:ind w:left="6480" w:hanging="360"/>
-      </w:pPr>
-      <w:rPr>
-        <w:rFonts w:ascii="Wingdings" w:hAnsi="Wingdings" w:hint="default"/>
-      </w:rPr>
-    </w:lvl>
-  </w:abstractNum>
-  <w:abstractNum w:abstractNumId="6">
     <w:nsid w:val="218D4A64"/>
     <w:multiLevelType w:val="hybridMultilevel"/>
     <w:tmpl w:val="2F588786"/>
@@ -9863,7 +9932,7 @@
       </w:pPr>
     </w:lvl>
   </w:abstractNum>
-  <w:abstractNum w:abstractNumId="7">
+  <w:abstractNum w:abstractNumId="6">
     <w:nsid w:val="2CB30CAD"/>
     <w:multiLevelType w:val="hybridMultilevel"/>
     <w:tmpl w:val="146CEC58"/>
@@ -9949,7 +10018,7 @@
       </w:pPr>
     </w:lvl>
   </w:abstractNum>
-  <w:abstractNum w:abstractNumId="8">
+  <w:abstractNum w:abstractNumId="7">
     <w:nsid w:val="305619AF"/>
     <w:multiLevelType w:val="hybridMultilevel"/>
     <w:tmpl w:val="EBC43D98"/>
@@ -10035,7 +10104,7 @@
       </w:pPr>
     </w:lvl>
   </w:abstractNum>
-  <w:abstractNum w:abstractNumId="9">
+  <w:abstractNum w:abstractNumId="8">
     <w:nsid w:val="40257C67"/>
     <w:multiLevelType w:val="multilevel"/>
     <w:tmpl w:val="0809001F"/>
@@ -10123,6 +10192,119 @@
       <w:pPr>
         <w:ind w:left="4320" w:hanging="1440"/>
       </w:pPr>
+    </w:lvl>
+  </w:abstractNum>
+  <w:abstractNum w:abstractNumId="9">
+    <w:nsid w:val="4DAF6E9C"/>
+    <w:multiLevelType w:val="hybridMultilevel"/>
+    <w:tmpl w:val="6B7E26AA"/>
+    <w:lvl w:ilvl="0" w:tplc="08090001">
+      <w:start w:val="1"/>
+      <w:numFmt w:val="bullet"/>
+      <w:lvlText w:val=""/>
+      <w:lvlJc w:val="left"/>
+      <w:pPr>
+        <w:ind w:left="720" w:hanging="360"/>
+      </w:pPr>
+      <w:rPr>
+        <w:rFonts w:ascii="Symbol" w:hAnsi="Symbol" w:hint="default"/>
+      </w:rPr>
+    </w:lvl>
+    <w:lvl w:ilvl="1" w:tplc="08090003" w:tentative="1">
+      <w:start w:val="1"/>
+      <w:numFmt w:val="bullet"/>
+      <w:lvlText w:val="o"/>
+      <w:lvlJc w:val="left"/>
+      <w:pPr>
+        <w:ind w:left="1440" w:hanging="360"/>
+      </w:pPr>
+      <w:rPr>
+        <w:rFonts w:ascii="Courier New" w:hAnsi="Courier New" w:cs="Courier New" w:hint="default"/>
+      </w:rPr>
+    </w:lvl>
+    <w:lvl w:ilvl="2" w:tplc="08090005" w:tentative="1">
+      <w:start w:val="1"/>
+      <w:numFmt w:val="bullet"/>
+      <w:lvlText w:val=""/>
+      <w:lvlJc w:val="left"/>
+      <w:pPr>
+        <w:ind w:left="2160" w:hanging="360"/>
+      </w:pPr>
+      <w:rPr>
+        <w:rFonts w:ascii="Wingdings" w:hAnsi="Wingdings" w:hint="default"/>
+      </w:rPr>
+    </w:lvl>
+    <w:lvl w:ilvl="3" w:tplc="08090001" w:tentative="1">
+      <w:start w:val="1"/>
+      <w:numFmt w:val="bullet"/>
+      <w:lvlText w:val=""/>
+      <w:lvlJc w:val="left"/>
+      <w:pPr>
+        <w:ind w:left="2880" w:hanging="360"/>
+      </w:pPr>
+      <w:rPr>
+        <w:rFonts w:ascii="Symbol" w:hAnsi="Symbol" w:hint="default"/>
+      </w:rPr>
+    </w:lvl>
+    <w:lvl w:ilvl="4" w:tplc="08090003" w:tentative="1">
+      <w:start w:val="1"/>
+      <w:numFmt w:val="bullet"/>
+      <w:lvlText w:val="o"/>
+      <w:lvlJc w:val="left"/>
+      <w:pPr>
+        <w:ind w:left="3600" w:hanging="360"/>
+      </w:pPr>
+      <w:rPr>
+        <w:rFonts w:ascii="Courier New" w:hAnsi="Courier New" w:cs="Courier New" w:hint="default"/>
+      </w:rPr>
+    </w:lvl>
+    <w:lvl w:ilvl="5" w:tplc="08090005" w:tentative="1">
+      <w:start w:val="1"/>
+      <w:numFmt w:val="bullet"/>
+      <w:lvlText w:val=""/>
+      <w:lvlJc w:val="left"/>
+      <w:pPr>
+        <w:ind w:left="4320" w:hanging="360"/>
+      </w:pPr>
+      <w:rPr>
+        <w:rFonts w:ascii="Wingdings" w:hAnsi="Wingdings" w:hint="default"/>
+      </w:rPr>
+    </w:lvl>
+    <w:lvl w:ilvl="6" w:tplc="08090001" w:tentative="1">
+      <w:start w:val="1"/>
+      <w:numFmt w:val="bullet"/>
+      <w:lvlText w:val=""/>
+      <w:lvlJc w:val="left"/>
+      <w:pPr>
+        <w:ind w:left="5040" w:hanging="360"/>
+      </w:pPr>
+      <w:rPr>
+        <w:rFonts w:ascii="Symbol" w:hAnsi="Symbol" w:hint="default"/>
+      </w:rPr>
+    </w:lvl>
+    <w:lvl w:ilvl="7" w:tplc="08090003" w:tentative="1">
+      <w:start w:val="1"/>
+      <w:numFmt w:val="bullet"/>
+      <w:lvlText w:val="o"/>
+      <w:lvlJc w:val="left"/>
+      <w:pPr>
+        <w:ind w:left="5760" w:hanging="360"/>
+      </w:pPr>
+      <w:rPr>
+        <w:rFonts w:ascii="Courier New" w:hAnsi="Courier New" w:cs="Courier New" w:hint="default"/>
+      </w:rPr>
+    </w:lvl>
+    <w:lvl w:ilvl="8" w:tplc="08090005" w:tentative="1">
+      <w:start w:val="1"/>
+      <w:numFmt w:val="bullet"/>
+      <w:lvlText w:val=""/>
+      <w:lvlJc w:val="left"/>
+      <w:pPr>
+        <w:ind w:left="6480" w:hanging="360"/>
+      </w:pPr>
+      <w:rPr>
+        <w:rFonts w:ascii="Wingdings" w:hAnsi="Wingdings" w:hint="default"/>
+      </w:rPr>
     </w:lvl>
   </w:abstractNum>
   <w:abstractNum w:abstractNumId="10">
@@ -10399,7 +10581,7 @@
     <w:abstractNumId w:val="10"/>
   </w:num>
   <w:num w:numId="2">
-    <w:abstractNumId w:val="9"/>
+    <w:abstractNumId w:val="8"/>
   </w:num>
   <w:num w:numId="3">
     <w:abstractNumId w:val="11"/>
@@ -10624,7 +10806,7 @@
     <w:abstractNumId w:val="13"/>
   </w:num>
   <w:num w:numId="28">
-    <w:abstractNumId w:val="6"/>
+    <w:abstractNumId w:val="5"/>
   </w:num>
   <w:num w:numId="29">
     <w:abstractNumId w:val="3"/>
@@ -10636,13 +10818,13 @@
     <w:abstractNumId w:val="2"/>
   </w:num>
   <w:num w:numId="32">
-    <w:abstractNumId w:val="8"/>
+    <w:abstractNumId w:val="7"/>
   </w:num>
   <w:num w:numId="33">
-    <w:abstractNumId w:val="7"/>
+    <w:abstractNumId w:val="6"/>
   </w:num>
   <w:num w:numId="34">
-    <w:abstractNumId w:val="5"/>
+    <w:abstractNumId w:val="9"/>
   </w:num>
   <w:numIdMacAtCleanup w:val="25"/>
 </w:numbering>
@@ -12051,6 +12233,30 @@
       <w:u w:val="single"/>
     </w:rPr>
   </w:style>
+  <w:style w:type="paragraph" w:styleId="DocumentMap">
+    <w:name w:val="Document Map"/>
+    <w:basedOn w:val="Normal"/>
+    <w:link w:val="DocumentMapChar"/>
+    <w:semiHidden/>
+    <w:unhideWhenUsed/>
+    <w:rsid w:val="00E672C4"/>
+    <w:pPr>
+      <w:spacing w:after="0"/>
+    </w:pPr>
+    <w:rPr>
+      <w:rFonts w:ascii="Times New Roman" w:hAnsi="Times New Roman" w:cs="Times New Roman"/>
+    </w:rPr>
+  </w:style>
+  <w:style w:type="character" w:customStyle="1" w:styleId="DocumentMapChar">
+    <w:name w:val="Document Map Char"/>
+    <w:basedOn w:val="DefaultParagraphFont"/>
+    <w:link w:val="DocumentMap"/>
+    <w:semiHidden/>
+    <w:rsid w:val="00E672C4"/>
+    <w:rPr>
+      <w:rFonts w:ascii="Times New Roman" w:hAnsi="Times New Roman" w:cs="Times New Roman"/>
+    </w:rPr>
+  </w:style>
 </w:styles>
 </file>
 

</xml_diff>